<commit_message>
Draft analysing scRNA-seq section
</commit_message>
<xml_diff>
--- a/docs/thesis.docx
+++ b/docs/thesis.docx
@@ -1291,25 +1291,40 @@
         <w:t xml:space="preserve"> </w:t>
       </w:r>
       <w:r>
-        <w:t xml:space="preserve">detection and de-novo assembly. Statistical methods designed for full-length</w:t>
-      </w:r>
-      <w:r>
-        <w:t xml:space="preserve"> </w:t>
-      </w:r>
-      <w:r>
-        <w:t xml:space="preserve">data may also be affected by the difference properties of a UMI dataset.</w:t>
-      </w:r>
-      <w:r>
-        <w:t xml:space="preserve"> </w:t>
-      </w:r>
-      <w:r>
-        <w:t xml:space="preserve">Datasets with UMIs also need extra processing steps which can be complicated by</w:t>
-      </w:r>
-      <w:r>
-        <w:t xml:space="preserve"> </w:t>
-      </w:r>
-      <w:r>
-        <w:t xml:space="preserve">the possibility of sequencing errors in the UMI itself.</w:t>
+        <w:t xml:space="preserve">detection and de-novo assembly.</w:t>
+      </w:r>
+      <w:r>
+        <w:t xml:space="preserve"> </w:t>
+      </w:r>
+      <w:r>
+        <w:rPr>
+          <w:b/>
+        </w:rPr>
+        <w:t xml:space="preserve">READS ALONG GENE</w:t>
+      </w:r>
+      <w:r>
+        <w:t xml:space="preserve"> </w:t>
+      </w:r>
+      <w:r>
+        <w:t xml:space="preserve">Statistical methods</w:t>
+      </w:r>
+      <w:r>
+        <w:t xml:space="preserve"> </w:t>
+      </w:r>
+      <w:r>
+        <w:t xml:space="preserve">designed for full-length data may also be affected by the difference properties</w:t>
+      </w:r>
+      <w:r>
+        <w:t xml:space="preserve"> </w:t>
+      </w:r>
+      <w:r>
+        <w:t xml:space="preserve">of a UMI dataset. Datasets with UMIs also need extra processing steps which can</w:t>
+      </w:r>
+      <w:r>
+        <w:t xml:space="preserve"> </w:t>
+      </w:r>
+      <w:r>
+        <w:t xml:space="preserve">be complicated by the possibility of sequencing errors in the UMI itself.</w:t>
       </w:r>
     </w:p>
     <w:p>
@@ -1592,9 +1607,9 @@
       <w:pPr>
         <w:pStyle w:val="Heading2"/>
       </w:pPr>
-      <w:bookmarkStart w:id="43" w:name="features-of-single-cell-rna-seq-data"/>
-      <w:r>
-        <w:t xml:space="preserve">Features of single-cell RNA-seq data</w:t>
+      <w:bookmarkStart w:id="43" w:name="analysing-scrna-seq-data"/>
+      <w:r>
+        <w:t xml:space="preserve">Analysing scRNA-seq data</w:t>
       </w:r>
       <w:bookmarkEnd w:id="43"/>
     </w:p>
@@ -1607,18 +1622,6 @@
         </w:numPr>
       </w:pPr>
       <w:r>
-        <w:t xml:space="preserve">Why use single-cell?</w:t>
-      </w:r>
-    </w:p>
-    <w:p>
-      <w:pPr>
-        <w:pStyle w:val="Compact"/>
-        <w:numPr>
-          <w:numId w:val="1011"/>
-          <w:ilvl w:val="0"/>
-        </w:numPr>
-      </w:pPr>
-      <w:r>
         <w:t xml:space="preserve">Low counts</w:t>
       </w:r>
     </w:p>
@@ -1660,502 +1663,433 @@
     </w:p>
     <w:p>
       <w:pPr>
-        <w:pStyle w:val="Compact"/>
-        <w:numPr>
-          <w:numId w:val="1011"/>
-          <w:ilvl w:val="0"/>
-        </w:numPr>
-      </w:pPr>
-      <w:r>
-        <w:t xml:space="preserve">development</w:t>
-      </w:r>
-    </w:p>
-    <w:p>
-      <w:pPr>
-        <w:pStyle w:val="Heading2"/>
-      </w:pPr>
-      <w:bookmarkStart w:id="44" w:name="analysing-scrna-seq-data"/>
-      <w:r>
-        <w:t xml:space="preserve">Analysing scRNA-seq data</w:t>
+        <w:pStyle w:val="FirstParagraph"/>
+      </w:pPr>
+      <w:r>
+        <w:t xml:space="preserve">Cell capture technologies and scRNA-seq protocols have developed rapidly but</w:t>
+      </w:r>
+      <w:r>
+        <w:t xml:space="preserve"> </w:t>
+      </w:r>
+      <w:r>
+        <w:t xml:space="preserve">there are still a number of challenges with the data they produce. Existing</w:t>
+      </w:r>
+      <w:r>
+        <w:t xml:space="preserve"> </w:t>
+      </w:r>
+      <w:r>
+        <w:t xml:space="preserve">approaches are inefficient, capturing around 10 percent of transcripts in a</w:t>
+      </w:r>
+      <w:r>
+        <w:t xml:space="preserve"> </w:t>
+      </w:r>
+      <w:r>
+        <w:t xml:space="preserve">cell</w:t>
+      </w:r>
+      <w:r>
+        <w:t xml:space="preserve">(</w:t>
+      </w:r>
+      <w:r>
+        <w:rPr>
+          <w:b/>
+        </w:rPr>
+        <w:t xml:space="preserve">???</w:t>
+      </w:r>
+      <w:r>
+        <w:t xml:space="preserve">)</w:t>
+      </w:r>
+      <w:r>
+        <w:t xml:space="preserve">. When combined with the low sequencing depth per cell this</w:t>
+      </w:r>
+      <w:r>
+        <w:t xml:space="preserve"> </w:t>
+      </w:r>
+      <w:r>
+        <w:t xml:space="preserve">results in a limited sensitivity and an inability to detect lowly expressed</w:t>
+      </w:r>
+      <w:r>
+        <w:t xml:space="preserve"> </w:t>
+      </w:r>
+      <w:r>
+        <w:t xml:space="preserve">transcripts. The small amount of starting material also contributes to high</w:t>
+      </w:r>
+      <w:r>
+        <w:t xml:space="preserve"> </w:t>
+      </w:r>
+      <w:r>
+        <w:t xml:space="preserve">levels of technical noise, complicating downstream analysis and making it</w:t>
+      </w:r>
+      <w:r>
+        <w:t xml:space="preserve"> </w:t>
+      </w:r>
+      <w:r>
+        <w:t xml:space="preserve">difficult to detect biological differences</w:t>
+      </w:r>
+      <w:r>
+        <w:t xml:space="preserve">(</w:t>
+      </w:r>
+      <w:r>
+        <w:rPr>
+          <w:b/>
+        </w:rPr>
+        <w:t xml:space="preserve">???</w:t>
+      </w:r>
+      <w:r>
+        <w:t xml:space="preserve">)</w:t>
+      </w:r>
+      <w:r>
+        <w:t xml:space="preserve">. In order to capture</w:t>
+      </w:r>
+      <w:r>
+        <w:t xml:space="preserve"> </w:t>
+      </w:r>
+      <w:r>
+        <w:t xml:space="preserve">cells they must first be dissociated into single-cell suspensions but this step</w:t>
+      </w:r>
+      <w:r>
+        <w:t xml:space="preserve"> </w:t>
+      </w:r>
+      <w:r>
+        <w:t xml:space="preserve">can be non-trivial. Some tissues or cell types may be more difficult to</w:t>
+      </w:r>
+      <w:r>
+        <w:t xml:space="preserve"> </w:t>
+      </w:r>
+      <w:r>
+        <w:t xml:space="preserve">separate than others and the treatments required to break them apart may effect</w:t>
+      </w:r>
+      <w:r>
+        <w:t xml:space="preserve"> </w:t>
+      </w:r>
+      <w:r>
+        <w:t xml:space="preserve">the health of the cells and their transcriptional profiles. Other cell types</w:t>
+      </w:r>
+      <w:r>
+        <w:t xml:space="preserve"> </w:t>
+      </w:r>
+      <w:r>
+        <w:t xml:space="preserve">may be too big or have other characteristics that prevent them being captured.</w:t>
+      </w:r>
+      <w:r>
+        <w:t xml:space="preserve"> </w:t>
+      </w:r>
+      <w:r>
+        <w:t xml:space="preserve">In these cases related techniques that allow the sequencing of RNA from single</w:t>
+      </w:r>
+      <w:r>
+        <w:t xml:space="preserve"> </w:t>
+      </w:r>
+      <w:r>
+        <w:t xml:space="preserve">nuclei may be more effective. Cells may be damaged during processing, multiple</w:t>
+      </w:r>
+      <w:r>
+        <w:t xml:space="preserve"> </w:t>
+      </w:r>
+      <w:r>
+        <w:t xml:space="preserve">cells captured together or empty wells or droplets sequenced making quality</w:t>
+      </w:r>
+      <w:r>
+        <w:t xml:space="preserve"> </w:t>
+      </w:r>
+      <w:r>
+        <w:t xml:space="preserve">control of datasets an important consideration.</w:t>
+      </w:r>
+    </w:p>
+    <w:p>
+      <w:pPr>
+        <w:pStyle w:val="BodyText"/>
+      </w:pPr>
+      <w:r>
+        <w:t xml:space="preserve">As well as increasing technical noise the small amounts of starting material</w:t>
+      </w:r>
+      <w:r>
+        <w:t xml:space="preserve"> </w:t>
+      </w:r>
+      <w:r>
+        <w:t xml:space="preserve">and low sequencing depth mean there are many occasions where zero counts are</w:t>
+      </w:r>
+      <w:r>
+        <w:t xml:space="preserve"> </w:t>
+      </w:r>
+      <w:r>
+        <w:t xml:space="preserve">recorded, indicating no measured expression for a particular gene in a</w:t>
+      </w:r>
+      <w:r>
+        <w:t xml:space="preserve"> </w:t>
+      </w:r>
+      <w:r>
+        <w:t xml:space="preserve">particular cell. These zero counts often represent true biological signal we</w:t>
+      </w:r>
+      <w:r>
+        <w:t xml:space="preserve"> </w:t>
+      </w:r>
+      <w:r>
+        <w:t xml:space="preserve">are interested as we expect different cell types to express different genes.</w:t>
+      </w:r>
+      <w:r>
+        <w:t xml:space="preserve"> </w:t>
+      </w:r>
+      <w:r>
+        <w:t xml:space="preserve">However they can also be the result of confounding biological factors such as</w:t>
+      </w:r>
+      <w:r>
+        <w:t xml:space="preserve"> </w:t>
+      </w:r>
+      <w:r>
+        <w:t xml:space="preserve">stage in the cell cycle, transcriptional bursting and environmental interactions</w:t>
+      </w:r>
+      <w:r>
+        <w:t xml:space="preserve"> </w:t>
+      </w:r>
+      <w:r>
+        <w:t xml:space="preserve">which cause genuine changes in expression but that might not be of interest to</w:t>
+      </w:r>
+      <w:r>
+        <w:t xml:space="preserve"> </w:t>
+      </w:r>
+      <w:r>
+        <w:t xml:space="preserve">a particular study. On top of this there are effects that are purely technical</w:t>
+      </w:r>
+      <w:r>
+        <w:t xml:space="preserve"> </w:t>
+      </w:r>
+      <w:r>
+        <w:t xml:space="preserve">factors in particular sampling effects which mean result in</w:t>
+      </w:r>
+      <w:r>
+        <w:t xml:space="preserve"> </w:t>
+      </w:r>
+      <w:r>
+        <w:t xml:space="preserve">“</w:t>
+      </w:r>
+      <w:r>
+        <w:t xml:space="preserve">dropout</w:t>
+      </w:r>
+      <w:r>
+        <w:t xml:space="preserve">”</w:t>
+      </w:r>
+      <w:r>
+        <w:t xml:space="preserve"> </w:t>
+      </w:r>
+      <w:r>
+        <w:t xml:space="preserve">events</w:t>
+      </w:r>
+      <w:r>
+        <w:t xml:space="preserve"> </w:t>
+      </w:r>
+      <w:r>
+        <w:t xml:space="preserve">where a transcript is truly expressed in a sample but is not observed in the</w:t>
+      </w:r>
+      <w:r>
+        <w:t xml:space="preserve"> </w:t>
+      </w:r>
+      <w:r>
+        <w:t xml:space="preserve">sequencing data. In bulk experiments these effects are limited by averaging</w:t>
+      </w:r>
+      <w:r>
+        <w:t xml:space="preserve"> </w:t>
+      </w:r>
+      <w:r>
+        <w:t xml:space="preserve">across the cells in a sample but for single-cell experiments they can present</w:t>
+      </w:r>
+      <w:r>
+        <w:t xml:space="preserve"> </w:t>
+      </w:r>
+      <w:r>
+        <w:t xml:space="preserve">a significant challenge for analysis as methods must account for the missing</w:t>
+      </w:r>
+      <w:r>
+        <w:t xml:space="preserve"> </w:t>
+      </w:r>
+      <w:r>
+        <w:t xml:space="preserve">information and they may cause the assumptions of existing methods to be</w:t>
+      </w:r>
+      <w:r>
+        <w:t xml:space="preserve"> </w:t>
+      </w:r>
+      <w:r>
+        <w:t xml:space="preserve">violated. One approach to tackling the problem of too many zeros is to use</w:t>
+      </w:r>
+      <w:r>
+        <w:t xml:space="preserve"> </w:t>
+      </w:r>
+      <w:r>
+        <w:t xml:space="preserve">zero-inflated versions of common distributions but it is debatable whether</w:t>
+      </w:r>
+      <w:r>
+        <w:t xml:space="preserve"> </w:t>
+      </w:r>
+      <w:r>
+        <w:t xml:space="preserve">scRNA-seq datasets are truly zero-inflated or the the additional zeros are</w:t>
+      </w:r>
+      <w:r>
+        <w:t xml:space="preserve"> </w:t>
+      </w:r>
+      <w:r>
+        <w:t xml:space="preserve">better modeled with standard distributions with lower means. Another approach</w:t>
+      </w:r>
+      <w:r>
+        <w:t xml:space="preserve"> </w:t>
+      </w:r>
+      <w:r>
+        <w:t xml:space="preserve">is to impute some of the zeros, replacing them with estimates of how expressed</w:t>
+      </w:r>
+      <w:r>
+        <w:t xml:space="preserve"> </w:t>
+      </w:r>
+      <w:r>
+        <w:t xml:space="preserve">those genes truly are based on their expression in similar cells. However</w:t>
+      </w:r>
+      <w:r>
+        <w:t xml:space="preserve"> </w:t>
+      </w:r>
+      <w:r>
+        <w:t xml:space="preserve">imputation comes with the risk of introducing false structure that is not</w:t>
+      </w:r>
+      <w:r>
+        <w:t xml:space="preserve"> </w:t>
+      </w:r>
+      <w:r>
+        <w:t xml:space="preserve">really present in the data.</w:t>
+      </w:r>
+    </w:p>
+    <w:p>
+      <w:pPr>
+        <w:pStyle w:val="BodyText"/>
+      </w:pPr>
+      <w:r>
+        <w:t xml:space="preserve">Bulk RNA-seq experiments usually involve predefined groups of samples, for</w:t>
+      </w:r>
+      <w:r>
+        <w:t xml:space="preserve"> </w:t>
+      </w:r>
+      <w:r>
+        <w:t xml:space="preserve">example cancer cells and normal tissue, different tissue types or treatment and</w:t>
+      </w:r>
+      <w:r>
+        <w:t xml:space="preserve"> </w:t>
+      </w:r>
+      <w:r>
+        <w:t xml:space="preserve">control groups. It is possible to design scRNA-seq experiments in the same way</w:t>
+      </w:r>
+      <w:r>
+        <w:t xml:space="preserve"> </w:t>
+      </w:r>
+      <w:r>
+        <w:t xml:space="preserve">for example by sorting cells into known groups based on surface markers,</w:t>
+      </w:r>
+      <w:r>
+        <w:t xml:space="preserve"> </w:t>
+      </w:r>
+      <w:r>
+        <w:t xml:space="preserve">sampling them at a series of time points or comparing treatment groups but</w:t>
+      </w:r>
+      <w:r>
+        <w:t xml:space="preserve"> </w:t>
+      </w:r>
+      <w:r>
+        <w:t xml:space="preserve">often they are more exploratory. Many of the single-cell studies to date have</w:t>
+      </w:r>
+      <w:r>
+        <w:t xml:space="preserve"> </w:t>
+      </w:r>
+      <w:r>
+        <w:t xml:space="preserve">sampled developing or mature tissues and attempted to profile the cell types</w:t>
+      </w:r>
+      <w:r>
+        <w:t xml:space="preserve"> </w:t>
+      </w:r>
+      <w:r>
+        <w:t xml:space="preserve">that are present[Zeisel2015-rd; Patel2014-bl; Treutlein2014-wd;</w:t>
+      </w:r>
+      <w:r>
+        <w:t xml:space="preserve"> </w:t>
+      </w:r>
+      <w:r>
+        <w:t xml:space="preserve">Usoskin2015-fz; Buettner2015-rq; Klein2015-iw; Trapnell2014-he]. This</w:t>
+      </w:r>
+      <w:r>
+        <w:t xml:space="preserve"> </w:t>
+      </w:r>
+      <w:r>
+        <w:t xml:space="preserve">approach is best exemplified by the Human Cell Atlas project which is</w:t>
+      </w:r>
+      <w:r>
+        <w:t xml:space="preserve"> </w:t>
+      </w:r>
+      <w:r>
+        <w:t xml:space="preserve">attempting to produce a reference of the transcriptional profiles of all the</w:t>
+      </w:r>
+      <w:r>
+        <w:t xml:space="preserve"> </w:t>
+      </w:r>
+      <w:r>
+        <w:t xml:space="preserve">cell types in the human body. Similar projects exist for other species and</w:t>
+      </w:r>
+      <w:r>
+        <w:t xml:space="preserve"> </w:t>
+      </w:r>
+      <w:r>
+        <w:t xml:space="preserve">specific tissues. As scRNA-seq datasets have become more widely available a</w:t>
+      </w:r>
+      <w:r>
+        <w:t xml:space="preserve"> </w:t>
+      </w:r>
+      <w:r>
+        <w:t xml:space="preserve">standard workflow has developed which can be applied to many experiments. This</w:t>
+      </w:r>
+      <w:r>
+        <w:t xml:space="preserve"> </w:t>
+      </w:r>
+      <w:r>
+        <w:t xml:space="preserve">workflow can be divided into four phases: 1) Data acquisition, Pre-processing</w:t>
+      </w:r>
+      <w:r>
+        <w:t xml:space="preserve"> </w:t>
+      </w:r>
+      <w:r>
+        <w:t xml:space="preserve">of samples to produce a cell by gene expression matrix, 2) Data cleaning,</w:t>
+      </w:r>
+      <w:r>
+        <w:t xml:space="preserve"> </w:t>
+      </w:r>
+      <w:r>
+        <w:t xml:space="preserve">quality control to refine the dataset used for analysis, 3) Cell assignment,</w:t>
+      </w:r>
+      <w:r>
+        <w:t xml:space="preserve"> </w:t>
+      </w:r>
+      <w:r>
+        <w:t xml:space="preserve">grouping or ordering of cells based on their transcriptional profile, and 4)</w:t>
+      </w:r>
+      <w:r>
+        <w:t xml:space="preserve"> </w:t>
+      </w:r>
+      <w:r>
+        <w:t xml:space="preserve">Gene identification to find genes that represent particular groups and can be</w:t>
+      </w:r>
+      <w:r>
+        <w:t xml:space="preserve"> </w:t>
+      </w:r>
+      <w:r>
+        <w:t xml:space="preserve">used to interpret them. Within each phase a range processes may be used and</w:t>
+      </w:r>
+      <w:r>
+        <w:t xml:space="preserve"> </w:t>
+      </w:r>
+      <w:r>
+        <w:t xml:space="preserve">there are now many tools available for completing each of them.</w:t>
+      </w:r>
+    </w:p>
+    <w:p>
+      <w:pPr>
+        <w:pStyle w:val="Heading3"/>
+      </w:pPr>
+      <w:bookmarkStart w:id="44" w:name="pre-processing-and-quality-control"/>
+      <w:r>
+        <w:t xml:space="preserve">Pre-processing and quality control</w:t>
       </w:r>
       <w:bookmarkEnd w:id="44"/>
-    </w:p>
-    <w:p>
-      <w:pPr>
-        <w:pStyle w:val="SourceCode"/>
-      </w:pPr>
-      <w:r>
-        <w:rPr>
-          <w:rStyle w:val="VerbatimChar"/>
-        </w:rPr>
-        <w:t xml:space="preserve">Single-cell RNA-seq technologies have developed rapidly but there are still a</w:t>
-      </w:r>
-      <w:r>
-        <w:br w:type="textWrapping"/>
-      </w:r>
-      <w:r>
-        <w:rPr>
-          <w:rStyle w:val="VerbatimChar"/>
-        </w:rPr>
-        <w:t xml:space="preserve">number of challenges. Existing protocols are inefficient, capturing only around</w:t>
-      </w:r>
-      <w:r>
-        <w:br w:type="textWrapping"/>
-      </w:r>
-      <w:r>
-        <w:rPr>
-          <w:rStyle w:val="VerbatimChar"/>
-        </w:rPr>
-        <w:t xml:space="preserve">10 percent of transcripts in a cell[@Grun2014-zn]. Combined with the relatively</w:t>
-      </w:r>
-      <w:r>
-        <w:br w:type="textWrapping"/>
-      </w:r>
-      <w:r>
-        <w:rPr>
-          <w:rStyle w:val="VerbatimChar"/>
-        </w:rPr>
-        <w:t xml:space="preserve">low sequencing depth that is commonly used, this results in a limited</w:t>
-      </w:r>
-      <w:r>
-        <w:br w:type="textWrapping"/>
-      </w:r>
-      <w:r>
-        <w:rPr>
-          <w:rStyle w:val="VerbatimChar"/>
-        </w:rPr>
-        <w:t xml:space="preserve">sensitivity and an inability to reliably detect lowly expressed transcripts. The</w:t>
-      </w:r>
-      <w:r>
-        <w:br w:type="textWrapping"/>
-      </w:r>
-      <w:r>
-        <w:rPr>
-          <w:rStyle w:val="VerbatimChar"/>
-        </w:rPr>
-        <w:t xml:space="preserve">small amount of starting material also contributes to high levels of technical</w:t>
-      </w:r>
-      <w:r>
-        <w:br w:type="textWrapping"/>
-      </w:r>
-      <w:r>
-        <w:rPr>
-          <w:rStyle w:val="VerbatimChar"/>
-        </w:rPr>
-        <w:t xml:space="preserve">noise, complicating downstream analysis and making it difficult to detect</w:t>
-      </w:r>
-      <w:r>
-        <w:br w:type="textWrapping"/>
-      </w:r>
-      <w:r>
-        <w:rPr>
-          <w:rStyle w:val="VerbatimChar"/>
-        </w:rPr>
-        <w:t xml:space="preserve">biological differences[@Liu2016-wq]. All high-throughput scRNA-seq protocols and</w:t>
-      </w:r>
-      <w:r>
-        <w:br w:type="textWrapping"/>
-      </w:r>
-      <w:r>
-        <w:rPr>
-          <w:rStyle w:val="VerbatimChar"/>
-        </w:rPr>
-        <w:t xml:space="preserve">platforms require tissues to be dissociated into single-cell suspensions before</w:t>
-      </w:r>
-      <w:r>
-        <w:br w:type="textWrapping"/>
-      </w:r>
-      <w:r>
-        <w:rPr>
-          <w:rStyle w:val="VerbatimChar"/>
-        </w:rPr>
-        <w:t xml:space="preserve">capture. This step can be non-trivial. Some tissues or cell types may not</w:t>
-      </w:r>
-      <w:r>
-        <w:br w:type="textWrapping"/>
-      </w:r>
-      <w:r>
-        <w:rPr>
-          <w:rStyle w:val="VerbatimChar"/>
-        </w:rPr>
-        <w:t xml:space="preserve">readily separate and the treatments used to break them down may effect the</w:t>
-      </w:r>
-      <w:r>
-        <w:br w:type="textWrapping"/>
-      </w:r>
-      <w:r>
-        <w:rPr>
-          <w:rStyle w:val="VerbatimChar"/>
-        </w:rPr>
-        <w:t xml:space="preserve">health of the cells and therefore their transcriptional profiles. Additionally,</w:t>
-      </w:r>
-      <w:r>
-        <w:br w:type="textWrapping"/>
-      </w:r>
-      <w:r>
-        <w:rPr>
-          <w:rStyle w:val="VerbatimChar"/>
-        </w:rPr>
-        <w:t xml:space="preserve">some cell types may be too big or have other physical characteristics that</w:t>
-      </w:r>
-      <w:r>
-        <w:br w:type="textWrapping"/>
-      </w:r>
-      <w:r>
-        <w:rPr>
-          <w:rStyle w:val="VerbatimChar"/>
-        </w:rPr>
-        <w:t xml:space="preserve">prevent them being captured using currect methods. Cells may also be damaged</w:t>
-      </w:r>
-      <w:r>
-        <w:br w:type="textWrapping"/>
-      </w:r>
-      <w:r>
-        <w:rPr>
-          <w:rStyle w:val="VerbatimChar"/>
-        </w:rPr>
-        <w:t xml:space="preserve">during processing, or missing or multiple cells may have been sequenced, making</w:t>
-      </w:r>
-      <w:r>
-        <w:br w:type="textWrapping"/>
-      </w:r>
-      <w:r>
-        <w:rPr>
-          <w:rStyle w:val="VerbatimChar"/>
-        </w:rPr>
-        <w:t xml:space="preserve">quality control an important consideration.</w:t>
-      </w:r>
-      <w:r>
-        <w:br w:type="textWrapping"/>
-      </w:r>
-      <w:r>
-        <w:br w:type="textWrapping"/>
-      </w:r>
-      <w:r>
-        <w:rPr>
-          <w:rStyle w:val="VerbatimChar"/>
-        </w:rPr>
-        <w:t xml:space="preserve">As well as introducing technical noise, the small amounts of starting material</w:t>
-      </w:r>
-      <w:r>
-        <w:br w:type="textWrapping"/>
-      </w:r>
-      <w:r>
-        <w:rPr>
-          <w:rStyle w:val="VerbatimChar"/>
-        </w:rPr>
-        <w:t xml:space="preserve">and low sequencing depth mean there are many occasions  where there is no</w:t>
-      </w:r>
-      <w:r>
-        <w:br w:type="textWrapping"/>
-      </w:r>
-      <w:r>
-        <w:rPr>
-          <w:rStyle w:val="VerbatimChar"/>
-        </w:rPr>
-        <w:t xml:space="preserve">measured expression for a particular gene in a particular cell. Some of these</w:t>
-      </w:r>
-      <w:r>
-        <w:br w:type="textWrapping"/>
-      </w:r>
-      <w:r>
-        <w:rPr>
-          <w:rStyle w:val="VerbatimChar"/>
-        </w:rPr>
-        <w:t xml:space="preserve">zero counts are due to the biology we wish to study, for example we expect</w:t>
-      </w:r>
-      <w:r>
-        <w:br w:type="textWrapping"/>
-      </w:r>
-      <w:r>
-        <w:rPr>
-          <w:rStyle w:val="VerbatimChar"/>
-        </w:rPr>
-        <w:t xml:space="preserve">different cell types to express different genes, but there are additional</w:t>
-      </w:r>
-      <w:r>
-        <w:br w:type="textWrapping"/>
-      </w:r>
-      <w:r>
-        <w:rPr>
-          <w:rStyle w:val="VerbatimChar"/>
-        </w:rPr>
-        <w:t xml:space="preserve">biological factors such as the cell cycle, transcriptional bursting and</w:t>
-      </w:r>
-      <w:r>
-        <w:br w:type="textWrapping"/>
-      </w:r>
-      <w:r>
-        <w:rPr>
-          <w:rStyle w:val="VerbatimChar"/>
-        </w:rPr>
-        <w:t xml:space="preserve">environmental interactions which cause genuine differences in expression between</w:t>
-      </w:r>
-      <w:r>
-        <w:br w:type="textWrapping"/>
-      </w:r>
-      <w:r>
-        <w:rPr>
-          <w:rStyle w:val="VerbatimChar"/>
-        </w:rPr>
-        <w:t xml:space="preserve">cells performing the same function. On top on this are the technical effects</w:t>
-      </w:r>
-      <w:r>
-        <w:br w:type="textWrapping"/>
-      </w:r>
-      <w:r>
-        <w:rPr>
-          <w:rStyle w:val="VerbatimChar"/>
-        </w:rPr>
-        <w:t xml:space="preserve">that have already been discussed including that  existing protocols may not</w:t>
-      </w:r>
-      <w:r>
-        <w:br w:type="textWrapping"/>
-      </w:r>
-      <w:r>
-        <w:rPr>
-          <w:rStyle w:val="VerbatimChar"/>
-        </w:rPr>
-        <w:t xml:space="preserve">reliably capture all the RNA present, resulting in "dropout" events where a gene</w:t>
-      </w:r>
-      <w:r>
-        <w:br w:type="textWrapping"/>
-      </w:r>
-      <w:r>
-        <w:rPr>
-          <w:rStyle w:val="VerbatimChar"/>
-        </w:rPr>
-        <w:t xml:space="preserve">is expressed in a sample but not observed in the sequencing data. These zeros</w:t>
-      </w:r>
-      <w:r>
-        <w:br w:type="textWrapping"/>
-      </w:r>
-      <w:r>
-        <w:rPr>
-          <w:rStyle w:val="VerbatimChar"/>
-        </w:rPr>
-        <w:t xml:space="preserve">can make analysis difficult as methods must account for the missing information</w:t>
-      </w:r>
-      <w:r>
-        <w:br w:type="textWrapping"/>
-      </w:r>
-      <w:r>
-        <w:rPr>
-          <w:rStyle w:val="VerbatimChar"/>
-        </w:rPr>
-        <w:t xml:space="preserve">and they may violate the assumptions of existing approaches. For example the</w:t>
-      </w:r>
-      <w:r>
-        <w:br w:type="textWrapping"/>
-      </w:r>
-      <w:r>
-        <w:rPr>
-          <w:rStyle w:val="VerbatimChar"/>
-        </w:rPr>
-        <w:t xml:space="preserve">DEseq2 package[@Love2014-tw] has proven successful for detecting differential</w:t>
-      </w:r>
-      <w:r>
-        <w:br w:type="textWrapping"/>
-      </w:r>
-      <w:r>
-        <w:rPr>
-          <w:rStyle w:val="VerbatimChar"/>
-        </w:rPr>
-        <w:t xml:space="preserve">expression in bulk RNA-seq but it relies on the presence of genes without any</w:t>
-      </w:r>
-      <w:r>
-        <w:br w:type="textWrapping"/>
-      </w:r>
-      <w:r>
-        <w:rPr>
-          <w:rStyle w:val="VerbatimChar"/>
-        </w:rPr>
-        <w:t xml:space="preserve">zero counts, and therefore typically fails on scRNA-seq data. Examples of</w:t>
-      </w:r>
-      <w:r>
-        <w:br w:type="textWrapping"/>
-      </w:r>
-      <w:r>
-        <w:rPr>
-          <w:rStyle w:val="VerbatimChar"/>
-        </w:rPr>
-        <w:t xml:space="preserve">scRNA-seq analysis packages that tackle this problem are Zero Inflated Factor</w:t>
-      </w:r>
-      <w:r>
-        <w:br w:type="textWrapping"/>
-      </w:r>
-      <w:r>
-        <w:rPr>
-          <w:rStyle w:val="VerbatimChar"/>
-        </w:rPr>
-        <w:t xml:space="preserve">Analysis (ZIFA)[@Pierson2015-qp], which explicitly models dropout as it affects</w:t>
-      </w:r>
-      <w:r>
-        <w:br w:type="textWrapping"/>
-      </w:r>
-      <w:r>
-        <w:rPr>
-          <w:rStyle w:val="VerbatimChar"/>
-        </w:rPr>
-        <w:t xml:space="preserve">dimensionality reduction, and Clustering through Imputation and Dimensionality</w:t>
-      </w:r>
-      <w:r>
-        <w:br w:type="textWrapping"/>
-      </w:r>
-      <w:r>
-        <w:rPr>
-          <w:rStyle w:val="VerbatimChar"/>
-        </w:rPr>
-        <w:t xml:space="preserve">Reduction (CIDR)[@Lin2016-yu], which implicitly imputes zeros as it clusters</w:t>
-      </w:r>
-      <w:r>
-        <w:br w:type="textWrapping"/>
-      </w:r>
-      <w:r>
-        <w:rPr>
-          <w:rStyle w:val="VerbatimChar"/>
-        </w:rPr>
-        <w:t xml:space="preserve">cells.</w:t>
-      </w:r>
-      <w:r>
-        <w:br w:type="textWrapping"/>
-      </w:r>
-      <w:r>
-        <w:br w:type="textWrapping"/>
-      </w:r>
-      <w:r>
-        <w:rPr>
-          <w:rStyle w:val="VerbatimChar"/>
-        </w:rPr>
-        <w:t xml:space="preserve">Bulk RNA-seq experiments are usually conducted on predefined groups of samples,</w:t>
-      </w:r>
-      <w:r>
-        <w:br w:type="textWrapping"/>
-      </w:r>
-      <w:r>
-        <w:rPr>
-          <w:rStyle w:val="VerbatimChar"/>
-        </w:rPr>
-        <w:t xml:space="preserve">for example cancer cells and normal tissue, different tissue types or treated</w:t>
-      </w:r>
-      <w:r>
-        <w:br w:type="textWrapping"/>
-      </w:r>
-      <w:r>
-        <w:rPr>
-          <w:rStyle w:val="VerbatimChar"/>
-        </w:rPr>
-        <w:t xml:space="preserve">and control cells. Some scRNA-seq experiments are done in a similar way where</w:t>
-      </w:r>
-      <w:r>
-        <w:br w:type="textWrapping"/>
-      </w:r>
-      <w:r>
-        <w:rPr>
-          <w:rStyle w:val="VerbatimChar"/>
-        </w:rPr>
-        <w:t xml:space="preserve">cells are sorted into known types based on surface markers or selected at a</w:t>
-      </w:r>
-      <w:r>
-        <w:br w:type="textWrapping"/>
-      </w:r>
-      <w:r>
-        <w:rPr>
-          <w:rStyle w:val="VerbatimChar"/>
-        </w:rPr>
-        <w:t xml:space="preserve">series of time points, but often they are more exploratory. Many of the current</w:t>
-      </w:r>
-      <w:r>
-        <w:br w:type="textWrapping"/>
-      </w:r>
-      <w:r>
-        <w:rPr>
-          <w:rStyle w:val="VerbatimChar"/>
-        </w:rPr>
-        <w:t xml:space="preserve">studies have taken samples of developing or mature tissues and attempted to</w:t>
-      </w:r>
-      <w:r>
-        <w:br w:type="textWrapping"/>
-      </w:r>
-      <w:r>
-        <w:rPr>
-          <w:rStyle w:val="VerbatimChar"/>
-        </w:rPr>
-        <w:t xml:space="preserve">identify what cell types are present[@Zeisel2015-rd; @Patel2014-bl;</w:t>
-      </w:r>
-      <w:r>
-        <w:br w:type="textWrapping"/>
-      </w:r>
-      <w:r>
-        <w:rPr>
-          <w:rStyle w:val="VerbatimChar"/>
-        </w:rPr>
-        <w:t xml:space="preserve">@Treutlein2014-wd; @Usoskin2015-fz; @Buettner2015-rq; @Klein2015-iw;</w:t>
-      </w:r>
-      <w:r>
-        <w:br w:type="textWrapping"/>
-      </w:r>
-      <w:r>
-        <w:rPr>
-          <w:rStyle w:val="VerbatimChar"/>
-        </w:rPr>
-        <w:t xml:space="preserve">@Trapnell2014-he]. This requires a new set of analysis techniques to be</w:t>
-      </w:r>
-      <w:r>
-        <w:br w:type="textWrapping"/>
-      </w:r>
-      <w:r>
-        <w:rPr>
-          <w:rStyle w:val="VerbatimChar"/>
-        </w:rPr>
-        <w:t xml:space="preserve">developed which attempt to identify cell types. Success at this task is crucial</w:t>
-      </w:r>
-      <w:r>
-        <w:br w:type="textWrapping"/>
-      </w:r>
-      <w:r>
-        <w:rPr>
-          <w:rStyle w:val="VerbatimChar"/>
-        </w:rPr>
-        <w:t xml:space="preserve">to the reliability of results from more developed analysis methods such as gene</w:t>
-      </w:r>
-      <w:r>
-        <w:br w:type="textWrapping"/>
-      </w:r>
-      <w:r>
-        <w:rPr>
-          <w:rStyle w:val="VerbatimChar"/>
-        </w:rPr>
-        <w:t xml:space="preserve">testing. Additionally is it impossible to truly replicate an individual cell and</w:t>
-      </w:r>
-      <w:r>
-        <w:br w:type="textWrapping"/>
-      </w:r>
-      <w:r>
-        <w:rPr>
-          <w:rStyle w:val="VerbatimChar"/>
-        </w:rPr>
-        <w:t xml:space="preserve">therefore thought must be given as to what constitutes a replicate for the</w:t>
-      </w:r>
-      <w:r>
-        <w:br w:type="textWrapping"/>
-      </w:r>
-      <w:r>
-        <w:rPr>
-          <w:rStyle w:val="VerbatimChar"/>
-        </w:rPr>
-        <w:t xml:space="preserve">purposes of statistical analysis.</w:t>
-      </w:r>
-    </w:p>
-    <w:p>
-      <w:pPr>
-        <w:pStyle w:val="Heading3"/>
-      </w:pPr>
-      <w:bookmarkStart w:id="45" w:name="pre-processing-and-quality-control"/>
-      <w:r>
-        <w:t xml:space="preserve">Pre-processing and quality control</w:t>
-      </w:r>
-      <w:bookmarkEnd w:id="45"/>
     </w:p>
     <w:p>
       <w:pPr>
@@ -2595,11 +2529,11 @@
       <w:pPr>
         <w:pStyle w:val="Heading3"/>
       </w:pPr>
-      <w:bookmarkStart w:id="46" w:name="integrating-multiple-datasets"/>
+      <w:bookmarkStart w:id="45" w:name="integrating-multiple-datasets"/>
       <w:r>
         <w:t xml:space="preserve">Integrating multiple datasets</w:t>
       </w:r>
-      <w:bookmarkEnd w:id="46"/>
+      <w:bookmarkEnd w:id="45"/>
     </w:p>
     <w:p>
       <w:pPr>
@@ -2868,11 +2802,11 @@
       <w:pPr>
         <w:pStyle w:val="Heading3"/>
       </w:pPr>
-      <w:bookmarkStart w:id="47" w:name="grouping-cells"/>
+      <w:bookmarkStart w:id="46" w:name="grouping-cells"/>
       <w:r>
         <w:t xml:space="preserve">Grouping cells</w:t>
       </w:r>
-      <w:bookmarkEnd w:id="47"/>
+      <w:bookmarkEnd w:id="46"/>
     </w:p>
     <w:p>
       <w:pPr>
@@ -3087,11 +3021,11 @@
       <w:pPr>
         <w:pStyle w:val="Heading3"/>
       </w:pPr>
-      <w:bookmarkStart w:id="48" w:name="ordering-cells"/>
+      <w:bookmarkStart w:id="47" w:name="ordering-cells"/>
       <w:r>
         <w:t xml:space="preserve">Ordering cells</w:t>
       </w:r>
-      <w:bookmarkEnd w:id="48"/>
+      <w:bookmarkEnd w:id="47"/>
     </w:p>
     <w:p>
       <w:pPr>
@@ -3351,11 +3285,11 @@
       <w:pPr>
         <w:pStyle w:val="Heading3"/>
       </w:pPr>
-      <w:bookmarkStart w:id="49" w:name="gene-detection-and-interpretation"/>
+      <w:bookmarkStart w:id="48" w:name="gene-detection-and-interpretation"/>
       <w:r>
         <w:t xml:space="preserve">Gene detection and interpretation</w:t>
       </w:r>
-      <w:bookmarkEnd w:id="49"/>
+      <w:bookmarkEnd w:id="48"/>
     </w:p>
     <w:p>
       <w:pPr>
@@ -3421,21 +3355,21 @@
       <w:pPr>
         <w:pStyle w:val="Heading2"/>
       </w:pPr>
-      <w:bookmarkStart w:id="50" w:name="kidney-development"/>
+      <w:bookmarkStart w:id="49" w:name="kidney-development"/>
       <w:r>
         <w:t xml:space="preserve">Kidney development</w:t>
       </w:r>
+      <w:bookmarkEnd w:id="49"/>
+    </w:p>
+    <w:p>
+      <w:pPr>
+        <w:pStyle w:val="Heading3"/>
+      </w:pPr>
+      <w:bookmarkStart w:id="50" w:name="structure-and-function"/>
+      <w:r>
+        <w:t xml:space="preserve">Structure and function</w:t>
+      </w:r>
       <w:bookmarkEnd w:id="50"/>
-    </w:p>
-    <w:p>
-      <w:pPr>
-        <w:pStyle w:val="Heading3"/>
-      </w:pPr>
-      <w:bookmarkStart w:id="51" w:name="structure-and-function"/>
-      <w:r>
-        <w:t xml:space="preserve">Structure and function</w:t>
-      </w:r>
-      <w:bookmarkEnd w:id="51"/>
     </w:p>
     <w:p>
       <w:pPr>
@@ -3477,11 +3411,11 @@
       <w:pPr>
         <w:pStyle w:val="Heading3"/>
       </w:pPr>
-      <w:bookmarkStart w:id="52" w:name="stages-of-development"/>
+      <w:bookmarkStart w:id="51" w:name="stages-of-development"/>
       <w:r>
         <w:t xml:space="preserve">Stages of development</w:t>
       </w:r>
-      <w:bookmarkEnd w:id="52"/>
+      <w:bookmarkEnd w:id="51"/>
     </w:p>
     <w:p>
       <w:pPr>
@@ -3511,11 +3445,11 @@
       <w:pPr>
         <w:pStyle w:val="Heading3"/>
       </w:pPr>
-      <w:bookmarkStart w:id="53" w:name="growing-kidney-organoids"/>
+      <w:bookmarkStart w:id="52" w:name="growing-kidney-organoids"/>
       <w:r>
         <w:t xml:space="preserve">Growing kidney organoids</w:t>
       </w:r>
-      <w:bookmarkEnd w:id="53"/>
+      <w:bookmarkEnd w:id="52"/>
     </w:p>
     <w:p>
       <w:pPr>
@@ -3593,19 +3527,29 @@
       <w:pPr>
         <w:pStyle w:val="Heading1"/>
       </w:pPr>
-      <w:bookmarkStart w:id="54" w:name="the-scrna-seq-tools-landscape"/>
+      <w:bookmarkStart w:id="53" w:name="the-scrna-seq-tools-landscape"/>
       <w:r>
         <w:t xml:space="preserve">The scRNA-seq tools landscape</w:t>
       </w:r>
+      <w:bookmarkEnd w:id="53"/>
+    </w:p>
+    <w:p>
+      <w:pPr>
+        <w:pStyle w:val="Heading1"/>
+      </w:pPr>
+      <w:bookmarkStart w:id="54" w:name="simulating-scrna-seq-data"/>
+      <w:r>
+        <w:t xml:space="preserve">Simulating scRNA-seq data</w:t>
+      </w:r>
       <w:bookmarkEnd w:id="54"/>
     </w:p>
     <w:p>
       <w:pPr>
-        <w:pStyle w:val="Heading1"/>
-      </w:pPr>
-      <w:bookmarkStart w:id="55" w:name="simulating-scrna-seq-data"/>
-      <w:r>
-        <w:t xml:space="preserve">Simulating scRNA-seq data</w:t>
+        <w:pStyle w:val="Heading2"/>
+      </w:pPr>
+      <w:bookmarkStart w:id="55" w:name="introduction-1"/>
+      <w:r>
+        <w:t xml:space="preserve">Introduction</w:t>
       </w:r>
       <w:bookmarkEnd w:id="55"/>
     </w:p>
@@ -3613,24 +3557,14 @@
       <w:pPr>
         <w:pStyle w:val="Heading2"/>
       </w:pPr>
-      <w:bookmarkStart w:id="56" w:name="introduction-1"/>
-      <w:r>
-        <w:t xml:space="preserve">Introduction</w:t>
+      <w:bookmarkStart w:id="56" w:name="splatter-publication"/>
+      <w:r>
+        <w:t xml:space="preserve">Splatter publication</w:t>
       </w:r>
       <w:bookmarkEnd w:id="56"/>
     </w:p>
     <w:p>
       <w:pPr>
-        <w:pStyle w:val="Heading2"/>
-      </w:pPr>
-      <w:bookmarkStart w:id="57" w:name="splatter-publication"/>
-      <w:r>
-        <w:t xml:space="preserve">Splatter publication</w:t>
-      </w:r>
-      <w:bookmarkEnd w:id="57"/>
-    </w:p>
-    <w:p>
-      <w:pPr>
         <w:pStyle w:val="FirstParagraph"/>
       </w:pPr>
       <w:r>
@@ -3639,7 +3573,7 @@
       <w:r>
         <w:t xml:space="preserve"> </w:t>
       </w:r>
-      <w:hyperlink r:id="rId58">
+      <w:hyperlink r:id="rId57">
         <w:r>
           <w:rPr>
             <w:rStyle w:val="Hyperlink"/>
@@ -3655,19 +3589,29 @@
       <w:pPr>
         <w:pStyle w:val="Heading1"/>
       </w:pPr>
-      <w:bookmarkStart w:id="59" w:name="visualising-clustering-across-resolutions"/>
+      <w:bookmarkStart w:id="58" w:name="visualising-clustering-across-resolutions"/>
       <w:r>
         <w:t xml:space="preserve">Visualising clustering across resolutions</w:t>
       </w:r>
+      <w:bookmarkEnd w:id="58"/>
+    </w:p>
+    <w:p>
+      <w:pPr>
+        <w:pStyle w:val="Heading1"/>
+      </w:pPr>
+      <w:bookmarkStart w:id="59" w:name="analysis-of-kidney-organoid-scrna-seq-data"/>
+      <w:r>
+        <w:t xml:space="preserve">Analysis of kidney organoid scRNA-seq data</w:t>
+      </w:r>
       <w:bookmarkEnd w:id="59"/>
     </w:p>
     <w:p>
       <w:pPr>
         <w:pStyle w:val="Heading1"/>
       </w:pPr>
-      <w:bookmarkStart w:id="60" w:name="analysis-of-kidney-organoid-scrna-seq-data"/>
-      <w:r>
-        <w:t xml:space="preserve">Analysis of kidney organoid scRNA-seq data</w:t>
+      <w:bookmarkStart w:id="60" w:name="conclusion"/>
+      <w:r>
+        <w:t xml:space="preserve">Conclusion</w:t>
       </w:r>
       <w:bookmarkEnd w:id="60"/>
     </w:p>
@@ -3675,24 +3619,14 @@
       <w:pPr>
         <w:pStyle w:val="Heading1"/>
       </w:pPr>
-      <w:bookmarkStart w:id="61" w:name="conclusion"/>
-      <w:r>
-        <w:t xml:space="preserve">Conclusion</w:t>
+      <w:bookmarkStart w:id="61" w:name="references"/>
+      <w:r>
+        <w:t xml:space="preserve">References</w:t>
       </w:r>
       <w:bookmarkEnd w:id="61"/>
     </w:p>
-    <w:p>
-      <w:pPr>
-        <w:pStyle w:val="Heading1"/>
-      </w:pPr>
-      <w:bookmarkStart w:id="62" w:name="references"/>
-      <w:r>
-        <w:t xml:space="preserve">References</w:t>
-      </w:r>
-      <w:bookmarkEnd w:id="62"/>
-    </w:p>
-    <w:bookmarkStart w:id="63" w:name="refs"/>
-    <w:bookmarkEnd w:id="63"/>
+    <w:bookmarkStart w:id="62" w:name="refs"/>
+    <w:bookmarkEnd w:id="62"/>
     <w:sectPr>
       <w:headerReference w:type="even" r:id="rId10"/>
       <w:headerReference w:type="default" r:id="rId9"/>
@@ -4966,7 +4900,7 @@
     </w:lvl>
   </w:abstractNum>
   <w:abstractNum w:abstractNumId="990">
-    <w:nsid w:val="f435cefe"/>
+    <w:nsid w:val="c0a2317b"/>
     <w:multiLevelType w:val="multilevel"/>
     <w:lvl w:ilvl="0">
       <w:numFmt w:val="bullet"/>
@@ -5069,7 +5003,7 @@
     </w:lvl>
   </w:abstractNum>
   <w:abstractNum w:abstractNumId="99511">
-    <w:nsid w:val="df93aad8"/>
+    <w:nsid w:val="3c000cff"/>
     <w:multiLevelType w:val="multilevel"/>
     <w:lvl w:ilvl="0">
       <w:start w:val="1"/>
@@ -5181,7 +5115,7 @@
     </w:lvl>
   </w:abstractNum>
   <w:abstractNum w:abstractNumId="991">
-    <w:nsid w:val="24869611"/>
+    <w:nsid w:val="70f2f839"/>
     <w:multiLevelType w:val="multilevel"/>
     <w:lvl w:ilvl="0">
       <w:numFmt w:val="bullet"/>

</xml_diff>

<commit_message>
Draft quality control section
</commit_message>
<xml_diff>
--- a/docs/thesis.docx
+++ b/docs/thesis.docx
@@ -2078,7 +2078,25 @@
         <w:t xml:space="preserve"> </w:t>
       </w:r>
       <w:r>
-        <w:t xml:space="preserve">there are now many tools available for completing each of them.</w:t>
+        <w:t xml:space="preserve">there are now many tools available for completing each of them, with over XXX</w:t>
+      </w:r>
+      <w:r>
+        <w:t xml:space="preserve"> </w:t>
+      </w:r>
+      <w:r>
+        <w:t xml:space="preserve">tools currently available. An introduction to the phases of scRNA-seq analysis</w:t>
+      </w:r>
+      <w:r>
+        <w:t xml:space="preserve"> </w:t>
+      </w:r>
+      <w:r>
+        <w:t xml:space="preserve">is provided here but the analysis tools landscape is more fully explored in</w:t>
+      </w:r>
+      <w:r>
+        <w:t xml:space="preserve"> </w:t>
+      </w:r>
+      <w:r>
+        <w:t xml:space="preserve">Chapter X.</w:t>
       </w:r>
     </w:p>
     <w:p>
@@ -2189,340 +2207,332 @@
     </w:p>
     <w:p>
       <w:pPr>
-        <w:pStyle w:val="SourceCode"/>
-      </w:pPr>
-      <w:r>
-        <w:rPr>
-          <w:rStyle w:val="VerbatimChar"/>
-        </w:rPr>
-        <w:t xml:space="preserve">As scRNA-seq data has become available there has been a rapid development of new</w:t>
-      </w:r>
-      <w:r>
-        <w:br w:type="textWrapping"/>
-      </w:r>
-      <w:r>
-        <w:rPr>
-          <w:rStyle w:val="VerbatimChar"/>
-        </w:rPr>
-        <w:t xml:space="preserve">bioinformatics tools attempting to unlock its potential. Currently there are at</w:t>
-      </w:r>
-      <w:r>
-        <w:br w:type="textWrapping"/>
-      </w:r>
-      <w:r>
-        <w:rPr>
-          <w:rStyle w:val="VerbatimChar"/>
-        </w:rPr>
-        <w:t xml:space="preserve">least 80 available software packages that have been designed specifically for</w:t>
-      </w:r>
-      <w:r>
-        <w:br w:type="textWrapping"/>
-      </w:r>
-      <w:r>
-        <w:rPr>
-          <w:rStyle w:val="VerbatimChar"/>
-        </w:rPr>
-        <w:t xml:space="preserve">the analysis of scRNA-seq data, the majority of which have been published in</w:t>
-      </w:r>
-      <w:r>
-        <w:br w:type="textWrapping"/>
-      </w:r>
-      <w:r>
-        <w:rPr>
-          <w:rStyle w:val="VerbatimChar"/>
-        </w:rPr>
-        <w:t xml:space="preserve">peer-reviewed journals or as preprints. A table of scRNA-seq software is</w:t>
-      </w:r>
-      <w:r>
-        <w:br w:type="textWrapping"/>
-      </w:r>
-      <w:r>
-        <w:rPr>
-          <w:rStyle w:val="VerbatimChar"/>
-        </w:rPr>
-        <w:t xml:space="preserve">available at [https://goo.gl/4wcVwn](). Prior to analysis the sequencing reads</w:t>
-      </w:r>
-      <w:r>
-        <w:br w:type="textWrapping"/>
-      </w:r>
-      <w:r>
-        <w:rPr>
-          <w:rStyle w:val="VerbatimChar"/>
-        </w:rPr>
-        <w:t xml:space="preserve">from an scRNA-seq experiment are processed in much the same way as a bulk</w:t>
-      </w:r>
-      <w:r>
-        <w:br w:type="textWrapping"/>
-      </w:r>
-      <w:r>
-        <w:rPr>
-          <w:rStyle w:val="VerbatimChar"/>
-        </w:rPr>
-        <w:t xml:space="preserve">experiment. Typically there is some quality control of the raw reads, reads are</w:t>
-      </w:r>
-      <w:r>
-        <w:br w:type="textWrapping"/>
-      </w:r>
-      <w:r>
-        <w:rPr>
-          <w:rStyle w:val="VerbatimChar"/>
-        </w:rPr>
-        <w:t xml:space="preserve">aligned to a reference genome and the number of reads overlapping annotated</w:t>
-      </w:r>
-      <w:r>
-        <w:br w:type="textWrapping"/>
-      </w:r>
-      <w:r>
-        <w:rPr>
-          <w:rStyle w:val="VerbatimChar"/>
-        </w:rPr>
-        <w:t xml:space="preserve">features (genes or transcripts) is counted. Alternatively, for full-length</w:t>
-      </w:r>
-      <w:r>
-        <w:br w:type="textWrapping"/>
-      </w:r>
-      <w:r>
-        <w:rPr>
-          <w:rStyle w:val="VerbatimChar"/>
-        </w:rPr>
-        <w:t xml:space="preserve">reads, probabilistic quantification methods such as kallisto[@Bray2016-tm] or</w:t>
-      </w:r>
-      <w:r>
-        <w:br w:type="textWrapping"/>
-      </w:r>
-      <w:r>
-        <w:rPr>
-          <w:rStyle w:val="VerbatimChar"/>
-        </w:rPr>
-        <w:t xml:space="preserve">Salmon[@Patro2015-kl] can be used. These approaches can greatly  improve</w:t>
-      </w:r>
-      <w:r>
-        <w:br w:type="textWrapping"/>
-      </w:r>
-      <w:r>
-        <w:rPr>
-          <w:rStyle w:val="VerbatimChar"/>
-        </w:rPr>
-        <w:t xml:space="preserve">processing time which is important when there may be tens of thousands of</w:t>
-      </w:r>
-      <w:r>
-        <w:br w:type="textWrapping"/>
-      </w:r>
-      <w:r>
-        <w:rPr>
-          <w:rStyle w:val="VerbatimChar"/>
-        </w:rPr>
-        <w:t xml:space="preserve">samples but they are currently incompatible with UMI protocols. When using</w:t>
-      </w:r>
-      <w:r>
-        <w:br w:type="textWrapping"/>
-      </w:r>
-      <w:r>
-        <w:rPr>
-          <w:rStyle w:val="VerbatimChar"/>
-        </w:rPr>
-        <w:t xml:space="preserve">conventional alignment UMI samples need extra processing with tools such as</w:t>
-      </w:r>
-      <w:r>
-        <w:br w:type="textWrapping"/>
-      </w:r>
-      <w:r>
-        <w:rPr>
-          <w:rStyle w:val="VerbatimChar"/>
-        </w:rPr>
-        <w:t xml:space="preserve">UMI-tools[@Smith2016-bt] or umis[@Svensson2016-eg]. The resulting gene by cell</w:t>
-      </w:r>
-      <w:r>
-        <w:br w:type="textWrapping"/>
-      </w:r>
-      <w:r>
-        <w:rPr>
-          <w:rStyle w:val="VerbatimChar"/>
-        </w:rPr>
-        <w:t xml:space="preserve">matrix of expression values is the starting point for most analysis.</w:t>
-      </w:r>
-      <w:r>
-        <w:br w:type="textWrapping"/>
-      </w:r>
-      <w:r>
-        <w:br w:type="textWrapping"/>
-      </w:r>
-      <w:r>
-        <w:rPr>
-          <w:rStyle w:val="VerbatimChar"/>
-        </w:rPr>
-        <w:t xml:space="preserve">Quality control of individual cells is important as most experiments will</w:t>
-      </w:r>
-      <w:r>
-        <w:br w:type="textWrapping"/>
-      </w:r>
-      <w:r>
-        <w:rPr>
-          <w:rStyle w:val="VerbatimChar"/>
-        </w:rPr>
-        <w:t xml:space="preserve">contain some low-quality cells that could be uninformative or misleading.</w:t>
-      </w:r>
-      <w:r>
-        <w:br w:type="textWrapping"/>
-      </w:r>
-      <w:r>
-        <w:rPr>
-          <w:rStyle w:val="VerbatimChar"/>
-        </w:rPr>
-        <w:t xml:space="preserve">Quality control can be performed on various levels: on the quality scores of the</w:t>
-      </w:r>
-      <w:r>
-        <w:br w:type="textWrapping"/>
-      </w:r>
-      <w:r>
-        <w:rPr>
-          <w:rStyle w:val="VerbatimChar"/>
-        </w:rPr>
-        <w:t xml:space="preserve">reads themselves, how or where the reads align or features of the expression</w:t>
-      </w:r>
-      <w:r>
-        <w:br w:type="textWrapping"/>
-      </w:r>
-      <w:r>
-        <w:rPr>
-          <w:rStyle w:val="VerbatimChar"/>
-        </w:rPr>
-        <w:t xml:space="preserve">matrix such as the total expression, expression of spike-ins or expression of</w:t>
-      </w:r>
-      <w:r>
-        <w:br w:type="textWrapping"/>
-      </w:r>
-      <w:r>
-        <w:rPr>
-          <w:rStyle w:val="VerbatimChar"/>
-        </w:rPr>
-        <w:t xml:space="preserve">particular genes. The Cellity package attempts to do this by inspecting a series</w:t>
-      </w:r>
-      <w:r>
-        <w:br w:type="textWrapping"/>
-      </w:r>
-      <w:r>
-        <w:rPr>
-          <w:rStyle w:val="VerbatimChar"/>
-        </w:rPr>
-        <w:t xml:space="preserve">of biological and technical features and using principal component analysis or</w:t>
-      </w:r>
-      <w:r>
-        <w:br w:type="textWrapping"/>
-      </w:r>
-      <w:r>
-        <w:rPr>
-          <w:rStyle w:val="VerbatimChar"/>
-        </w:rPr>
-        <w:t xml:space="preserve">machine learning methods to distinguish between high and low-quality</w:t>
-      </w:r>
-      <w:r>
-        <w:br w:type="textWrapping"/>
-      </w:r>
-      <w:r>
-        <w:rPr>
-          <w:rStyle w:val="VerbatimChar"/>
-        </w:rPr>
-        <w:t xml:space="preserve">cells[@Ilicic2016-wy]. However the authors found that many of the features were</w:t>
-      </w:r>
-      <w:r>
-        <w:br w:type="textWrapping"/>
-      </w:r>
-      <w:r>
-        <w:rPr>
-          <w:rStyle w:val="VerbatimChar"/>
-        </w:rPr>
-        <w:t xml:space="preserve">cell type specific and more work needs to be done to make this approach more</w:t>
-      </w:r>
-      <w:r>
-        <w:br w:type="textWrapping"/>
-      </w:r>
-      <w:r>
-        <w:rPr>
-          <w:rStyle w:val="VerbatimChar"/>
-        </w:rPr>
-        <w:t xml:space="preserve">generally applicable. Jiang, Thomson and Stewart take a different approach,</w:t>
-      </w:r>
-      <w:r>
-        <w:br w:type="textWrapping"/>
-      </w:r>
-      <w:r>
-        <w:rPr>
-          <w:rStyle w:val="VerbatimChar"/>
-        </w:rPr>
-        <w:t xml:space="preserve">assuming that expression outliers are associated with poor sequencing</w:t>
-      </w:r>
-      <w:r>
-        <w:br w:type="textWrapping"/>
-      </w:r>
-      <w:r>
-        <w:rPr>
-          <w:rStyle w:val="VerbatimChar"/>
-        </w:rPr>
-        <w:t xml:space="preserve">quality[@Jiang2016-ys]. The scater package[@McCarthy2016-cw] emphasises a more</w:t>
-      </w:r>
-      <w:r>
-        <w:br w:type="textWrapping"/>
-      </w:r>
-      <w:r>
-        <w:rPr>
-          <w:rStyle w:val="VerbatimChar"/>
-        </w:rPr>
-        <w:t xml:space="preserve">exploratory approach to quality control. While it cannot automatically detect</w:t>
-      </w:r>
-      <w:r>
-        <w:br w:type="textWrapping"/>
-      </w:r>
-      <w:r>
-        <w:rPr>
-          <w:rStyle w:val="VerbatimChar"/>
-        </w:rPr>
-        <w:t xml:space="preserve">low-quality cells, scater provides a convenient object for storing scRNA-seq</w:t>
-      </w:r>
-      <w:r>
-        <w:br w:type="textWrapping"/>
-      </w:r>
-      <w:r>
-        <w:rPr>
-          <w:rStyle w:val="VerbatimChar"/>
-        </w:rPr>
-        <w:t xml:space="preserve">data with functions for plotting associated features, making it easy for the</w:t>
-      </w:r>
-      <w:r>
-        <w:br w:type="textWrapping"/>
-      </w:r>
-      <w:r>
-        <w:rPr>
-          <w:rStyle w:val="VerbatimChar"/>
-        </w:rPr>
-        <w:t xml:space="preserve">user to define their own filtering thresholds. Plate-based platforms such as the</w:t>
-      </w:r>
-      <w:r>
-        <w:br w:type="textWrapping"/>
-      </w:r>
-      <w:r>
-        <w:rPr>
-          <w:rStyle w:val="VerbatimChar"/>
-        </w:rPr>
-        <w:t xml:space="preserve">Fluidigm C1 can have additional biases based on the location of individual</w:t>
-      </w:r>
-      <w:r>
-        <w:br w:type="textWrapping"/>
-      </w:r>
-      <w:r>
-        <w:rPr>
-          <w:rStyle w:val="VerbatimChar"/>
-        </w:rPr>
-        <w:t xml:space="preserve">wells. The OEFinder package attempts to identify and visualise these "ordering</w:t>
-      </w:r>
-      <w:r>
-        <w:br w:type="textWrapping"/>
-      </w:r>
-      <w:r>
-        <w:rPr>
-          <w:rStyle w:val="VerbatimChar"/>
-        </w:rPr>
-        <w:t xml:space="preserve">effects"[@Leng2016-it].</w:t>
+        <w:pStyle w:val="Compact"/>
+        <w:numPr>
+          <w:numId w:val="1013"/>
+          <w:ilvl w:val="0"/>
+        </w:numPr>
+      </w:pPr>
+      <w:r>
+        <w:t xml:space="preserve">cell free DNA</w:t>
+      </w:r>
+    </w:p>
+    <w:p>
+      <w:pPr>
+        <w:pStyle w:val="FirstParagraph"/>
+      </w:pPr>
+      <w:r>
+        <w:t xml:space="preserve">The result of a sequencing experiment is typically a set of image files from</w:t>
+      </w:r>
+      <w:r>
+        <w:t xml:space="preserve"> </w:t>
+      </w:r>
+      <w:r>
+        <w:t xml:space="preserve">the sequencer or a FASTQ file containing nucleotide reads but for most analyses</w:t>
+      </w:r>
+      <w:r>
+        <w:t xml:space="preserve"> </w:t>
+      </w:r>
+      <w:r>
+        <w:t xml:space="preserve">we use an expression matrix. To produce this matrix there is a series of</w:t>
+      </w:r>
+      <w:r>
+        <w:t xml:space="preserve"> </w:t>
+      </w:r>
+      <w:r>
+        <w:t xml:space="preserve">pre-processing steps, typically beginning will some quality control of the raw</w:t>
+      </w:r>
+      <w:r>
+        <w:t xml:space="preserve"> </w:t>
+      </w:r>
+      <w:r>
+        <w:t xml:space="preserve">reads. Reads are then aligned to a reference genome and the number of reads</w:t>
+      </w:r>
+      <w:r>
+        <w:t xml:space="preserve"> </w:t>
+      </w:r>
+      <w:r>
+        <w:t xml:space="preserve">overlapping annotated features (genes or transcripts) is counted. In recent</w:t>
+      </w:r>
+      <w:r>
+        <w:t xml:space="preserve"> </w:t>
+      </w:r>
+      <w:r>
+        <w:t xml:space="preserve">years probabilistic quantification methods such as kallisto[Bray2016-tm] or</w:t>
+      </w:r>
+      <w:r>
+        <w:t xml:space="preserve"> </w:t>
+      </w:r>
+      <w:r>
+        <w:t xml:space="preserve">Salmon[Patro2015-kl] that estimate transcript expression directly without</w:t>
+      </w:r>
+      <w:r>
+        <w:t xml:space="preserve"> </w:t>
+      </w:r>
+      <w:r>
+        <w:t xml:space="preserve">requiring complete alignment have become popular as they dramatically reduce</w:t>
+      </w:r>
+      <w:r>
+        <w:t xml:space="preserve"> </w:t>
+      </w:r>
+      <w:r>
+        <w:t xml:space="preserve">processing time and potentially produce more accurate quantification. These can</w:t>
+      </w:r>
+      <w:r>
+        <w:t xml:space="preserve"> </w:t>
+      </w:r>
+      <w:r>
+        <w:t xml:space="preserve">be applied to full-length scRNA-seq datasets but have required adaptations such</w:t>
+      </w:r>
+      <w:r>
+        <w:t xml:space="preserve"> </w:t>
+      </w:r>
+      <w:r>
+        <w:t xml:space="preserve">as the Alevin method for UMI-based datasets. When using conventional alignment</w:t>
+      </w:r>
+      <w:r>
+        <w:t xml:space="preserve"> </w:t>
+      </w:r>
+      <w:r>
+        <w:t xml:space="preserve">UMI samples need extra processing with tools like UMI-tools[Smith2016-bt] or</w:t>
+      </w:r>
+      <w:r>
+        <w:t xml:space="preserve"> </w:t>
+      </w:r>
+      <w:r>
+        <w:t xml:space="preserve">umis[Svensson2016-eg] in order to assign cell barcodes and deduplicate UMIs.</w:t>
+      </w:r>
+      <w:r>
+        <w:t xml:space="preserve"> </w:t>
+      </w:r>
+      <w:r>
+        <w:t xml:space="preserve">For datasets produced using the Chromium platform the Cell Ranger software is</w:t>
+      </w:r>
+      <w:r>
+        <w:t xml:space="preserve"> </w:t>
+      </w:r>
+      <w:r>
+        <w:t xml:space="preserve">a complete preprocessing pipeline that also includes an automated downstream</w:t>
+      </w:r>
+      <w:r>
+        <w:t xml:space="preserve"> </w:t>
+      </w:r>
+      <w:r>
+        <w:t xml:space="preserve">analysis. Other packages such as scPipe also aim to streamline this process with</w:t>
+      </w:r>
+      <w:r>
+        <w:t xml:space="preserve"> </w:t>
+      </w:r>
+      <w:r>
+        <w:t xml:space="preserve">some such as XXX designed to work on scalable cloud based infrastructure which</w:t>
+      </w:r>
+      <w:r>
+        <w:t xml:space="preserve"> </w:t>
+      </w:r>
+      <w:r>
+        <w:t xml:space="preserve">may be required as bigger datasets continue to be produced.</w:t>
+      </w:r>
+    </w:p>
+    <w:p>
+      <w:pPr>
+        <w:pStyle w:val="BodyText"/>
+      </w:pPr>
+      <w:r>
+        <w:t xml:space="preserve">Quality control of individual cells is important as experiments will contain</w:t>
+      </w:r>
+      <w:r>
+        <w:t xml:space="preserve"> </w:t>
+      </w:r>
+      <w:r>
+        <w:t xml:space="preserve">low-quality cells that can be uninformative or lead to misleading results.</w:t>
+      </w:r>
+      <w:r>
+        <w:t xml:space="preserve"> </w:t>
+      </w:r>
+      <w:r>
+        <w:t xml:space="preserve">Quality control can be performed on various levels, from the quality scores of</w:t>
+      </w:r>
+      <w:r>
+        <w:t xml:space="preserve"> </w:t>
+      </w:r>
+      <w:r>
+        <w:t xml:space="preserve">the reads themselves, how or where reads align to features of the expression</w:t>
+      </w:r>
+      <w:r>
+        <w:t xml:space="preserve"> </w:t>
+      </w:r>
+      <w:r>
+        <w:t xml:space="preserve">matrix. Particular types of cells that are commonly removed include damaged</w:t>
+      </w:r>
+      <w:r>
+        <w:t xml:space="preserve"> </w:t>
+      </w:r>
+      <w:r>
+        <w:t xml:space="preserve">cells, doublets where multiple cells have been captured together and empty</w:t>
+      </w:r>
+      <w:r>
+        <w:t xml:space="preserve"> </w:t>
+      </w:r>
+      <w:r>
+        <w:t xml:space="preserve">droplets or wells that have been sequenced but do not contain a cell. The</w:t>
+      </w:r>
+      <w:r>
+        <w:t xml:space="preserve"> </w:t>
+      </w:r>
+      <w:r>
+        <w:t xml:space="preserve">Cellity package attempts to automate this process by inspecting a series of</w:t>
+      </w:r>
+      <w:r>
+        <w:t xml:space="preserve"> </w:t>
+      </w:r>
+      <w:r>
+        <w:t xml:space="preserve">biological and technical features and using machine learning methods to</w:t>
+      </w:r>
+      <w:r>
+        <w:t xml:space="preserve"> </w:t>
+      </w:r>
+      <w:r>
+        <w:t xml:space="preserve">distinguish between high and low-quality cells[Ilicic2016-wy]. However the</w:t>
+      </w:r>
+      <w:r>
+        <w:t xml:space="preserve"> </w:t>
+      </w:r>
+      <w:r>
+        <w:t xml:space="preserve">authors found that many of the features were cell type specific and more work</w:t>
+      </w:r>
+      <w:r>
+        <w:t xml:space="preserve"> </w:t>
+      </w:r>
+      <w:r>
+        <w:t xml:space="preserve">needs to be done to make this approach more generally applicable. The scater</w:t>
+      </w:r>
+      <w:r>
+        <w:t xml:space="preserve"> </w:t>
+      </w:r>
+      <w:r>
+        <w:t xml:space="preserve">package[McCarthy2016-cw] emphasises a more exploratory approach to quality</w:t>
+      </w:r>
+      <w:r>
+        <w:t xml:space="preserve"> </w:t>
+      </w:r>
+      <w:r>
+        <w:t xml:space="preserve">control at the expression matrix level but providing a series of functions for</w:t>
+      </w:r>
+      <w:r>
+        <w:t xml:space="preserve"> </w:t>
+      </w:r>
+      <w:r>
+        <w:t xml:space="preserve">visualising various features of a dataset. These plots can then be used for</w:t>
+      </w:r>
+      <w:r>
+        <w:t xml:space="preserve"> </w:t>
+      </w:r>
+      <w:r>
+        <w:t xml:space="preserve">selecting thresholds for removing cells. Plate-based capture platforms can</w:t>
+      </w:r>
+      <w:r>
+        <w:t xml:space="preserve"> </w:t>
+      </w:r>
+      <w:r>
+        <w:t xml:space="preserve">produce additional biases based on the location of individual wells, a problem</w:t>
+      </w:r>
+      <w:r>
+        <w:t xml:space="preserve"> </w:t>
+      </w:r>
+      <w:r>
+        <w:t xml:space="preserve">which is addressed by the OEFinder package which attempts to identify and</w:t>
+      </w:r>
+      <w:r>
+        <w:t xml:space="preserve"> </w:t>
+      </w:r>
+      <w:r>
+        <w:t xml:space="preserve">visualise these</w:t>
+      </w:r>
+      <w:r>
+        <w:t xml:space="preserve"> </w:t>
+      </w:r>
+      <w:r>
+        <w:t xml:space="preserve">“</w:t>
+      </w:r>
+      <w:r>
+        <w:t xml:space="preserve">ordering effects</w:t>
+      </w:r>
+      <w:r>
+        <w:t xml:space="preserve">”</w:t>
+      </w:r>
+      <w:r>
+        <w:t xml:space="preserve">[Leng2016-it].</w:t>
+      </w:r>
+    </w:p>
+    <w:p>
+      <w:pPr>
+        <w:pStyle w:val="BodyText"/>
+      </w:pPr>
+      <w:r>
+        <w:t xml:space="preserve">Filtering and selection of features also deserves attention. Genes or</w:t>
+      </w:r>
+      <w:r>
+        <w:t xml:space="preserve"> </w:t>
+      </w:r>
+      <w:r>
+        <w:t xml:space="preserve">transcripts that are lowly expressed are typically removed from datasets in</w:t>
+      </w:r>
+      <w:r>
+        <w:t xml:space="preserve"> </w:t>
+      </w:r>
+      <w:r>
+        <w:t xml:space="preserve">order to reduce computational time and multiple-testing correction but it is</w:t>
+      </w:r>
+      <w:r>
+        <w:t xml:space="preserve"> </w:t>
+      </w:r>
+      <w:r>
+        <w:t xml:space="preserve">unclear how many counts indicate that a gene is truly</w:t>
+      </w:r>
+      <w:r>
+        <w:t xml:space="preserve"> </w:t>
+      </w:r>
+      <w:r>
+        <w:t xml:space="preserve">“</w:t>
+      </w:r>
+      <w:r>
+        <w:t xml:space="preserve">expressed</w:t>
+      </w:r>
+      <w:r>
+        <w:t xml:space="preserve">”</w:t>
+      </w:r>
+      <w:r>
+        <w:t xml:space="preserve">. Many</w:t>
+      </w:r>
+      <w:r>
+        <w:t xml:space="preserve"> </w:t>
+      </w:r>
+      <w:r>
+        <w:t xml:space="preserve">downstream analysis operate on a selected set of genes which can have a</w:t>
+      </w:r>
+      <w:r>
+        <w:t xml:space="preserve"> </w:t>
+      </w:r>
+      <w:r>
+        <w:t xml:space="preserve">dramatic effect on their results. These features are often selected based on</w:t>
+      </w:r>
+      <w:r>
+        <w:t xml:space="preserve"> </w:t>
+      </w:r>
+      <w:r>
+        <w:t xml:space="preserve">how variable they are across the dataset but this may be a result of noise</w:t>
+      </w:r>
+      <w:r>
+        <w:t xml:space="preserve"> </w:t>
+      </w:r>
+      <w:r>
+        <w:t xml:space="preserve">rather than biological importance. Alternative selection methods have been</w:t>
+      </w:r>
+      <w:r>
+        <w:t xml:space="preserve"> </w:t>
+      </w:r>
+      <w:r>
+        <w:t xml:space="preserve">proposed such as M3Drop which…</w:t>
       </w:r>
     </w:p>
     <w:p>
@@ -4900,7 +4910,7 @@
     </w:lvl>
   </w:abstractNum>
   <w:abstractNum w:abstractNumId="990">
-    <w:nsid w:val="c0a2317b"/>
+    <w:nsid w:val="d5bd603f"/>
     <w:multiLevelType w:val="multilevel"/>
     <w:lvl w:ilvl="0">
       <w:numFmt w:val="bullet"/>
@@ -5003,7 +5013,7 @@
     </w:lvl>
   </w:abstractNum>
   <w:abstractNum w:abstractNumId="99511">
-    <w:nsid w:val="3c000cff"/>
+    <w:nsid w:val="c11b3c1a"/>
     <w:multiLevelType w:val="multilevel"/>
     <w:lvl w:ilvl="0">
       <w:start w:val="1"/>
@@ -5115,7 +5125,7 @@
     </w:lvl>
   </w:abstractNum>
   <w:abstractNum w:abstractNumId="991">
-    <w:nsid w:val="70f2f839"/>
+    <w:nsid w:val="f60e2753"/>
     <w:multiLevelType w:val="multilevel"/>
     <w:lvl w:ilvl="0">
       <w:numFmt w:val="bullet"/>

</xml_diff>

<commit_message>
Draft normalisation and integration section
</commit_message>
<xml_diff>
--- a/docs/thesis.docx
+++ b/docs/thesis.docx
@@ -2539,9 +2539,9 @@
       <w:pPr>
         <w:pStyle w:val="Heading3"/>
       </w:pPr>
-      <w:bookmarkStart w:id="45" w:name="integrating-multiple-datasets"/>
-      <w:r>
-        <w:t xml:space="preserve">Integrating multiple datasets</w:t>
+      <w:bookmarkStart w:id="45" w:name="normalisation-and-integration"/>
+      <w:r>
+        <w:t xml:space="preserve">Normalisation and integration</w:t>
       </w:r>
       <w:bookmarkEnd w:id="45"/>
     </w:p>
@@ -2583,229 +2583,360 @@
     </w:p>
     <w:p>
       <w:pPr>
-        <w:pStyle w:val="SourceCode"/>
-      </w:pPr>
+        <w:pStyle w:val="Compact"/>
+        <w:numPr>
+          <w:numId w:val="1014"/>
+          <w:ilvl w:val="0"/>
+        </w:numPr>
+      </w:pPr>
+      <w:r>
+        <w:t xml:space="preserve">Tung?</w:t>
+      </w:r>
+    </w:p>
+    <w:p>
+      <w:pPr>
+        <w:pStyle w:val="FirstParagraph"/>
+      </w:pPr>
+      <w:r>
+        <w:t xml:space="preserve">Technical variation is a known problem in high-throughput genomics studies, for</w:t>
+      </w:r>
+      <w:r>
+        <w:t xml:space="preserve"> </w:t>
+      </w:r>
+      <w:r>
+        <w:t xml:space="preserve">example it has been estimated that only 17.8 percent of allele-specific</w:t>
+      </w:r>
+      <w:r>
+        <w:t xml:space="preserve"> </w:t>
+      </w:r>
+      <w:r>
+        <w:t xml:space="preserve">expression is due to biological variation with the rest being technical</w:t>
+      </w:r>
+      <w:r>
+        <w:t xml:space="preserve"> </w:t>
+      </w:r>
+      <w:r>
+        <w:t xml:space="preserve">noise[Kim2015-mo]. Effective normalisation has been shown to be a crucial</w:t>
+      </w:r>
+      <w:r>
+        <w:t xml:space="preserve"> </w:t>
+      </w:r>
+      <w:r>
+        <w:t xml:space="preserve">aspect of analysis for bulk RNA-seq datasets and similarly this is true for</w:t>
+      </w:r>
+      <w:r>
+        <w:t xml:space="preserve"> </w:t>
+      </w:r>
+      <w:r>
+        <w:t xml:space="preserve">single-cell experiments. Some full-length studies use simple transformations</w:t>
+      </w:r>
+      <w:r>
+        <w:t xml:space="preserve"> </w:t>
+      </w:r>
+      <w:r>
+        <w:t xml:space="preserve">like Reads (or Fragments) Per Kilobase per Million</w:t>
+      </w:r>
+      <w:r>
+        <w:t xml:space="preserve"> </w:t>
+      </w:r>
+      <w:r>
+        <w:t xml:space="preserve">(RPKM/FPKM)[Mortazavi2008-vu] or Transcripts Per Million (TPM)[Wagner2012-qf]</w:t>
+      </w:r>
+      <w:r>
+        <w:t xml:space="preserve"> </w:t>
+      </w:r>
+      <w:r>
+        <w:t xml:space="preserve">which correct for the total number of reads per cell and gene length. For UMI</w:t>
+      </w:r>
+      <w:r>
+        <w:t xml:space="preserve"> </w:t>
+      </w:r>
+      <w:r>
+        <w:t xml:space="preserve">data the gene length correction is not required as reads only come from the</w:t>
+      </w:r>
+      <w:r>
+        <w:t xml:space="preserve"> </w:t>
+      </w:r>
+      <w:r>
+        <w:t xml:space="preserve">ends of transcripts. Normalisation methods designed for detecting differential</w:t>
+      </w:r>
+      <w:r>
+        <w:t xml:space="preserve"> </w:t>
+      </w:r>
+      <w:r>
+        <w:t xml:space="preserve">expression between bulk samples such as Trimmed Mean of M-Values</w:t>
+      </w:r>
+      <w:r>
+        <w:t xml:space="preserve"> </w:t>
+      </w:r>
+      <w:r>
+        <w:t xml:space="preserve">(TMM)</w:t>
+      </w:r>
+      <w:r>
+        <w:t xml:space="preserve">(</w:t>
+      </w:r>
       <w:r>
         <w:rPr>
-          <w:rStyle w:val="VerbatimChar"/>
+          <w:b/>
         </w:rPr>
-        <w:t xml:space="preserve">Technical variation is a known problem in high-throughput studies and Kim et al.</w:t>
-      </w:r>
-      <w:r>
-        <w:br w:type="textWrapping"/>
+        <w:t xml:space="preserve">???</w:t>
+      </w:r>
+      <w:r>
+        <w:t xml:space="preserve">)</w:t>
+      </w:r>
+      <w:r>
+        <w:t xml:space="preserve"> </w:t>
+      </w:r>
+      <w:r>
+        <w:t xml:space="preserve">or the DESeq method</w:t>
+      </w:r>
+      <w:r>
+        <w:t xml:space="preserve">(</w:t>
       </w:r>
       <w:r>
         <w:rPr>
-          <w:rStyle w:val="VerbatimChar"/>
+          <w:b/>
         </w:rPr>
-        <w:t xml:space="preserve">predict that only 17.8 percent of allele-specific expression is due to</w:t>
-      </w:r>
-      <w:r>
-        <w:br w:type="textWrapping"/>
+        <w:t xml:space="preserve">???</w:t>
+      </w:r>
+      <w:r>
+        <w:t xml:space="preserve">)</w:t>
+      </w:r>
+      <w:r>
+        <w:t xml:space="preserve"> </w:t>
+      </w:r>
+      <w:r>
+        <w:t xml:space="preserve">can be applied, but</w:t>
+      </w:r>
+      <w:r>
+        <w:t xml:space="preserve"> </w:t>
+      </w:r>
+      <w:r>
+        <w:t xml:space="preserve">is is unclear how suitable they are for the single-cell context. Most of the</w:t>
+      </w:r>
+      <w:r>
+        <w:t xml:space="preserve"> </w:t>
+      </w:r>
+      <w:r>
+        <w:t xml:space="preserve">early normalisation methods developed specifically for scRNA-seq data made use</w:t>
+      </w:r>
+      <w:r>
+        <w:t xml:space="preserve"> </w:t>
+      </w:r>
+      <w:r>
+        <w:t xml:space="preserve">of spike-ins, synthetic RNA sequences added to cells in known quantities such</w:t>
+      </w:r>
+      <w:r>
+        <w:t xml:space="preserve"> </w:t>
+      </w:r>
+      <w:r>
+        <w:t xml:space="preserve">as the ERCC…. Brennecke et al.[Brennecke2013-pt], Ding et al.[Ding2015-ht]</w:t>
+      </w:r>
+      <w:r>
+        <w:t xml:space="preserve"> </w:t>
+      </w:r>
+      <w:r>
+        <w:t xml:space="preserve">and Grün, Kester and van Oudenaarden[Grun2014-zn] all propose methods for</w:t>
+      </w:r>
+      <w:r>
+        <w:t xml:space="preserve"> </w:t>
+      </w:r>
+      <w:r>
+        <w:t xml:space="preserve">estimating technical variance using spike-ins, as does Bayesian Analysis of</w:t>
+      </w:r>
+      <w:r>
+        <w:t xml:space="preserve"> </w:t>
+      </w:r>
+      <w:r>
+        <w:t xml:space="preserve">Single-Cell Sequencing data (BASiCS)</w:t>
+      </w:r>
+      <w:r>
+        <w:t xml:space="preserve">(</w:t>
       </w:r>
       <w:r>
         <w:rPr>
-          <w:rStyle w:val="VerbatimChar"/>
+          <w:b/>
         </w:rPr>
-        <w:t xml:space="preserve">biological variation with the rest being technical noise[@Kim2015-mo]. Effective</w:t>
-      </w:r>
-      <w:r>
-        <w:br w:type="textWrapping"/>
+        <w:t xml:space="preserve">???</w:t>
+      </w:r>
+      <w:r>
+        <w:t xml:space="preserve">)</w:t>
+      </w:r>
+      <w:r>
+        <w:t xml:space="preserve">. Using spike-ins for</w:t>
+      </w:r>
+      <w:r>
+        <w:t xml:space="preserve"> </w:t>
+      </w:r>
+      <w:r>
+        <w:t xml:space="preserve">normalisation assumes that they properly capture the dynamics of the underlying</w:t>
+      </w:r>
+      <w:r>
+        <w:t xml:space="preserve"> </w:t>
+      </w:r>
+      <w:r>
+        <w:t xml:space="preserve">dataset and even if this is the case it is restricted to protocols where they</w:t>
+      </w:r>
+      <w:r>
+        <w:t xml:space="preserve"> </w:t>
+      </w:r>
+      <w:r>
+        <w:t xml:space="preserve">can be added which does not include droplet-based capture techniques. The scrna</w:t>
+      </w:r>
+      <w:r>
+        <w:t xml:space="preserve"> </w:t>
+      </w:r>
+      <w:r>
+        <w:t xml:space="preserve">package implements a method that doesn’t rely on spike-ins, instead using a</w:t>
+      </w:r>
+      <w:r>
+        <w:t xml:space="preserve"> </w:t>
+      </w:r>
+      <w:r>
+        <w:t xml:space="preserve">pooling approach to compensate for the large number of zero counts where</w:t>
+      </w:r>
+      <w:r>
+        <w:t xml:space="preserve"> </w:t>
+      </w:r>
+      <w:r>
+        <w:t xml:space="preserve">expression levels are summed across similar cells before calculating size</w:t>
+      </w:r>
+      <w:r>
+        <w:t xml:space="preserve"> </w:t>
+      </w:r>
+      <w:r>
+        <w:t xml:space="preserve">factors that are deconvolved back to the original cells</w:t>
+      </w:r>
+      <w:r>
+        <w:t xml:space="preserve">(</w:t>
       </w:r>
       <w:r>
         <w:rPr>
-          <w:rStyle w:val="VerbatimChar"/>
+          <w:b/>
         </w:rPr>
-        <w:t xml:space="preserve">normalisation has been shown to be a crucial aspect of analysis for bulk RNA-seq</w:t>
-      </w:r>
-      <w:r>
-        <w:br w:type="textWrapping"/>
-      </w:r>
-      <w:r>
-        <w:rPr>
-          <w:rStyle w:val="VerbatimChar"/>
-        </w:rPr>
-        <w:t xml:space="preserve">datasets, but how normalisation should be be applied to single-cell datasets is</w:t>
-      </w:r>
-      <w:r>
-        <w:br w:type="textWrapping"/>
-      </w:r>
-      <w:r>
-        <w:rPr>
-          <w:rStyle w:val="VerbatimChar"/>
-        </w:rPr>
-        <w:t xml:space="preserve">yet to be clearly established. Some studies use simple transformations like</w:t>
-      </w:r>
-      <w:r>
-        <w:br w:type="textWrapping"/>
-      </w:r>
-      <w:r>
-        <w:rPr>
-          <w:rStyle w:val="VerbatimChar"/>
-        </w:rPr>
-        <w:t xml:space="preserve">Reads (or Fragments) Per Kilobase per Million (RPKM/FPKM)[@Mortazavi2008-vu] or</w:t>
-      </w:r>
-      <w:r>
-        <w:br w:type="textWrapping"/>
-      </w:r>
-      <w:r>
-        <w:rPr>
-          <w:rStyle w:val="VerbatimChar"/>
-        </w:rPr>
-        <w:t xml:space="preserve">Transcripts Per Million (TPM)[@Wagner2012-qf] which correct for library size and</w:t>
-      </w:r>
-      <w:r>
-        <w:br w:type="textWrapping"/>
-      </w:r>
-      <w:r>
-        <w:rPr>
-          <w:rStyle w:val="VerbatimChar"/>
-        </w:rPr>
-        <w:t xml:space="preserve">gene length. Alternatively, normalisation methods designed for detecting</w:t>
-      </w:r>
-      <w:r>
-        <w:br w:type="textWrapping"/>
-      </w:r>
-      <w:r>
-        <w:rPr>
-          <w:rStyle w:val="VerbatimChar"/>
-        </w:rPr>
-        <w:t xml:space="preserve">differential expression in bulk samples such as the Trimmed Mean of M-Values</w:t>
-      </w:r>
-      <w:r>
-        <w:br w:type="textWrapping"/>
-      </w:r>
-      <w:r>
-        <w:rPr>
-          <w:rStyle w:val="VerbatimChar"/>
-        </w:rPr>
-        <w:t xml:space="preserve">(TMM)[@Robinson2010-ll] or the DESeq method[@Anders2010-pq] can be applied, but</w:t>
-      </w:r>
-      <w:r>
-        <w:br w:type="textWrapping"/>
-      </w:r>
-      <w:r>
-        <w:rPr>
-          <w:rStyle w:val="VerbatimChar"/>
-        </w:rPr>
-        <w:t xml:space="preserve">it is unclear how suitable they are for the single-cell context. Most of the</w:t>
-      </w:r>
-      <w:r>
-        <w:br w:type="textWrapping"/>
-      </w:r>
-      <w:r>
-        <w:rPr>
-          <w:rStyle w:val="VerbatimChar"/>
-        </w:rPr>
-        <w:t xml:space="preserve">methods that have been developed specifically for estimating technical variance</w:t>
-      </w:r>
-      <w:r>
-        <w:br w:type="textWrapping"/>
-      </w:r>
-      <w:r>
-        <w:rPr>
-          <w:rStyle w:val="VerbatimChar"/>
-        </w:rPr>
-        <w:t xml:space="preserve">in scRNA-seq data make use of spike-ins. Brennecke et al.[@Brennecke2013-pt],</w:t>
-      </w:r>
-      <w:r>
-        <w:br w:type="textWrapping"/>
-      </w:r>
-      <w:r>
-        <w:rPr>
-          <w:rStyle w:val="VerbatimChar"/>
-        </w:rPr>
-        <w:t xml:space="preserve">Ding et al.[@Ding2015-ht] and Grün, Kester and van Oudenaarden[@Grun2014-zn] all</w:t>
-      </w:r>
-      <w:r>
-        <w:br w:type="textWrapping"/>
-      </w:r>
-      <w:r>
-        <w:rPr>
-          <w:rStyle w:val="VerbatimChar"/>
-        </w:rPr>
-        <w:t xml:space="preserve">propose methods for estimating technical variance using spike-ins, as does</w:t>
-      </w:r>
-      <w:r>
-        <w:br w:type="textWrapping"/>
-      </w:r>
-      <w:r>
-        <w:rPr>
-          <w:rStyle w:val="VerbatimChar"/>
-        </w:rPr>
-        <w:t xml:space="preserve">Bayesian Analysis of Single-Cell Sequencing data (BASiCS)[@Vallejos2015-ef].</w:t>
-      </w:r>
-      <w:r>
-        <w:br w:type="textWrapping"/>
-      </w:r>
-      <w:r>
-        <w:rPr>
-          <w:rStyle w:val="VerbatimChar"/>
-        </w:rPr>
-        <w:t xml:space="preserve">However, using spike-ins for normalisation relys on the assumption that they</w:t>
-      </w:r>
-      <w:r>
-        <w:br w:type="textWrapping"/>
-      </w:r>
-      <w:r>
-        <w:rPr>
-          <w:rStyle w:val="VerbatimChar"/>
-        </w:rPr>
-        <w:t xml:space="preserve">properly capture the dynamics of the underlying datasets, and even if this is</w:t>
-      </w:r>
-      <w:r>
-        <w:br w:type="textWrapping"/>
-      </w:r>
-      <w:r>
-        <w:rPr>
-          <w:rStyle w:val="VerbatimChar"/>
-        </w:rPr>
-        <w:t xml:space="preserve">the case is it restrictive as they are not compatible with all current</w:t>
-      </w:r>
-      <w:r>
-        <w:br w:type="textWrapping"/>
-      </w:r>
-      <w:r>
-        <w:rPr>
-          <w:rStyle w:val="VerbatimChar"/>
-        </w:rPr>
-        <w:t xml:space="preserve">sequencing protocols. Lun, Bach and Marioni don't make use of spike-ins, instead</w:t>
-      </w:r>
-      <w:r>
-        <w:br w:type="textWrapping"/>
-      </w:r>
-      <w:r>
-        <w:rPr>
-          <w:rStyle w:val="VerbatimChar"/>
-        </w:rPr>
-        <w:t xml:space="preserve">using a pooling approach to compensate for the large number of zero counts,</w:t>
-      </w:r>
-      <w:r>
-        <w:br w:type="textWrapping"/>
-      </w:r>
-      <w:r>
-        <w:rPr>
-          <w:rStyle w:val="VerbatimChar"/>
-        </w:rPr>
-        <w:t xml:space="preserve">where expression levels are summed across similar cells before calculating</w:t>
-      </w:r>
-      <w:r>
-        <w:br w:type="textWrapping"/>
-      </w:r>
-      <w:r>
-        <w:rPr>
-          <w:rStyle w:val="VerbatimChar"/>
-        </w:rPr>
-        <w:t xml:space="preserve">normalisation factors that are deconvolved back to the individual cell</w:t>
-      </w:r>
-      <w:r>
-        <w:br w:type="textWrapping"/>
-      </w:r>
-      <w:r>
-        <w:rPr>
-          <w:rStyle w:val="VerbatimChar"/>
-        </w:rPr>
-        <w:t xml:space="preserve">level[@Lun2016-mq].</w:t>
+        <w:t xml:space="preserve">???</w:t>
+      </w:r>
+      <w:r>
+        <w:t xml:space="preserve">)</w:t>
+      </w:r>
+      <w:r>
+        <w:t xml:space="preserve">. The</w:t>
+      </w:r>
+      <w:r>
+        <w:t xml:space="preserve"> </w:t>
+      </w:r>
+      <w:r>
+        <w:t xml:space="preserve">BASiCS method has also been adapted to experiments without spike-ins by…, but</w:t>
+      </w:r>
+      <w:r>
+        <w:t xml:space="preserve"> </w:t>
+      </w:r>
+      <w:r>
+        <w:t xml:space="preserve">only for designed experiments where groups are known in advance.</w:t>
+      </w:r>
+    </w:p>
+    <w:p>
+      <w:pPr>
+        <w:pStyle w:val="BodyText"/>
+      </w:pPr>
+      <w:r>
+        <w:t xml:space="preserve">Early scRNA-seq studies often made use of only a single sample but as technologies</w:t>
+      </w:r>
+      <w:r>
+        <w:t xml:space="preserve"> </w:t>
+      </w:r>
+      <w:r>
+        <w:t xml:space="preserve">have become cheaper and more widely available it is common to see studies with</w:t>
+      </w:r>
+      <w:r>
+        <w:t xml:space="preserve"> </w:t>
+      </w:r>
+      <w:r>
+        <w:t xml:space="preserve">multiple batches or making use of publicly available data produced by other groups.</w:t>
+      </w:r>
+      <w:r>
+        <w:t xml:space="preserve"> </w:t>
+      </w:r>
+      <w:r>
+        <w:t xml:space="preserve">While this expands the potential insights to be gained it presents a problem as</w:t>
+      </w:r>
+      <w:r>
+        <w:t xml:space="preserve"> </w:t>
+      </w:r>
+      <w:r>
+        <w:t xml:space="preserve">to how to integrate these datasets and a range of computational approaches for</w:t>
+      </w:r>
+      <w:r>
+        <w:t xml:space="preserve"> </w:t>
+      </w:r>
+      <w:r>
+        <w:t xml:space="preserve">doing this have been developed. The alignment approach in the Seurat package</w:t>
+      </w:r>
+      <w:r>
+        <w:t xml:space="preserve"> </w:t>
+      </w:r>
+      <w:r>
+        <w:t xml:space="preserve">uses Canonical Correlation Analysis (CCA) to identify a multi-dimensional</w:t>
+      </w:r>
+      <w:r>
+        <w:t xml:space="preserve"> </w:t>
+      </w:r>
+      <w:r>
+        <w:t xml:space="preserve">subspace that is consistent between datasets. Dynamic Time Warping (DTW) is then</w:t>
+      </w:r>
+      <w:r>
+        <w:t xml:space="preserve"> </w:t>
+      </w:r>
+      <w:r>
+        <w:t xml:space="preserve">used to stretch and align these dimensions so that the datasets are similarly</w:t>
+      </w:r>
+      <w:r>
+        <w:t xml:space="preserve"> </w:t>
+      </w:r>
+      <w:r>
+        <w:t xml:space="preserve">spread along them. Clustering can then be performed using these aligned</w:t>
+      </w:r>
+      <w:r>
+        <w:t xml:space="preserve"> </w:t>
+      </w:r>
+      <w:r>
+        <w:t xml:space="preserve">dimensions but as the original expression matrix is unchanged the integration</w:t>
+      </w:r>
+      <w:r>
+        <w:t xml:space="preserve"> </w:t>
+      </w:r>
+      <w:r>
+        <w:t xml:space="preserve">is not used for other tasks such as differential expression testing. The authors</w:t>
+      </w:r>
+      <w:r>
+        <w:t xml:space="preserve"> </w:t>
+      </w:r>
+      <w:r>
+        <w:t xml:space="preserve">of scran using a Mutual Nearest Neighbours (MNN) approach that… A recent</w:t>
+      </w:r>
+      <w:r>
+        <w:t xml:space="preserve"> </w:t>
+      </w:r>
+      <w:r>
+        <w:t xml:space="preserve">update to the Seurat method combines these approaches by identifying</w:t>
+      </w:r>
+      <w:r>
+        <w:t xml:space="preserve"> </w:t>
+      </w:r>
+      <w:r>
+        <w:t xml:space="preserve">“</w:t>
+      </w:r>
+      <w:r>
+        <w:t xml:space="preserve">anchors</w:t>
+      </w:r>
+      <w:r>
+        <w:t xml:space="preserve">”</w:t>
+      </w:r>
+      <w:r>
+        <w:t xml:space="preserve"> </w:t>
+      </w:r>
+      <w:r>
+        <w:t xml:space="preserve">that…Alternative integration methods such as…</w:t>
       </w:r>
     </w:p>
     <w:p>
@@ -2856,6 +2987,30 @@
     </w:p>
     <w:p>
       <w:pPr>
+        <w:pStyle w:val="Compact"/>
+        <w:numPr>
+          <w:numId w:val="1015"/>
+          <w:ilvl w:val="0"/>
+        </w:numPr>
+      </w:pPr>
+      <w:r>
+        <w:t xml:space="preserve">Comparison</w:t>
+      </w:r>
+    </w:p>
+    <w:p>
+      <w:pPr>
+        <w:pStyle w:val="Compact"/>
+        <w:numPr>
+          <w:numId w:val="1015"/>
+          <w:ilvl w:val="0"/>
+        </w:numPr>
+      </w:pPr>
+      <w:r>
+        <w:t xml:space="preserve">Classification</w:t>
+      </w:r>
+    </w:p>
+    <w:p>
+      <w:pPr>
         <w:pStyle w:val="SourceCode"/>
       </w:pPr>
       <w:r>
@@ -3071,6 +3226,18 @@
       </w:pPr>
       <w:r>
         <w:t xml:space="preserve">Other approaches</w:t>
+      </w:r>
+    </w:p>
+    <w:p>
+      <w:pPr>
+        <w:pStyle w:val="Compact"/>
+        <w:numPr>
+          <w:numId w:val="1016"/>
+          <w:ilvl w:val="0"/>
+        </w:numPr>
+      </w:pPr>
+      <w:r>
+        <w:t xml:space="preserve">Comparison</w:t>
       </w:r>
     </w:p>
     <w:p>
@@ -4910,7 +5077,7 @@
     </w:lvl>
   </w:abstractNum>
   <w:abstractNum w:abstractNumId="990">
-    <w:nsid w:val="d5bd603f"/>
+    <w:nsid w:val="39a6189b"/>
     <w:multiLevelType w:val="multilevel"/>
     <w:lvl w:ilvl="0">
       <w:numFmt w:val="bullet"/>
@@ -5013,7 +5180,7 @@
     </w:lvl>
   </w:abstractNum>
   <w:abstractNum w:abstractNumId="99511">
-    <w:nsid w:val="c11b3c1a"/>
+    <w:nsid w:val="a503f41f"/>
     <w:multiLevelType w:val="multilevel"/>
     <w:lvl w:ilvl="0">
       <w:start w:val="1"/>
@@ -5125,7 +5292,7 @@
     </w:lvl>
   </w:abstractNum>
   <w:abstractNum w:abstractNumId="991">
-    <w:nsid w:val="f60e2753"/>
+    <w:nsid w:val="d9f6df59"/>
     <w:multiLevelType w:val="multilevel"/>
     <w:lvl w:ilvl="0">
       <w:numFmt w:val="bullet"/>

</xml_diff>

<commit_message>
Draft gene identification section
</commit_message>
<xml_diff>
--- a/docs/thesis.docx
+++ b/docs/thesis.docx
@@ -3441,97 +3441,256 @@
     </w:p>
     <w:p>
       <w:pPr>
-        <w:pStyle w:val="SourceCode"/>
-      </w:pPr>
-      <w:r>
-        <w:rPr>
-          <w:rStyle w:val="VerbatimChar"/>
-        </w:rPr>
-        <w:t xml:space="preserve">Once groups of cells are identified many of these packages can test genes</w:t>
-      </w:r>
-      <w:r>
-        <w:br w:type="textWrapping"/>
-      </w:r>
-      <w:r>
-        <w:rPr>
-          <w:rStyle w:val="VerbatimChar"/>
-        </w:rPr>
-        <w:t xml:space="preserve">for changes in expression, identifying genes that are differentially expressed</w:t>
-      </w:r>
-      <w:r>
-        <w:br w:type="textWrapping"/>
-      </w:r>
-      <w:r>
-        <w:rPr>
-          <w:rStyle w:val="VerbatimChar"/>
-        </w:rPr>
-        <w:t xml:space="preserve">across the groups, or marker genes that are expressed in a single group. These</w:t>
-      </w:r>
-      <w:r>
-        <w:br w:type="textWrapping"/>
-      </w:r>
-      <w:r>
-        <w:rPr>
-          <w:rStyle w:val="VerbatimChar"/>
-        </w:rPr>
-        <w:t xml:space="preserve">genes can be used to identify which cell types each group represents, or</w:t>
-      </w:r>
-      <w:r>
-        <w:br w:type="textWrapping"/>
-      </w:r>
-      <w:r>
-        <w:rPr>
-          <w:rStyle w:val="VerbatimChar"/>
-        </w:rPr>
-        <w:t xml:space="preserve">alternatively known marker genes can be inspected.</w:t>
-      </w:r>
-      <w:r>
-        <w:br w:type="textWrapping"/>
-      </w:r>
-      <w:r>
-        <w:br w:type="textWrapping"/>
-      </w:r>
-      <w:r>
-        <w:rPr>
-          <w:rStyle w:val="VerbatimChar"/>
-        </w:rPr>
-        <w:t xml:space="preserve">Once a path has been inferred important genes can be identified by looking for</w:t>
-      </w:r>
-      <w:r>
-        <w:br w:type="textWrapping"/>
-      </w:r>
-      <w:r>
-        <w:rPr>
-          <w:rStyle w:val="VerbatimChar"/>
-        </w:rPr>
-        <w:t xml:space="preserve">those that change expression over the course of the path. These genes can be</w:t>
-      </w:r>
-      <w:r>
-        <w:br w:type="textWrapping"/>
-      </w:r>
-      <w:r>
-        <w:rPr>
-          <w:rStyle w:val="VerbatimChar"/>
-        </w:rPr>
-        <w:t xml:space="preserve">important in their own right as they describe the biology of the path, but that</w:t>
-      </w:r>
-      <w:r>
-        <w:br w:type="textWrapping"/>
-      </w:r>
-      <w:r>
-        <w:rPr>
-          <w:rStyle w:val="VerbatimChar"/>
-        </w:rPr>
-        <w:t xml:space="preserve">can also be used to identify cell types at the end points of the path or where</w:t>
-      </w:r>
-      <w:r>
-        <w:br w:type="textWrapping"/>
-      </w:r>
-      <w:r>
-        <w:rPr>
-          <w:rStyle w:val="VerbatimChar"/>
-        </w:rPr>
-        <w:t xml:space="preserve">the path branches.</w:t>
+        <w:pStyle w:val="FirstParagraph"/>
+      </w:pPr>
+      <w:r>
+        <w:t xml:space="preserve">Once cells are assigned by clustering or ordering the problem is to interpret</w:t>
+      </w:r>
+      <w:r>
+        <w:t xml:space="preserve"> </w:t>
+      </w:r>
+      <w:r>
+        <w:t xml:space="preserve">what these groups represent. For clustered datasets this is usually done by</w:t>
+      </w:r>
+      <w:r>
+        <w:t xml:space="preserve"> </w:t>
+      </w:r>
+      <w:r>
+        <w:t xml:space="preserve">identifying genes that are differentially expressed across the groups or marker</w:t>
+      </w:r>
+      <w:r>
+        <w:t xml:space="preserve"> </w:t>
+      </w:r>
+      <w:r>
+        <w:t xml:space="preserve">genes that are expressed in a single cluster. Many methods have been suggested</w:t>
+      </w:r>
+      <w:r>
+        <w:t xml:space="preserve"> </w:t>
+      </w:r>
+      <w:r>
+        <w:t xml:space="preserve">for testing differential expression some of which take in to account the unique</w:t>
+      </w:r>
+      <w:r>
+        <w:t xml:space="preserve"> </w:t>
+      </w:r>
+      <w:r>
+        <w:t xml:space="preserve">features of scRNA-seq data. For example…The large number of cells in</w:t>
+      </w:r>
+      <w:r>
+        <w:t xml:space="preserve"> </w:t>
+      </w:r>
+      <w:r>
+        <w:t xml:space="preserve">scRNA-seq datasets mean that some of the problems that made standard</w:t>
+      </w:r>
+      <w:r>
+        <w:t xml:space="preserve"> </w:t>
+      </w:r>
+      <w:r>
+        <w:t xml:space="preserve">statistical tests unsuitable for bulk RNA-seq experiments do not apply and</w:t>
+      </w:r>
+      <w:r>
+        <w:t xml:space="preserve"> </w:t>
+      </w:r>
+      <w:r>
+        <w:t xml:space="preserve">simple methods like the unpaired Wilcoxon rank-sum test (or Mann-Whitney U</w:t>
+      </w:r>
+      <w:r>
+        <w:t xml:space="preserve"> </w:t>
+      </w:r>
+      <w:r>
+        <w:t xml:space="preserve">test) may give reasonable results in this setting. Methods originally developed</w:t>
+      </w:r>
+      <w:r>
+        <w:t xml:space="preserve"> </w:t>
+      </w:r>
+      <w:r>
+        <w:t xml:space="preserve">for bulk experiments have have also been applied to scRNA-seq datasets. Some of</w:t>
+      </w:r>
+      <w:r>
+        <w:t xml:space="preserve"> </w:t>
+      </w:r>
+      <w:r>
+        <w:t xml:space="preserve">these methods have well understood statistical frameworks and have been shown</w:t>
+      </w:r>
+      <w:r>
+        <w:t xml:space="preserve"> </w:t>
+      </w:r>
+      <w:r>
+        <w:t xml:space="preserve">to perform well in multiple comparisons. However the assumptions they make may</w:t>
+      </w:r>
+      <w:r>
+        <w:t xml:space="preserve"> </w:t>
+      </w:r>
+      <w:r>
+        <w:t xml:space="preserve">not be appropriate for single-cell data and methods such as ZiNB-WaVe may be</w:t>
+      </w:r>
+      <w:r>
+        <w:t xml:space="preserve"> </w:t>
+      </w:r>
+      <w:r>
+        <w:t xml:space="preserve">required to transform the data that is appropriate for their use.</w:t>
+      </w:r>
+    </w:p>
+    <w:p>
+      <w:pPr>
+        <w:pStyle w:val="BodyText"/>
+      </w:pPr>
+      <w:r>
+        <w:t xml:space="preserve">Often the goal is not to find all the genes that are differentially expressed</w:t>
+      </w:r>
+      <w:r>
+        <w:t xml:space="preserve"> </w:t>
+      </w:r>
+      <w:r>
+        <w:t xml:space="preserve">between groups but to identify genes which uniquely mark particular clusters.</w:t>
+      </w:r>
+      <w:r>
+        <w:t xml:space="preserve"> </w:t>
+      </w:r>
+      <w:r>
+        <w:t xml:space="preserve">This goal is open to alternative approaches such as the Gini coefficient which</w:t>
+      </w:r>
+      <w:r>
+        <w:t xml:space="preserve"> </w:t>
+      </w:r>
+      <w:r>
+        <w:t xml:space="preserve">measures unequal distribution across a population. Another approach is to</w:t>
+      </w:r>
+      <w:r>
+        <w:t xml:space="preserve"> </w:t>
+      </w:r>
+      <w:r>
+        <w:t xml:space="preserve">construct machine learning classifiers for each genes to distinguish between</w:t>
+      </w:r>
+      <w:r>
+        <w:t xml:space="preserve"> </w:t>
+      </w:r>
+      <w:r>
+        <w:t xml:space="preserve">one group and all other cells. Genes that give good classification performance</w:t>
+      </w:r>
+      <w:r>
+        <w:t xml:space="preserve"> </w:t>
+      </w:r>
+      <w:r>
+        <w:t xml:space="preserve">should be good indicators of what is specific to that cluster.</w:t>
+      </w:r>
+    </w:p>
+    <w:p>
+      <w:pPr>
+        <w:pStyle w:val="BodyText"/>
+      </w:pPr>
+      <w:r>
+        <w:t xml:space="preserve">When cells have been ordered along a continuous trajectory the task is slightly</w:t>
+      </w:r>
+      <w:r>
+        <w:t xml:space="preserve"> </w:t>
+      </w:r>
+      <w:r>
+        <w:t xml:space="preserve">different. Instead of testing for a difference in means between two groups the</w:t>
+      </w:r>
+      <w:r>
+        <w:t xml:space="preserve"> </w:t>
+      </w:r>
+      <w:r>
+        <w:t xml:space="preserve">goal is to find genes that have a relationship between expression and</w:t>
+      </w:r>
+      <w:r>
+        <w:t xml:space="preserve"> </w:t>
+      </w:r>
+      <w:r>
+        <w:t xml:space="preserve">pseudotime. This can be accomplished by fitting splines and testing the</w:t>
+      </w:r>
+      <w:r>
+        <w:t xml:space="preserve"> </w:t>
+      </w:r>
+      <w:r>
+        <w:t xml:space="preserve">coefficients. For more complex trajectories it can also be useful to find genes</w:t>
+      </w:r>
+      <w:r>
+        <w:t xml:space="preserve"> </w:t>
+      </w:r>
+      <w:r>
+        <w:t xml:space="preserve">that are differently expressed along each side of a branch points. Monocle’s</w:t>
+      </w:r>
+      <w:r>
+        <w:t xml:space="preserve"> </w:t>
+      </w:r>
+      <w:r>
+        <w:t xml:space="preserve">BEAM method does this by… Genes that are associated with a trajectory are</w:t>
+      </w:r>
+      <w:r>
+        <w:t xml:space="preserve"> </w:t>
+      </w:r>
+      <w:r>
+        <w:t xml:space="preserve">important in their own right as they describe the biology along a path but they</w:t>
+      </w:r>
+      <w:r>
+        <w:t xml:space="preserve"> </w:t>
+      </w:r>
+      <w:r>
+        <w:t xml:space="preserve">can also be used to identify cell types at end points.</w:t>
+      </w:r>
+    </w:p>
+    <w:p>
+      <w:pPr>
+        <w:pStyle w:val="BodyText"/>
+      </w:pPr>
+      <w:r>
+        <w:t xml:space="preserve">Interpreting the meaning of detected markers genes is a difficult task as is</w:t>
+      </w:r>
+      <w:r>
+        <w:t xml:space="preserve"> </w:t>
+      </w:r>
+      <w:r>
+        <w:t xml:space="preserve">likely to remain so. Gene set testing to identify related categories such as</w:t>
+      </w:r>
+      <w:r>
+        <w:t xml:space="preserve"> </w:t>
+      </w:r>
+      <w:r>
+        <w:t xml:space="preserve">Gene Ontology terms can help but often it is necessary to rely the results of</w:t>
+      </w:r>
+      <w:r>
+        <w:t xml:space="preserve"> </w:t>
+      </w:r>
+      <w:r>
+        <w:t xml:space="preserve">previous functional studies. This can only be reliably done by working closely</w:t>
+      </w:r>
+      <w:r>
+        <w:t xml:space="preserve"> </w:t>
+      </w:r>
+      <w:r>
+        <w:t xml:space="preserve">with experts who have significant domain knowledge in the cell types being</w:t>
+      </w:r>
+      <w:r>
+        <w:t xml:space="preserve"> </w:t>
+      </w:r>
+      <w:r>
+        <w:t xml:space="preserve">studied. An additional concern for unsupervised scRNA-seq studies is that the</w:t>
+      </w:r>
+      <w:r>
+        <w:t xml:space="preserve"> </w:t>
+      </w:r>
+      <w:r>
+        <w:t xml:space="preserve">same genes are used for clustering or ordering and determining what those</w:t>
+      </w:r>
+      <w:r>
+        <w:t xml:space="preserve"> </w:t>
+      </w:r>
+      <w:r>
+        <w:t xml:space="preserve">clusters or trajectories mean. This is a problem addressed by XXX who suggest a</w:t>
+      </w:r>
+      <w:r>
+        <w:t xml:space="preserve"> </w:t>
+      </w:r>
+      <w:r>
+        <w:t xml:space="preserve">differential expression test using a long-tailed distribution for testing genes</w:t>
+      </w:r>
+      <w:r>
+        <w:t xml:space="preserve"> </w:t>
+      </w:r>
+      <w:r>
+        <w:t xml:space="preserve">following clustering.</w:t>
       </w:r>
     </w:p>
     <w:p>
@@ -5141,7 +5300,7 @@
     </w:lvl>
   </w:abstractNum>
   <w:abstractNum w:abstractNumId="990">
-    <w:nsid w:val="f988bbff"/>
+    <w:nsid w:val="37eeb67b"/>
     <w:multiLevelType w:val="multilevel"/>
     <w:lvl w:ilvl="0">
       <w:numFmt w:val="bullet"/>
@@ -5244,7 +5403,7 @@
     </w:lvl>
   </w:abstractNum>
   <w:abstractNum w:abstractNumId="99511">
-    <w:nsid w:val="e4e697d9"/>
+    <w:nsid w:val="234c9255"/>
     <w:multiLevelType w:val="multilevel"/>
     <w:lvl w:ilvl="0">
       <w:start w:val="1"/>
@@ -5356,7 +5515,7 @@
     </w:lvl>
   </w:abstractNum>
   <w:abstractNum w:abstractNumId="991">
-    <w:nsid w:val="39d99fa0"/>
+    <w:nsid w:val="683f9a1c"/>
     <w:multiLevelType w:val="multilevel"/>
     <w:lvl w:ilvl="0">
       <w:numFmt w:val="bullet"/>

</xml_diff>

<commit_message>
Draft alternative analyses section
</commit_message>
<xml_diff>
--- a/docs/thesis.docx
+++ b/docs/thesis.docx
@@ -1684,22 +1684,7 @@
         <w:t xml:space="preserve"> </w:t>
       </w:r>
       <w:r>
-        <w:t xml:space="preserve">cell</w:t>
-      </w:r>
-      <w:r>
-        <w:t xml:space="preserve">(</w:t>
-      </w:r>
-      <w:r>
-        <w:rPr>
-          <w:b/>
-        </w:rPr>
-        <w:t xml:space="preserve">???</w:t>
-      </w:r>
-      <w:r>
-        <w:t xml:space="preserve">)</w:t>
-      </w:r>
-      <w:r>
-        <w:t xml:space="preserve">. When combined with the low sequencing depth per cell this</w:t>
+        <w:t xml:space="preserve">cell[Grun2014-zn]. When combined with the low sequencing depth per cell this</w:t>
       </w:r>
       <w:r>
         <w:t xml:space="preserve"> </w:t>
@@ -1723,22 +1708,7 @@
         <w:t xml:space="preserve"> </w:t>
       </w:r>
       <w:r>
-        <w:t xml:space="preserve">difficult to detect biological differences</w:t>
-      </w:r>
-      <w:r>
-        <w:t xml:space="preserve">(</w:t>
-      </w:r>
-      <w:r>
-        <w:rPr>
-          <w:b/>
-        </w:rPr>
-        <w:t xml:space="preserve">???</w:t>
-      </w:r>
-      <w:r>
-        <w:t xml:space="preserve">)</w:t>
-      </w:r>
-      <w:r>
-        <w:t xml:space="preserve">. In order to capture</w:t>
+        <w:t xml:space="preserve">difficult to detect biological differences[Liu2016-wq]. In order to capture</w:t>
       </w:r>
       <w:r>
         <w:t xml:space="preserve"> </w:t>
@@ -3348,6 +3318,68 @@
         <w:pStyle w:val="BodyText"/>
       </w:pPr>
       <w:r>
+        <w:t xml:space="preserve">An alternative continuous approach is the cell velocity method in the velocyto</w:t>
+      </w:r>
+      <w:r>
+        <w:t xml:space="preserve"> </w:t>
+      </w:r>
+      <w:r>
+        <w:t xml:space="preserve">package. RNA-seq studies typically focus on the expression of complete mature</w:t>
+      </w:r>
+      <w:r>
+        <w:t xml:space="preserve"> </w:t>
+      </w:r>
+      <w:r>
+        <w:t xml:space="preserve">mRNA molecules but a sample will also contain immature mRNA that are yet to be</w:t>
+      </w:r>
+      <w:r>
+        <w:t xml:space="preserve"> </w:t>
+      </w:r>
+      <w:r>
+        <w:t xml:space="preserve">spliced. Examining these reads assigned to introns can indicate newly</w:t>
+      </w:r>
+      <w:r>
+        <w:t xml:space="preserve"> </w:t>
+      </w:r>
+      <w:r>
+        <w:t xml:space="preserve">transcribed mRNA molecules and therefore which genes are currently active.</w:t>
+      </w:r>
+      <w:r>
+        <w:t xml:space="preserve"> </w:t>
+      </w:r>
+      <w:r>
+        <w:t xml:space="preserve">Instead of assigning cells to discrete groups or along a continuous path</w:t>
+      </w:r>
+      <w:r>
+        <w:t xml:space="preserve"> </w:t>
+      </w:r>
+      <w:r>
+        <w:t xml:space="preserve">velocyto uses reads from unspliced regions to place them in a space and create</w:t>
+      </w:r>
+      <w:r>
+        <w:t xml:space="preserve"> </w:t>
+      </w:r>
+      <w:r>
+        <w:t xml:space="preserve">a vector indicating the direction in which the transcriptional profile is</w:t>
+      </w:r>
+      <w:r>
+        <w:t xml:space="preserve"> </w:t>
+      </w:r>
+      <w:r>
+        <w:t xml:space="preserve">heading. This vector can show the a cell is differentiation in a particular way</w:t>
+      </w:r>
+      <w:r>
+        <w:t xml:space="preserve"> </w:t>
+      </w:r>
+      <w:r>
+        <w:t xml:space="preserve">or that a specific transcriptional program has been activated.</w:t>
+      </w:r>
+    </w:p>
+    <w:p>
+      <w:pPr>
+        <w:pStyle w:val="BodyText"/>
+      </w:pPr>
+      <w:r>
         <w:t xml:space="preserve">Deciding on which assignment approach to use depends on the source of the data,</w:t>
       </w:r>
       <w:r>
@@ -3712,7 +3744,7 @@
         </w:numPr>
       </w:pPr>
       <w:r>
-        <w:t xml:space="preserve">Cell velocity</w:t>
+        <w:t xml:space="preserve">Variant detection</w:t>
       </w:r>
     </w:p>
     <w:p>
@@ -3724,7 +3756,7 @@
         </w:numPr>
       </w:pPr>
       <w:r>
-        <w:t xml:space="preserve">Variant detection</w:t>
+        <w:t xml:space="preserve">Cancer</w:t>
       </w:r>
     </w:p>
     <w:p>
@@ -3736,19 +3768,69 @@
         </w:numPr>
       </w:pPr>
       <w:r>
-        <w:t xml:space="preserve">Cancer</w:t>
-      </w:r>
-    </w:p>
-    <w:p>
-      <w:pPr>
-        <w:pStyle w:val="Compact"/>
-        <w:numPr>
-          <w:numId w:val="1019"/>
-          <w:ilvl w:val="0"/>
-        </w:numPr>
-      </w:pPr>
-      <w:r>
         <w:t xml:space="preserve">Immune cells</w:t>
+      </w:r>
+    </w:p>
+    <w:p>
+      <w:pPr>
+        <w:pStyle w:val="FirstParagraph"/>
+      </w:pPr>
+      <w:r>
+        <w:t xml:space="preserve">Some uses of scRNA-seq data fall outside the most common workflow and methods</w:t>
+      </w:r>
+      <w:r>
+        <w:t xml:space="preserve"> </w:t>
+      </w:r>
+      <w:r>
+        <w:t xml:space="preserve">have been developed for a range of other purposes. For example methods have</w:t>
+      </w:r>
+      <w:r>
+        <w:t xml:space="preserve"> </w:t>
+      </w:r>
+      <w:r>
+        <w:t xml:space="preserve">been designed for assigning haplotypes to cells, detecting allele-specific</w:t>
+      </w:r>
+      <w:r>
+        <w:t xml:space="preserve"> </w:t>
+      </w:r>
+      <w:r>
+        <w:t xml:space="preserve">expression, identifying alternative splicing or calling single nucleotide or</w:t>
+      </w:r>
+      <w:r>
+        <w:t xml:space="preserve"> </w:t>
+      </w:r>
+      <w:r>
+        <w:t xml:space="preserve">complex genomic variants. Other methods have been designed for specific cell</w:t>
+      </w:r>
+      <w:r>
+        <w:t xml:space="preserve"> </w:t>
+      </w:r>
+      <w:r>
+        <w:t xml:space="preserve">types or tissues such as XXX which can assign immune cell receptors and XXX</w:t>
+      </w:r>
+      <w:r>
+        <w:t xml:space="preserve"> </w:t>
+      </w:r>
+      <w:r>
+        <w:t xml:space="preserve">which interrogate the development of cancer samples. Most future studies can be</w:t>
+      </w:r>
+      <w:r>
+        <w:t xml:space="preserve"> </w:t>
+      </w:r>
+      <w:r>
+        <w:t xml:space="preserve">expected to continue to follow common practice but it also expected that</w:t>
+      </w:r>
+      <w:r>
+        <w:t xml:space="preserve"> </w:t>
+      </w:r>
+      <w:r>
+        <w:t xml:space="preserve">researchers will continue to push the boundaries of what it is possible to</w:t>
+      </w:r>
+      <w:r>
+        <w:t xml:space="preserve"> </w:t>
+      </w:r>
+      <w:r>
+        <w:t xml:space="preserve">study using scRNA-seq technologies.</w:t>
       </w:r>
     </w:p>
     <w:p>
@@ -5300,7 +5382,7 @@
     </w:lvl>
   </w:abstractNum>
   <w:abstractNum w:abstractNumId="990">
-    <w:nsid w:val="37eeb67b"/>
+    <w:nsid w:val="b25526c0"/>
     <w:multiLevelType w:val="multilevel"/>
     <w:lvl w:ilvl="0">
       <w:numFmt w:val="bullet"/>
@@ -5403,7 +5485,7 @@
     </w:lvl>
   </w:abstractNum>
   <w:abstractNum w:abstractNumId="99511">
-    <w:nsid w:val="234c9255"/>
+    <w:nsid w:val="9db3029b"/>
     <w:multiLevelType w:val="multilevel"/>
     <w:lvl w:ilvl="0">
       <w:start w:val="1"/>
@@ -5515,7 +5597,7 @@
     </w:lvl>
   </w:abstractNum>
   <w:abstractNum w:abstractNumId="991">
-    <w:nsid w:val="683f9a1c"/>
+    <w:nsid w:val="d2a5edd4"/>
     <w:multiLevelType w:val="multilevel"/>
     <w:lvl w:ilvl="0">
       <w:numFmt w:val="bullet"/>

</xml_diff>

<commit_message>
Draft library prep section
</commit_message>
<xml_diff>
--- a/docs/thesis.docx
+++ b/docs/thesis.docx
@@ -577,37 +577,37 @@
         <w:t xml:space="preserve"> </w:t>
       </w:r>
       <w:r>
-        <w:t xml:space="preserve">Other types of RNA include ribosomal RNA (that forms part of the ribosome),</w:t>
-      </w:r>
-      <w:r>
-        <w:t xml:space="preserve"> </w:t>
-      </w:r>
-      <w:r>
-        <w:t xml:space="preserve">micro RNA which have a role in regulating gene expression and long-noncoding</w:t>
-      </w:r>
-      <w:r>
-        <w:t xml:space="preserve"> </w:t>
-      </w:r>
-      <w:r>
-        <w:t xml:space="preserve">RNA. Genes are the sections of DNA that encode proteins and are made up of</w:t>
-      </w:r>
-      <w:r>
-        <w:t xml:space="preserve"> </w:t>
-      </w:r>
-      <w:r>
-        <w:t xml:space="preserve">regions that code information (none as exons) with much larger non-coding</w:t>
-      </w:r>
-      <w:r>
-        <w:t xml:space="preserve"> </w:t>
-      </w:r>
-      <w:r>
-        <w:t xml:space="preserve">regions between them (introns). When an mRNA molecule is transcribed it</w:t>
-      </w:r>
-      <w:r>
-        <w:t xml:space="preserve"> </w:t>
-      </w:r>
-      <w:r>
-        <w:t xml:space="preserve">initially contains the intronic sequences but these are removed through a</w:t>
+        <w:t xml:space="preserve">Other types of RNA include ribosomal RNA (rRNA) (that forms part of the</w:t>
+      </w:r>
+      <w:r>
+        <w:t xml:space="preserve"> </w:t>
+      </w:r>
+      <w:r>
+        <w:t xml:space="preserve">ribosome), micro RNA which have a role in regulating gene expression and</w:t>
+      </w:r>
+      <w:r>
+        <w:t xml:space="preserve"> </w:t>
+      </w:r>
+      <w:r>
+        <w:t xml:space="preserve">long-noncoding RNA. Genes are the sections of DNA that encode proteins and are</w:t>
+      </w:r>
+      <w:r>
+        <w:t xml:space="preserve"> </w:t>
+      </w:r>
+      <w:r>
+        <w:t xml:space="preserve">made up of regions that code information (none as exons) with much larger</w:t>
+      </w:r>
+      <w:r>
+        <w:t xml:space="preserve"> </w:t>
+      </w:r>
+      <w:r>
+        <w:t xml:space="preserve">non-coding regions between them (introns). When an mRNA molecule is transcribed</w:t>
+      </w:r>
+      <w:r>
+        <w:t xml:space="preserve"> </w:t>
+      </w:r>
+      <w:r>
+        <w:t xml:space="preserve">it initially contains the intronic sequences but these are removed through a</w:t>
       </w:r>
       <w:r>
         <w:t xml:space="preserve"> </w:t>
@@ -884,9 +884,9 @@
       <w:pPr>
         <w:pStyle w:val="Heading3"/>
       </w:pPr>
-      <w:bookmarkStart w:id="35" w:name="capture-and-reverse-transcription"/>
-      <w:r>
-        <w:t xml:space="preserve">Capture and reverse transcription</w:t>
+      <w:bookmarkStart w:id="35" w:name="library-preparation"/>
+      <w:r>
+        <w:t xml:space="preserve">Library preparation</w:t>
       </w:r>
       <w:bookmarkEnd w:id="35"/>
     </w:p>
@@ -916,550 +916,206 @@
     </w:p>
     <w:p>
       <w:pPr>
-        <w:pStyle w:val="SourceCode"/>
-      </w:pPr>
-      <w:r>
-        <w:rPr>
-          <w:rStyle w:val="VerbatimChar"/>
-        </w:rPr>
-        <w:t xml:space="preserve">RNA is less stable than DNA and can easily be degraded. RNA-seq depends on a</w:t>
-      </w:r>
-      <w:r>
-        <w:br w:type="textWrapping"/>
-      </w:r>
-      <w:r>
-        <w:rPr>
-          <w:rStyle w:val="VerbatimChar"/>
-        </w:rPr>
-        <w:t xml:space="preserve">pure and high quality sample, therefore it is important that care is taken</w:t>
-      </w:r>
-      <w:r>
-        <w:br w:type="textWrapping"/>
-      </w:r>
-      <w:r>
-        <w:rPr>
-          <w:rStyle w:val="VerbatimChar"/>
-        </w:rPr>
-        <w:t xml:space="preserve">during preparation steps. This includes use of a stabilizing agent, rapid</w:t>
-      </w:r>
-      <w:r>
-        <w:br w:type="textWrapping"/>
-      </w:r>
-      <w:r>
-        <w:rPr>
-          <w:rStyle w:val="VerbatimChar"/>
-        </w:rPr>
-        <w:t xml:space="preserve">freezing of samples and maintaining a clean working environment. The first step</w:t>
-      </w:r>
-      <w:r>
-        <w:br w:type="textWrapping"/>
-      </w:r>
-      <w:r>
-        <w:rPr>
-          <w:rStyle w:val="VerbatimChar"/>
-        </w:rPr>
-        <w:t xml:space="preserve">in sample preparation is to chemically lyse cells and perform mechanical</w:t>
-      </w:r>
-      <w:r>
-        <w:br w:type="textWrapping"/>
-      </w:r>
-      <w:r>
-        <w:rPr>
-          <w:rStyle w:val="VerbatimChar"/>
-        </w:rPr>
-        <w:t xml:space="preserve">homogenisation, disrupting cell structures and releasing the molecules inside.</w:t>
-      </w:r>
-      <w:r>
-        <w:br w:type="textWrapping"/>
-      </w:r>
-      <w:r>
-        <w:rPr>
-          <w:rStyle w:val="VerbatimChar"/>
-        </w:rPr>
-        <w:t xml:space="preserve">RNA can then be isolated, typically using phenol/chloroform extraction although</w:t>
-      </w:r>
-      <w:r>
-        <w:br w:type="textWrapping"/>
-      </w:r>
-      <w:r>
-        <w:rPr>
-          <w:rStyle w:val="VerbatimChar"/>
-        </w:rPr>
-        <w:t xml:space="preserve">solid-phase extraction using a silica column is also possible.</w:t>
-      </w:r>
-      <w:r>
-        <w:br w:type="textWrapping"/>
-      </w:r>
-      <w:r>
-        <w:br w:type="textWrapping"/>
-      </w:r>
-      <w:r>
-        <w:rPr>
-          <w:rStyle w:val="VerbatimChar"/>
-        </w:rPr>
-        <w:t xml:space="preserve">The total RNA sample obtained in this way typically contains more than 80</w:t>
-      </w:r>
-      <w:r>
-        <w:br w:type="textWrapping"/>
-      </w:r>
-      <w:r>
-        <w:rPr>
-          <w:rStyle w:val="VerbatimChar"/>
-        </w:rPr>
-        <w:t xml:space="preserve">percent ribosomal RNA (rRNA)\cite{raz2011}. This is typically not of interest,</w:t>
-      </w:r>
-      <w:r>
-        <w:br w:type="textWrapping"/>
-      </w:r>
-      <w:r>
-        <w:rPr>
-          <w:rStyle w:val="VerbatimChar"/>
-        </w:rPr>
-        <w:t xml:space="preserve">so to increase the proportion of other RNA types in the sample an optional</w:t>
-      </w:r>
-      <w:r>
-        <w:br w:type="textWrapping"/>
-      </w:r>
-      <w:r>
-        <w:rPr>
-          <w:rStyle w:val="VerbatimChar"/>
-        </w:rPr>
-        <w:t xml:space="preserve">target enrichment step can be performed. Mature messenger RNA (mRNA) molecules</w:t>
-      </w:r>
-      <w:r>
-        <w:br w:type="textWrapping"/>
-      </w:r>
-      <w:r>
-        <w:rPr>
-          <w:rStyle w:val="VerbatimChar"/>
-        </w:rPr>
-        <w:t xml:space="preserve">have a poly-A tail, a sequence of repeated adenine bases, at the 3' end which</w:t>
-      </w:r>
-      <w:r>
-        <w:br w:type="textWrapping"/>
-      </w:r>
-      <w:r>
-        <w:rPr>
-          <w:rStyle w:val="VerbatimChar"/>
-        </w:rPr>
-        <w:t xml:space="preserve">can be selected for by hybridisation to an appropriate oligonucleotide.</w:t>
-      </w:r>
-      <w:r>
-        <w:br w:type="textWrapping"/>
-      </w:r>
-      <w:r>
-        <w:rPr>
-          <w:rStyle w:val="VerbatimChar"/>
-        </w:rPr>
-        <w:t xml:space="preserve">However, this process ignores immature mRNA molecules and non-coding RNA.</w:t>
-      </w:r>
-      <w:r>
-        <w:br w:type="textWrapping"/>
-      </w:r>
-      <w:r>
-        <w:rPr>
-          <w:rStyle w:val="VerbatimChar"/>
-        </w:rPr>
-        <w:t xml:space="preserve">Alternatively, rRNA can be selectively removed, again by hybridising to</w:t>
-      </w:r>
-      <w:r>
-        <w:br w:type="textWrapping"/>
-      </w:r>
-      <w:r>
-        <w:rPr>
-          <w:rStyle w:val="VerbatimChar"/>
-        </w:rPr>
-        <w:t xml:space="preserve">specially designed oligonucleotides specific to the organism. It has been shown</w:t>
-      </w:r>
-      <w:r>
-        <w:br w:type="textWrapping"/>
-      </w:r>
-      <w:r>
-        <w:rPr>
-          <w:rStyle w:val="VerbatimChar"/>
-        </w:rPr>
-        <w:t xml:space="preserve">that the choice of selection method can influence the resulting sequencing</w:t>
-      </w:r>
-      <w:r>
-        <w:br w:type="textWrapping"/>
-      </w:r>
-      <w:r>
-        <w:rPr>
-          <w:rStyle w:val="VerbatimChar"/>
-        </w:rPr>
-        <w:t xml:space="preserve">data, potentially introducing biases that analysts should be aware</w:t>
-      </w:r>
-      <w:r>
-        <w:br w:type="textWrapping"/>
-      </w:r>
-      <w:r>
-        <w:rPr>
-          <w:rStyle w:val="VerbatimChar"/>
-        </w:rPr>
-        <w:t xml:space="preserve">of\cite{sultan2014}.</w:t>
-      </w:r>
-      <w:r>
-        <w:br w:type="textWrapping"/>
-      </w:r>
-      <w:r>
-        <w:br w:type="textWrapping"/>
-      </w:r>
-      <w:r>
-        <w:rPr>
-          <w:rStyle w:val="VerbatimChar"/>
-        </w:rPr>
-        <w:t xml:space="preserve">RNA-seq platforms are generally only capable of producing relatively short</w:t>
-      </w:r>
-      <w:r>
-        <w:br w:type="textWrapping"/>
-      </w:r>
-      <w:r>
-        <w:rPr>
-          <w:rStyle w:val="VerbatimChar"/>
-        </w:rPr>
-        <w:t xml:space="preserve">(approximately 40-400 bp depending on the system and protocol) reads, therefore</w:t>
-      </w:r>
-      <w:r>
-        <w:br w:type="textWrapping"/>
-      </w:r>
-      <w:r>
-        <w:rPr>
-          <w:rStyle w:val="VerbatimChar"/>
-        </w:rPr>
-        <w:t xml:space="preserve">to enable complete coverage of the transcriptome the selected RNA molecules</w:t>
-      </w:r>
-      <w:r>
-        <w:br w:type="textWrapping"/>
-      </w:r>
-      <w:r>
-        <w:rPr>
-          <w:rStyle w:val="VerbatimChar"/>
-        </w:rPr>
-        <w:t xml:space="preserve">must first be fragmented. This can be done using enzyme, metal ion, heat or</w:t>
-      </w:r>
-      <w:r>
-        <w:br w:type="textWrapping"/>
-      </w:r>
-      <w:r>
-        <w:rPr>
-          <w:rStyle w:val="VerbatimChar"/>
-        </w:rPr>
-        <w:t xml:space="preserve">sonication methods to produce a population of fragments approximately equal in</w:t>
-      </w:r>
-      <w:r>
-        <w:br w:type="textWrapping"/>
-      </w:r>
-      <w:r>
-        <w:rPr>
-          <w:rStyle w:val="VerbatimChar"/>
-        </w:rPr>
-        <w:t xml:space="preserve">length. As with any lab process it is important to perform validation and</w:t>
-      </w:r>
-      <w:r>
-        <w:br w:type="textWrapping"/>
-      </w:r>
-      <w:r>
-        <w:rPr>
-          <w:rStyle w:val="VerbatimChar"/>
-        </w:rPr>
-        <w:t xml:space="preserve">quality assessment procedures after each stage using techniques such as</w:t>
-      </w:r>
-      <w:r>
-        <w:br w:type="textWrapping"/>
-      </w:r>
-      <w:r>
-        <w:rPr>
-          <w:rStyle w:val="VerbatimChar"/>
-        </w:rPr>
-        <w:t xml:space="preserve">fluorimetry\cite{arandaiv2009}, spectrophotometry, or the Agilent</w:t>
-      </w:r>
-      <w:r>
-        <w:br w:type="textWrapping"/>
-      </w:r>
-      <w:r>
-        <w:rPr>
-          <w:rStyle w:val="VerbatimChar"/>
-        </w:rPr>
-        <w:t xml:space="preserve">Bioanalyzer\cite{panaro2000} in order to ensure high-quality starting material.</w:t>
-      </w:r>
-      <w:r>
-        <w:br w:type="textWrapping"/>
-      </w:r>
-      <w:r>
-        <w:br w:type="textWrapping"/>
-      </w:r>
-      <w:r>
-        <w:rPr>
-          <w:rStyle w:val="VerbatimChar"/>
-        </w:rPr>
-        <w:t xml:space="preserve">After obtaining an appropriate RNA sample it must be converted to double</w:t>
-      </w:r>
-      <w:r>
-        <w:br w:type="textWrapping"/>
-      </w:r>
-      <w:r>
-        <w:rPr>
-          <w:rStyle w:val="VerbatimChar"/>
-        </w:rPr>
-        <w:t xml:space="preserve">stranded complementary DNA (cDNA) in preparation for sequencing. A retroviral</w:t>
-      </w:r>
-      <w:r>
-        <w:br w:type="textWrapping"/>
-      </w:r>
-      <w:r>
-        <w:rPr>
-          <w:rStyle w:val="VerbatimChar"/>
-        </w:rPr>
-        <w:t xml:space="preserve">reverse transcriptase enzyme is used to produce a single strand of DNA from the</w:t>
-      </w:r>
-      <w:r>
-        <w:br w:type="textWrapping"/>
-      </w:r>
-      <w:r>
-        <w:rPr>
-          <w:rStyle w:val="VerbatimChar"/>
-        </w:rPr>
-        <w:t xml:space="preserve">RNA template. This requires a primer sequence to first be annealed to the</w:t>
-      </w:r>
-      <w:r>
-        <w:br w:type="textWrapping"/>
-      </w:r>
-      <w:r>
-        <w:rPr>
-          <w:rStyle w:val="VerbatimChar"/>
-        </w:rPr>
-        <w:t xml:space="preserve">template in order to initiate polymerisation. Several priming options exist,</w:t>
-      </w:r>
-      <w:r>
-        <w:br w:type="textWrapping"/>
-      </w:r>
-      <w:r>
-        <w:rPr>
-          <w:rStyle w:val="VerbatimChar"/>
-        </w:rPr>
-        <w:t xml:space="preserve">with each having its own advantages and disadvantages. For example, using an</w:t>
-      </w:r>
-      <w:r>
-        <w:br w:type="textWrapping"/>
-      </w:r>
-      <w:r>
-        <w:rPr>
-          <w:rStyle w:val="VerbatimChar"/>
-        </w:rPr>
-        <w:t xml:space="preserve">oligonucletide to bind to the poly-A tail is reliable but is specific to mRNA</w:t>
-      </w:r>
-      <w:r>
-        <w:br w:type="textWrapping"/>
-      </w:r>
-      <w:r>
-        <w:rPr>
-          <w:rStyle w:val="VerbatimChar"/>
-        </w:rPr>
-        <w:t xml:space="preserve">and has a bias towards the 3' end. Alternatively, random primer sequences can</w:t>
-      </w:r>
-      <w:r>
-        <w:br w:type="textWrapping"/>
-      </w:r>
-      <w:r>
-        <w:rPr>
-          <w:rStyle w:val="VerbatimChar"/>
-        </w:rPr>
-        <w:t xml:space="preserve">be used, but preferred priming regions have been observed which may introduce</w:t>
-      </w:r>
-      <w:r>
-        <w:br w:type="textWrapping"/>
-      </w:r>
-      <w:r>
-        <w:rPr>
-          <w:rStyle w:val="VerbatimChar"/>
-        </w:rPr>
-        <w:t xml:space="preserve">an alternative source of bias to be accounted for\cite{roberts2011}. The second</w:t>
-      </w:r>
-      <w:r>
-        <w:br w:type="textWrapping"/>
-      </w:r>
-      <w:r>
-        <w:rPr>
-          <w:rStyle w:val="VerbatimChar"/>
-        </w:rPr>
-        <w:t xml:space="preserve">strand is then synthesised using a DNA polymerase, for example by using the</w:t>
-      </w:r>
-      <w:r>
-        <w:br w:type="textWrapping"/>
-      </w:r>
-      <w:r>
-        <w:rPr>
-          <w:rStyle w:val="VerbatimChar"/>
-        </w:rPr>
-        <w:t xml:space="preserve">SMART (Switching Mechanism At the 5' end of the RNA Transcript) approach, which</w:t>
-      </w:r>
-      <w:r>
-        <w:br w:type="textWrapping"/>
-      </w:r>
-      <w:r>
-        <w:rPr>
-          <w:rStyle w:val="VerbatimChar"/>
-        </w:rPr>
-        <w:t xml:space="preserve">takes advantage of the template-switching ability of the Moloney murine</w:t>
-      </w:r>
-      <w:r>
-        <w:br w:type="textWrapping"/>
-      </w:r>
-      <w:r>
-        <w:rPr>
-          <w:rStyle w:val="VerbatimChar"/>
-        </w:rPr>
-        <w:t xml:space="preserve">leukemia virus reverse transcriptase\cite{zhu2001}. Some platforms require that</w:t>
-      </w:r>
-      <w:r>
-        <w:br w:type="textWrapping"/>
-      </w:r>
-      <w:r>
-        <w:rPr>
-          <w:rStyle w:val="VerbatimChar"/>
-        </w:rPr>
-        <w:t xml:space="preserve">fragmentation occurs after cDNA conversion rather than at the RNA stage.</w:t>
-      </w:r>
-      <w:r>
-        <w:br w:type="textWrapping"/>
-      </w:r>
-      <w:r>
-        <w:br w:type="textWrapping"/>
-      </w:r>
-      <w:r>
-        <w:rPr>
-          <w:rStyle w:val="VerbatimChar"/>
-        </w:rPr>
-        <w:t xml:space="preserve">Current sequencing platforms require specific adaptor sequences to be present</w:t>
-      </w:r>
-      <w:r>
-        <w:br w:type="textWrapping"/>
-      </w:r>
-      <w:r>
-        <w:rPr>
-          <w:rStyle w:val="VerbatimChar"/>
-        </w:rPr>
-        <w:t xml:space="preserve">at the ends of cDNA fragments. These allow attachment to solid supports, clonal</w:t>
-      </w:r>
-      <w:r>
-        <w:br w:type="textWrapping"/>
-      </w:r>
-      <w:r>
-        <w:rPr>
-          <w:rStyle w:val="VerbatimChar"/>
-        </w:rPr>
-        <w:t xml:space="preserve">amplification and initiation of sequencing. Optionally, index or barcode</w:t>
-      </w:r>
-      <w:r>
-        <w:br w:type="textWrapping"/>
-      </w:r>
-      <w:r>
-        <w:rPr>
-          <w:rStyle w:val="VerbatimChar"/>
-        </w:rPr>
-        <w:t xml:space="preserve">sequences can also be added, which allow multiplexing of multiple samples in a</w:t>
-      </w:r>
-      <w:r>
-        <w:br w:type="textWrapping"/>
-      </w:r>
-      <w:r>
-        <w:rPr>
-          <w:rStyle w:val="VerbatimChar"/>
-        </w:rPr>
-        <w:t xml:space="preserve">single run. Paired-end sequencing can be achieved by the addition of a second</w:t>
-      </w:r>
-      <w:r>
-        <w:br w:type="textWrapping"/>
-      </w:r>
-      <w:r>
-        <w:rPr>
-          <w:rStyle w:val="VerbatimChar"/>
-        </w:rPr>
-        <w:t xml:space="preserve">sequencing primer that allows two reads to be produced from each fragment by</w:t>
-      </w:r>
-      <w:r>
-        <w:br w:type="textWrapping"/>
-      </w:r>
-      <w:r>
-        <w:rPr>
-          <w:rStyle w:val="VerbatimChar"/>
-        </w:rPr>
-        <w:t xml:space="preserve">reading from the 5' end of each strand (\cref{fig:adaptors}). Information about</w:t>
-      </w:r>
-      <w:r>
-        <w:br w:type="textWrapping"/>
-      </w:r>
-      <w:r>
-        <w:rPr>
-          <w:rStyle w:val="VerbatimChar"/>
-        </w:rPr>
-        <w:t xml:space="preserve">a transcript's strand is lost during the standard process, however if this is</w:t>
-      </w:r>
-      <w:r>
-        <w:br w:type="textWrapping"/>
-      </w:r>
-      <w:r>
-        <w:rPr>
-          <w:rStyle w:val="VerbatimChar"/>
-        </w:rPr>
-        <w:t xml:space="preserve">required for the experiment it can be retained by the use of specific primers</w:t>
-      </w:r>
-      <w:r>
-        <w:br w:type="textWrapping"/>
-      </w:r>
-      <w:r>
-        <w:rPr>
-          <w:rStyle w:val="VerbatimChar"/>
-        </w:rPr>
-        <w:t xml:space="preserve">and polymerase enzymes\cite{levin2010}.</w:t>
-      </w:r>
-      <w:r>
-        <w:br w:type="textWrapping"/>
-      </w:r>
-      <w:r>
-        <w:br w:type="textWrapping"/>
-      </w:r>
-      <w:r>
-        <w:rPr>
-          <w:rStyle w:val="VerbatimChar"/>
-        </w:rPr>
-        <w:t xml:space="preserve">Several procedures are available for adapter ligation depending on sequencing</w:t>
-      </w:r>
-      <w:r>
-        <w:br w:type="textWrapping"/>
-      </w:r>
-      <w:r>
-        <w:rPr>
-          <w:rStyle w:val="VerbatimChar"/>
-        </w:rPr>
-        <w:t xml:space="preserve">platform and library preparation kit. Prior to sequencing it is vital to</w:t>
-      </w:r>
-      <w:r>
-        <w:br w:type="textWrapping"/>
-      </w:r>
-      <w:r>
-        <w:rPr>
-          <w:rStyle w:val="VerbatimChar"/>
-        </w:rPr>
-        <w:t xml:space="preserve">perform a validation step to ensure library quality and accurately quantify the</w:t>
-      </w:r>
-      <w:r>
-        <w:br w:type="textWrapping"/>
-      </w:r>
-      <w:r>
-        <w:rPr>
-          <w:rStyle w:val="VerbatimChar"/>
-        </w:rPr>
-        <w:t xml:space="preserve">amount of sequencing-ready cDNA produced. Once a high-quality cDNA library has</w:t>
-      </w:r>
-      <w:r>
-        <w:br w:type="textWrapping"/>
-      </w:r>
-      <w:r>
-        <w:rPr>
-          <w:rStyle w:val="VerbatimChar"/>
-        </w:rPr>
-        <w:t xml:space="preserve">been produced it is loaded onto a sequencing machine.</w:t>
+        <w:pStyle w:val="FirstParagraph"/>
+      </w:pPr>
+      <w:r>
+        <w:t xml:space="preserve">The first step in preparing a sample for RNA-seq is to chemically lyse the</w:t>
+      </w:r>
+      <w:r>
+        <w:t xml:space="preserve"> </w:t>
+      </w:r>
+      <w:r>
+        <w:t xml:space="preserve">cells, disrupting the structure of the cell wall and releasing the molecules</w:t>
+      </w:r>
+      <w:r>
+        <w:t xml:space="preserve"> </w:t>
+      </w:r>
+      <w:r>
+        <w:t xml:space="preserve">inside. RNA molecules can then be isolated, typically using a chemical process</w:t>
+      </w:r>
+      <w:r>
+        <w:t xml:space="preserve"> </w:t>
+      </w:r>
+      <w:r>
+        <w:t xml:space="preserve">called phenol/chloroform extraction although this can also be done by</w:t>
+      </w:r>
+      <w:r>
+        <w:t xml:space="preserve"> </w:t>
+      </w:r>
+      <w:r>
+        <w:t xml:space="preserve">physically separating different types of molecules by passing the sample</w:t>
+      </w:r>
+      <w:r>
+        <w:t xml:space="preserve"> </w:t>
+      </w:r>
+      <w:r>
+        <w:t xml:space="preserve">through a silica column. The majority of the RNA in a cell is ribosomal RNA,</w:t>
+      </w:r>
+      <w:r>
+        <w:t xml:space="preserve"> </w:t>
+      </w:r>
+      <w:r>
+        <w:t xml:space="preserve">usually more than 80 percent {raz2011}. Most of the time this type of RNA is</w:t>
+      </w:r>
+      <w:r>
+        <w:t xml:space="preserve"> </w:t>
+      </w:r>
+      <w:r>
+        <w:t xml:space="preserve">not of interest and sequencing it would reduce the ability to detect less</w:t>
+      </w:r>
+      <w:r>
+        <w:t xml:space="preserve"> </w:t>
+      </w:r>
+      <w:r>
+        <w:t xml:space="preserve">abundant species. To select mRNA oligonucleotide probes that bind to the poly-A</w:t>
+      </w:r>
+      <w:r>
+        <w:t xml:space="preserve"> </w:t>
+      </w:r>
+      <w:r>
+        <w:t xml:space="preserve">tail can be used but a downside of this approach is that it won’t capture</w:t>
+      </w:r>
+      <w:r>
+        <w:t xml:space="preserve"> </w:t>
+      </w:r>
+      <w:r>
+        <w:t xml:space="preserve">immature mRNA or other types of RNA molecules. An alternative method is to use</w:t>
+      </w:r>
+      <w:r>
+        <w:t xml:space="preserve"> </w:t>
+      </w:r>
+      <w:r>
+        <w:t xml:space="preserve">a different kind of probe specific to each species that binds to the rRNA</w:t>
+      </w:r>
+      <w:r>
+        <w:t xml:space="preserve"> </w:t>
+      </w:r>
+      <w:r>
+        <w:t xml:space="preserve">allowing it to be removed. The choice of selection method has been shown to</w:t>
+      </w:r>
+      <w:r>
+        <w:t xml:space="preserve"> </w:t>
+      </w:r>
+      <w:r>
+        <w:t xml:space="preserve">introduce different biases into the resulting data {sultan2014}.</w:t>
+      </w:r>
+    </w:p>
+    <w:p>
+      <w:pPr>
+        <w:pStyle w:val="BodyText"/>
+      </w:pPr>
+      <w:r>
+        <w:t xml:space="preserve">The Illumina sequencing typically used for RNA-seq experiments can only read</w:t>
+      </w:r>
+      <w:r>
+        <w:t xml:space="preserve"> </w:t>
+      </w:r>
+      <w:r>
+        <w:t xml:space="preserve">short sequences of nucleotide of approximately 40-400 basepairs. Most mRNA</w:t>
+      </w:r>
+      <w:r>
+        <w:t xml:space="preserve"> </w:t>
+      </w:r>
+      <w:r>
+        <w:t xml:space="preserve">molecules are longer than this so to read the full length they must be</w:t>
+      </w:r>
+      <w:r>
+        <w:t xml:space="preserve"> </w:t>
+      </w:r>
+      <w:r>
+        <w:t xml:space="preserve">fragmented into smaller parts. Most sequencing machines also only work with DNA</w:t>
+      </w:r>
+      <w:r>
+        <w:t xml:space="preserve"> </w:t>
+      </w:r>
+      <w:r>
+        <w:t xml:space="preserve">not directly with RNA so the sample must first be reverse-transcribed using a</w:t>
+      </w:r>
+      <w:r>
+        <w:t xml:space="preserve"> </w:t>
+      </w:r>
+      <w:r>
+        <w:t xml:space="preserve">retroviral enzyme to produce a single strand of cDNA. Many protocols have been</w:t>
+      </w:r>
+      <w:r>
+        <w:t xml:space="preserve"> </w:t>
+      </w:r>
+      <w:r>
+        <w:t xml:space="preserve">designed for this step with each requiring a specific primer sequence to be</w:t>
+      </w:r>
+      <w:r>
+        <w:t xml:space="preserve"> </w:t>
+      </w:r>
+      <w:r>
+        <w:t xml:space="preserve">joined to the RNA molecules {roberts2011?}. The complementary strand of cDNA is</w:t>
+      </w:r>
+      <w:r>
+        <w:t xml:space="preserve"> </w:t>
+      </w:r>
+      <w:r>
+        <w:t xml:space="preserve">produced using a second enzyme that is usually involved in copying DNA for cell</w:t>
+      </w:r>
+      <w:r>
+        <w:t xml:space="preserve"> </w:t>
+      </w:r>
+      <w:r>
+        <w:t xml:space="preserve">division. For some protocols fragmentation is performed after conversion to cDNA</w:t>
+      </w:r>
+      <w:r>
+        <w:t xml:space="preserve"> </w:t>
+      </w:r>
+      <w:r>
+        <w:t xml:space="preserve">rather than at the RNA stage.</w:t>
+      </w:r>
+    </w:p>
+    <w:p>
+      <w:pPr>
+        <w:pStyle w:val="BodyText"/>
+      </w:pPr>
+      <w:r>
+        <w:t xml:space="preserve">Once the cDNA has been produced it is usually necessary to attach adaptor</w:t>
+      </w:r>
+      <w:r>
+        <w:t xml:space="preserve"> </w:t>
+      </w:r>
+      <w:r>
+        <w:t xml:space="preserve">sequences that are used to bind the molecules and initiate sequencing. They may</w:t>
+      </w:r>
+      <w:r>
+        <w:t xml:space="preserve"> </w:t>
+      </w:r>
+      <w:r>
+        <w:t xml:space="preserve">also contain barcodes for measuring multiple samples at once. It has become</w:t>
+      </w:r>
+      <w:r>
+        <w:t xml:space="preserve"> </w:t>
+      </w:r>
+      <w:r>
+        <w:t xml:space="preserve">standard practice to perform paired-end sequencing where a section of sequence</w:t>
+      </w:r>
+      <w:r>
+        <w:t xml:space="preserve"> </w:t>
+      </w:r>
+      <w:r>
+        <w:t xml:space="preserve">is read from one end of a molecule before it is flipped and the other end read</w:t>
+      </w:r>
+      <w:r>
+        <w:t xml:space="preserve"> </w:t>
+      </w:r>
+      <w:r>
+        <w:t xml:space="preserve">and this process requires an additional set of adaptors. At each of the stages</w:t>
+      </w:r>
+      <w:r>
+        <w:t xml:space="preserve"> </w:t>
+      </w:r>
+      <w:r>
+        <w:t xml:space="preserve">of library preparation there are quality control steps to be performed to make</w:t>
+      </w:r>
+      <w:r>
+        <w:t xml:space="preserve"> </w:t>
+      </w:r>
+      <w:r>
+        <w:t xml:space="preserve">sure a high-quality cDNA sample is loaded on to the sequencing machine.</w:t>
       </w:r>
     </w:p>
     <w:p>
@@ -3028,6 +2684,18 @@
       </w:pPr>
       <w:r>
         <w:t xml:space="preserve">Biology</w:t>
+      </w:r>
+    </w:p>
+    <w:p>
+      <w:pPr>
+        <w:pStyle w:val="Compact"/>
+        <w:numPr>
+          <w:numId w:val="1015"/>
+          <w:ilvl w:val="0"/>
+        </w:numPr>
+      </w:pPr>
+      <w:r>
+        <w:t xml:space="preserve">Ribosomal RNA</w:t>
       </w:r>
     </w:p>
     <w:p>
@@ -6751,7 +6419,7 @@
     </w:lvl>
   </w:abstractNum>
   <w:abstractNum w:abstractNumId="990">
-    <w:nsid w:val="5be61707"/>
+    <w:nsid w:val="3c79b307"/>
     <w:multiLevelType w:val="multilevel"/>
     <w:lvl w:ilvl="0">
       <w:numFmt w:val="bullet"/>
@@ -6854,7 +6522,7 @@
     </w:lvl>
   </w:abstractNum>
   <w:abstractNum w:abstractNumId="99511">
-    <w:nsid w:val="c743f28b"/>
+    <w:nsid w:val="27d78ee2"/>
     <w:multiLevelType w:val="multilevel"/>
     <w:lvl w:ilvl="0">
       <w:start w:val="1"/>
@@ -6966,7 +6634,7 @@
     </w:lvl>
   </w:abstractNum>
   <w:abstractNum w:abstractNumId="991">
-    <w:nsid w:val="fc36ddc5"/>
+    <w:nsid w:val="5cca7a1b"/>
     <w:multiLevelType w:val="multilevel"/>
     <w:lvl w:ilvl="0">
       <w:numFmt w:val="bullet"/>

</xml_diff>

<commit_message>
Draft RNA-seq analysis section
</commit_message>
<xml_diff>
--- a/docs/thesis.docx
+++ b/docs/thesis.docx
@@ -1384,67 +1384,254 @@
     </w:p>
     <w:p>
       <w:pPr>
-        <w:pStyle w:val="SourceCode"/>
-      </w:pPr>
-      <w:r>
-        <w:rPr>
-          <w:rStyle w:val="VerbatimChar"/>
-        </w:rPr>
-        <w:t xml:space="preserve">It is possible to perform a wide variety of analysis on RNA-seq data, such</w:t>
-      </w:r>
-      <w:r>
-        <w:br w:type="textWrapping"/>
-      </w:r>
-      <w:r>
-        <w:rPr>
-          <w:rStyle w:val="VerbatimChar"/>
-        </w:rPr>
-        <w:t xml:space="preserve">as variant identification or novel isoform detection, but the most common</w:t>
-      </w:r>
-      <w:r>
-        <w:br w:type="textWrapping"/>
-      </w:r>
-      <w:r>
-        <w:rPr>
-          <w:rStyle w:val="VerbatimChar"/>
-        </w:rPr>
-        <w:t xml:space="preserve">approach is to look for differences in expression between groups. Reads are</w:t>
-      </w:r>
-      <w:r>
-        <w:br w:type="textWrapping"/>
-      </w:r>
-      <w:r>
-        <w:rPr>
-          <w:rStyle w:val="VerbatimChar"/>
-        </w:rPr>
-        <w:t xml:space="preserve">aligned to a reference genome and the number overlapping each gene is counted.</w:t>
-      </w:r>
-      <w:r>
-        <w:br w:type="textWrapping"/>
-      </w:r>
-      <w:r>
-        <w:rPr>
-          <w:rStyle w:val="VerbatimChar"/>
-        </w:rPr>
-        <w:t xml:space="preserve">Statistical methods can be used to compare gene expression between conditions</w:t>
-      </w:r>
-      <w:r>
-        <w:br w:type="textWrapping"/>
-      </w:r>
-      <w:r>
-        <w:rPr>
-          <w:rStyle w:val="VerbatimChar"/>
-        </w:rPr>
-        <w:t xml:space="preserve">and identify genes that are differently regulated, with further analysis able</w:t>
-      </w:r>
-      <w:r>
-        <w:br w:type="textWrapping"/>
-      </w:r>
-      <w:r>
-        <w:rPr>
-          <w:rStyle w:val="VerbatimChar"/>
-        </w:rPr>
-        <w:t xml:space="preserve">to examine pathways that have changed between groups.</w:t>
+        <w:pStyle w:val="FirstParagraph"/>
+      </w:pPr>
+      <w:r>
+        <w:t xml:space="preserve">Many types of analyses can be performed using RNA-seq data such as</w:t>
+      </w:r>
+      <w:r>
+        <w:t xml:space="preserve"> </w:t>
+      </w:r>
+      <w:r>
+        <w:t xml:space="preserve">identification of variants in the genetic sequence or detection of previously</w:t>
+      </w:r>
+      <w:r>
+        <w:t xml:space="preserve"> </w:t>
+      </w:r>
+      <w:r>
+        <w:t xml:space="preserve">unannotated transcripts but the most common kind of analysis is to look for</w:t>
+      </w:r>
+      <w:r>
+        <w:t xml:space="preserve"> </w:t>
+      </w:r>
+      <w:r>
+        <w:t xml:space="preserve">differences in the expression level of genes between groups. To do this reads</w:t>
+      </w:r>
+      <w:r>
+        <w:t xml:space="preserve"> </w:t>
+      </w:r>
+      <w:r>
+        <w:t xml:space="preserve">are first aligned to a reference and the number of reads overlapping each genes</w:t>
+      </w:r>
+      <w:r>
+        <w:t xml:space="preserve"> </w:t>
+      </w:r>
+      <w:r>
+        <w:t xml:space="preserve">is counted. In contrast to aligners designed for DNA sequencing RNA-seq</w:t>
+      </w:r>
+      <w:r>
+        <w:t xml:space="preserve"> </w:t>
+      </w:r>
+      <w:r>
+        <w:t xml:space="preserve">aligners such as STAR, HiSAT2 and subread must taken into account the splicing</w:t>
+      </w:r>
+      <w:r>
+        <w:t xml:space="preserve"> </w:t>
+      </w:r>
+      <w:r>
+        <w:t xml:space="preserve">of mRNA transcripts which causes parts of some reads to align in different</w:t>
+      </w:r>
+      <w:r>
+        <w:t xml:space="preserve"> </w:t>
+      </w:r>
+      <w:r>
+        <w:t xml:space="preserve">locations. The alignment step is computational intensive and can take a</w:t>
+      </w:r>
+      <w:r>
+        <w:t xml:space="preserve"> </w:t>
+      </w:r>
+      <w:r>
+        <w:t xml:space="preserve">significant amount of time. More recently tools such as kallisto and Salmon</w:t>
+      </w:r>
+      <w:r>
+        <w:t xml:space="preserve"> </w:t>
+      </w:r>
+      <w:r>
+        <w:t xml:space="preserve">have been developed which attempt to directly quantify expression by estimating</w:t>
+      </w:r>
+      <w:r>
+        <w:t xml:space="preserve"> </w:t>
+      </w:r>
+      <w:r>
+        <w:t xml:space="preserve">the probability that a read comes from a particular annotated transcript. These</w:t>
+      </w:r>
+      <w:r>
+        <w:t xml:space="preserve"> </w:t>
+      </w:r>
+      <w:r>
+        <w:t xml:space="preserve">approaches are orders of magnitude faster than true alignment and potentially</w:t>
+      </w:r>
+      <w:r>
+        <w:t xml:space="preserve"> </w:t>
+      </w:r>
+      <w:r>
+        <w:t xml:space="preserve">produce more accurate quantification at the cost of having an exact genomic</w:t>
+      </w:r>
+      <w:r>
+        <w:t xml:space="preserve"> </w:t>
+      </w:r>
+      <w:r>
+        <w:t xml:space="preserve">position for each read.</w:t>
+      </w:r>
+    </w:p>
+    <w:p>
+      <w:pPr>
+        <w:pStyle w:val="BodyText"/>
+      </w:pPr>
+      <w:r>
+        <w:t xml:space="preserve">At this stage the result is a matrix of counts known as an expression matrix</w:t>
+      </w:r>
+      <w:r>
+        <w:t xml:space="preserve"> </w:t>
+      </w:r>
+      <w:r>
+        <w:t xml:space="preserve">where the rows are features (usually genes), the columns are samples and the</w:t>
+      </w:r>
+      <w:r>
+        <w:t xml:space="preserve"> </w:t>
+      </w:r>
+      <w:r>
+        <w:t xml:space="preserve">values show the expression level of a particular feature in a sample. As these</w:t>
+      </w:r>
+      <w:r>
+        <w:t xml:space="preserve"> </w:t>
+      </w:r>
+      <w:r>
+        <w:t xml:space="preserve">counts result from a sampling process that can be modeled using common</w:t>
+      </w:r>
+      <w:r>
+        <w:t xml:space="preserve"> </w:t>
+      </w:r>
+      <w:r>
+        <w:t xml:space="preserve">statistical distributions. One option is the Poisson distribution, however this</w:t>
+      </w:r>
+      <w:r>
+        <w:t xml:space="preserve"> </w:t>
+      </w:r>
+      <w:r>
+        <w:t xml:space="preserve">assumes that the mean and variance of each feature is equal. A better fit is the</w:t>
+      </w:r>
+      <w:r>
+        <w:t xml:space="preserve"> </w:t>
+      </w:r>
+      <w:r>
+        <w:t xml:space="preserve">negative binomial (or Gamma-Poisson) distribution which includes an over-dispersion</w:t>
+      </w:r>
+      <w:r>
+        <w:t xml:space="preserve"> </w:t>
+      </w:r>
+      <w:r>
+        <w:t xml:space="preserve">parameter allowing the variance to be larger than the mean. While each feature is</w:t>
+      </w:r>
+      <w:r>
+        <w:t xml:space="preserve"> </w:t>
+      </w:r>
+      <w:r>
+        <w:t xml:space="preserve">quantified for each sample these values are not absolute measures of expression</w:t>
+      </w:r>
+      <w:r>
+        <w:t xml:space="preserve"> </w:t>
+      </w:r>
+      <w:r>
+        <w:t xml:space="preserve">and are better understood as proportions of the total number of reads. Another</w:t>
+      </w:r>
+      <w:r>
+        <w:t xml:space="preserve"> </w:t>
+      </w:r>
+      <w:r>
+        <w:t xml:space="preserve">complication of RNA-seq data is that the number of features (tens of thousands)</w:t>
+      </w:r>
+      <w:r>
+        <w:t xml:space="preserve"> </w:t>
+      </w:r>
+      <w:r>
+        <w:t xml:space="preserve">is much larger than the number of samples (usually only a few per group).</w:t>
+      </w:r>
+    </w:p>
+    <w:p>
+      <w:pPr>
+        <w:pStyle w:val="BodyText"/>
+      </w:pPr>
+      <w:r>
+        <w:t xml:space="preserve">The most successful methods for testing differential expression between groups</w:t>
+      </w:r>
+      <w:r>
+        <w:t xml:space="preserve"> </w:t>
+      </w:r>
+      <w:r>
+        <w:t xml:space="preserve">of RNA-seq samples overcome this challenge by sharing information between</w:t>
+      </w:r>
+      <w:r>
+        <w:t xml:space="preserve"> </w:t>
+      </w:r>
+      <w:r>
+        <w:t xml:space="preserve">genes. Both the edgeR and DESeq (and later the DESeq2) packages model RNA-seq</w:t>
+      </w:r>
+      <w:r>
+        <w:t xml:space="preserve"> </w:t>
+      </w:r>
+      <w:r>
+        <w:t xml:space="preserve">data using the negative binomial distribution while Before expression levels</w:t>
+      </w:r>
+      <w:r>
+        <w:t xml:space="preserve"> </w:t>
+      </w:r>
+      <w:r>
+        <w:t xml:space="preserve">can be tested the differences between samples must be removed through</w:t>
+      </w:r>
+      <w:r>
+        <w:t xml:space="preserve"> </w:t>
+      </w:r>
+      <w:r>
+        <w:t xml:space="preserve">normalisation. The edgeR packaged uses the Trimmed-Mean of M values (TMM)</w:t>
+      </w:r>
+      <w:r>
+        <w:t xml:space="preserve"> </w:t>
+      </w:r>
+      <w:r>
+        <w:t xml:space="preserve">method where… DESeq has a similar method that… When an experiment has been</w:t>
+      </w:r>
+      <w:r>
+        <w:t xml:space="preserve"> </w:t>
+      </w:r>
+      <w:r>
+        <w:t xml:space="preserve">conducted multiple batches and there are significant differences between them</w:t>
+      </w:r>
+      <w:r>
+        <w:t xml:space="preserve"> </w:t>
+      </w:r>
+      <w:r>
+        <w:t xml:space="preserve">alternative normalisations such as Removel of Unwanted Variation (RUV) that …</w:t>
+      </w:r>
+      <w:r>
+        <w:t xml:space="preserve"> </w:t>
+      </w:r>
+      <w:r>
+        <w:t xml:space="preserve">may be required. The limma package uses an alternative approach where a method</w:t>
+      </w:r>
+      <w:r>
+        <w:t xml:space="preserve"> </w:t>
+      </w:r>
+      <w:r>
+        <w:t xml:space="preserve">called voom transforms the data so that it is suitable for linear modelling</w:t>
+      </w:r>
+      <w:r>
+        <w:t xml:space="preserve"> </w:t>
+      </w:r>
+      <w:r>
+        <w:t xml:space="preserve">methods originally designed for RNA microarray technology. Over the time the</w:t>
+      </w:r>
+      <w:r>
+        <w:t xml:space="preserve"> </w:t>
+      </w:r>
+      <w:r>
+        <w:t xml:space="preserve">methods in these packages have been refined and new tests developed allowing</w:t>
+      </w:r>
+      <w:r>
+        <w:t xml:space="preserve"> </w:t>
+      </w:r>
+      <w:r>
+        <w:t xml:space="preserve">for the routine analysis of RNA-seq experiments.</w:t>
       </w:r>
     </w:p>
     <w:p>
@@ -4388,6 +4575,18 @@
       </w:pPr>
       <w:r>
         <w:t xml:space="preserve">Classification</w:t>
+      </w:r>
+    </w:p>
+    <w:p>
+      <w:pPr>
+        <w:pStyle w:val="Compact"/>
+        <w:numPr>
+          <w:numId w:val="1021"/>
+          <w:ilvl w:val="0"/>
+        </w:numPr>
+      </w:pPr>
+      <w:r>
+        <w:t xml:space="preserve">Logistic regression</w:t>
       </w:r>
     </w:p>
     <w:p>
@@ -6301,7 +6500,7 @@
     </w:lvl>
   </w:abstractNum>
   <w:abstractNum w:abstractNumId="990">
-    <w:nsid w:val="f2ab4384"/>
+    <w:nsid w:val="252186ce"/>
     <w:multiLevelType w:val="multilevel"/>
     <w:lvl w:ilvl="0">
       <w:numFmt w:val="bullet"/>
@@ -6404,7 +6603,7 @@
     </w:lvl>
   </w:abstractNum>
   <w:abstractNum w:abstractNumId="99511">
-    <w:nsid w:val="6e091f09"/>
+    <w:nsid w:val="107f62a9"/>
     <w:multiLevelType w:val="multilevel"/>
     <w:lvl w:ilvl="0">
       <w:start w:val="1"/>
@@ -6516,7 +6715,7 @@
     </w:lvl>
   </w:abstractNum>
   <w:abstractNum w:abstractNumId="991">
-    <w:nsid w:val="32fc2726"/>
+    <w:nsid w:val="45724de2"/>
     <w:multiLevelType w:val="multilevel"/>
     <w:lvl w:ilvl="0">
       <w:numFmt w:val="bullet"/>

</xml_diff>

<commit_message>
Draft kidney structure section
</commit_message>
<xml_diff>
--- a/docs/thesis.docx
+++ b/docs/thesis.docx
@@ -5005,6 +5005,274 @@
       </w:pPr>
       <w:r>
         <w:t xml:space="preserve">Important cell types</w:t>
+      </w:r>
+    </w:p>
+    <w:p>
+      <w:pPr>
+        <w:pStyle w:val="FirstParagraph"/>
+      </w:pPr>
+      <w:r>
+        <w:t xml:space="preserve">In mammals the kidney is an organ responsible for filtering the blood in order</w:t>
+      </w:r>
+      <w:r>
+        <w:t xml:space="preserve"> </w:t>
+      </w:r>
+      <w:r>
+        <w:t xml:space="preserve">to remove waste products. Kidneys grow as a pair with each being around the</w:t>
+      </w:r>
+      <w:r>
+        <w:t xml:space="preserve"> </w:t>
+      </w:r>
+      <w:r>
+        <w:t xml:space="preserve">size of an adult fist and weighing about 150 g. with each being functional.</w:t>
+      </w:r>
+      <w:r>
+        <w:t xml:space="preserve"> </w:t>
+      </w:r>
+      <w:r>
+        <w:t xml:space="preserve">Blood flows into the kidney via the renal artery and the blood vessels form a</w:t>
+      </w:r>
+      <w:r>
+        <w:t xml:space="preserve"> </w:t>
+      </w:r>
+      <w:r>
+        <w:t xml:space="preserve">tree-like branching with ever smaller capillaries. At the end of these branches</w:t>
+      </w:r>
+      <w:r>
+        <w:t xml:space="preserve"> </w:t>
+      </w:r>
+      <w:r>
+        <w:t xml:space="preserve">are nephrons, the functional filtration unit of the kidney. Humans can have</w:t>
+      </w:r>
+      <w:r>
+        <w:t xml:space="preserve"> </w:t>
+      </w:r>
+      <w:r>
+        <w:t xml:space="preserve">around 1 million nephrons that are formed during development and just after</w:t>
+      </w:r>
+      <w:r>
+        <w:t xml:space="preserve"> </w:t>
+      </w:r>
+      <w:r>
+        <w:t xml:space="preserve">birth, however they cannot be regenerated after around … of age. A capillary</w:t>
+      </w:r>
+      <w:r>
+        <w:t xml:space="preserve"> </w:t>
+      </w:r>
+      <w:r>
+        <w:t xml:space="preserve">loop is formed inside a structure at the end of the nephron called a</w:t>
+      </w:r>
+      <w:r>
+        <w:t xml:space="preserve"> </w:t>
+      </w:r>
+      <w:r>
+        <w:t xml:space="preserve">glomerulous and surrounded by Bowman’s capsule. Here specialised cells called</w:t>
+      </w:r>
+      <w:r>
+        <w:t xml:space="preserve"> </w:t>
+      </w:r>
+      <w:r>
+        <w:t xml:space="preserve">podocytes create a structure called the slit diaphragm that allows water, metal</w:t>
+      </w:r>
+      <w:r>
+        <w:t xml:space="preserve"> </w:t>
+      </w:r>
+      <w:r>
+        <w:t xml:space="preserve">ions and small molecules to be filtered while keeping blood cells and larger</w:t>
+      </w:r>
+      <w:r>
+        <w:t xml:space="preserve"> </w:t>
+      </w:r>
+      <w:r>
+        <w:t xml:space="preserve">species such as proteins trapped within the bloodstream. The rest of the</w:t>
+      </w:r>
+      <w:r>
+        <w:t xml:space="preserve"> </w:t>
+      </w:r>
+      <w:r>
+        <w:t xml:space="preserve">nephron is divided into segments that are responsible for balancing the</w:t>
+      </w:r>
+      <w:r>
+        <w:t xml:space="preserve"> </w:t>
+      </w:r>
+      <w:r>
+        <w:t xml:space="preserve">concentration of these species in the filtrate. The lumen of the nephron is</w:t>
+      </w:r>
+      <w:r>
+        <w:t xml:space="preserve"> </w:t>
+      </w:r>
+      <w:r>
+        <w:t xml:space="preserve">surrounded by capillaries which allows content to be transferred between the</w:t>
+      </w:r>
+      <w:r>
+        <w:t xml:space="preserve"> </w:t>
+      </w:r>
+      <w:r>
+        <w:t xml:space="preserve">filtrate and blood as required. The first segment of the nephron is the</w:t>
+      </w:r>
+      <w:r>
+        <w:t xml:space="preserve"> </w:t>
+      </w:r>
+      <w:r>
+        <w:t xml:space="preserve">proximal tubule. Here common biomolecules such as glucose, amino acids and</w:t>
+      </w:r>
+      <w:r>
+        <w:t xml:space="preserve"> </w:t>
+      </w:r>
+      <w:r>
+        <w:t xml:space="preserve">bicarbonate are reabsorbed into the bloodstream, as is most of the water. Other</w:t>
+      </w:r>
+      <w:r>
+        <w:t xml:space="preserve"> </w:t>
+      </w:r>
+      <w:r>
+        <w:t xml:space="preserve">molecules including urea and ammonium ions are secreted from the blood into the</w:t>
+      </w:r>
+      <w:r>
+        <w:t xml:space="preserve"> </w:t>
+      </w:r>
+      <w:r>
+        <w:t xml:space="preserve">filtrate at his stage. This proximal tubule is followed by the Loop of Henle</w:t>
+      </w:r>
+      <w:r>
+        <w:t xml:space="preserve"> </w:t>
+      </w:r>
+      <w:r>
+        <w:t xml:space="preserve">and the distal tubule where ions are reabsorbed including potassium, chlorine,</w:t>
+      </w:r>
+      <w:r>
+        <w:t xml:space="preserve"> </w:t>
+      </w:r>
+      <w:r>
+        <w:t xml:space="preserve">magnesium and calcium. The final segment is the collecting duct that balances</w:t>
+      </w:r>
+      <w:r>
+        <w:t xml:space="preserve"> </w:t>
+      </w:r>
+      <w:r>
+        <w:t xml:space="preserve">salt concentrations by exchanging sodium in the filtrate for potassium in the</w:t>
+      </w:r>
+      <w:r>
+        <w:t xml:space="preserve"> </w:t>
+      </w:r>
+      <w:r>
+        <w:t xml:space="preserve">bloodstream using a process controlled by the hormone aldosterone. The</w:t>
+      </w:r>
+      <w:r>
+        <w:t xml:space="preserve"> </w:t>
+      </w:r>
+      <w:r>
+        <w:t xml:space="preserve">remaining filtrate is then passed to the ureter where it is carried to the</w:t>
+      </w:r>
+      <w:r>
+        <w:t xml:space="preserve"> </w:t>
+      </w:r>
+      <w:r>
+        <w:t xml:space="preserve">bladder and collected as urine while the blood leaves via the renal vein. In</w:t>
+      </w:r>
+      <w:r>
+        <w:t xml:space="preserve"> </w:t>
+      </w:r>
+      <w:r>
+        <w:t xml:space="preserve">order to preform this complex series of reabsorption and and secretion each</w:t>
+      </w:r>
+      <w:r>
+        <w:t xml:space="preserve"> </w:t>
+      </w:r>
+      <w:r>
+        <w:t xml:space="preserve">segment of the nephron is made up specialised cell types with there own set of</w:t>
+      </w:r>
+      <w:r>
+        <w:t xml:space="preserve"> </w:t>
+      </w:r>
+      <w:r>
+        <w:t xml:space="preserve">signaling and transporter proteins. The filtration process is repeated about 12</w:t>
+      </w:r>
+      <w:r>
+        <w:t xml:space="preserve"> </w:t>
+      </w:r>
+      <w:r>
+        <w:t xml:space="preserve">times every hour with around 200 litres of blood being filtered every day.</w:t>
+      </w:r>
+      <w:r>
+        <w:t xml:space="preserve"> </w:t>
+      </w:r>
+      <w:r>
+        <w:t xml:space="preserve">Aside from removing waste and maintaining the balance of species in the</w:t>
+      </w:r>
+      <w:r>
+        <w:t xml:space="preserve"> </w:t>
+      </w:r>
+      <w:r>
+        <w:t xml:space="preserve">bloodstream the kidneys also play a role in the activation of vitamin D and</w:t>
+      </w:r>
+      <w:r>
+        <w:t xml:space="preserve"> </w:t>
+      </w:r>
+      <w:r>
+        <w:t xml:space="preserve">synthesises the hormones erythropoietin, which stimulates red blood cell</w:t>
+      </w:r>
+      <w:r>
+        <w:t xml:space="preserve"> </w:t>
+      </w:r>
+      <w:r>
+        <w:t xml:space="preserve">production, and renin which is part of the pathway that controls fluid volume</w:t>
+      </w:r>
+      <w:r>
+        <w:t xml:space="preserve"> </w:t>
+      </w:r>
+      <w:r>
+        <w:t xml:space="preserve">and the constriction of arteries to regulate blood pressure.</w:t>
+      </w:r>
+    </w:p>
+    <w:p>
+      <w:pPr>
+        <w:pStyle w:val="BodyText"/>
+      </w:pPr>
+      <w:r>
+        <w:t xml:space="preserve">Chronic kidney disease is a major health problem in Australia with XXX percent</w:t>
+      </w:r>
+      <w:r>
+        <w:t xml:space="preserve"> </w:t>
+      </w:r>
+      <w:r>
+        <w:t xml:space="preserve">of the population to experience it during their lifetime. Early stages of the</w:t>
+      </w:r>
+      <w:r>
+        <w:t xml:space="preserve"> </w:t>
+      </w:r>
+      <w:r>
+        <w:t xml:space="preserve">disease can be managed but once it becomes severe the only treatment options</w:t>
+      </w:r>
+      <w:r>
+        <w:t xml:space="preserve"> </w:t>
+      </w:r>
+      <w:r>
+        <w:t xml:space="preserve">are dialysis, which is expensive, time consuming and unpleasant, or a kidney</w:t>
+      </w:r>
+      <w:r>
+        <w:t xml:space="preserve"> </w:t>
+      </w:r>
+      <w:r>
+        <w:t xml:space="preserve">transplant. There are also a range of developmental kidney disorders that have</w:t>
+      </w:r>
+      <w:r>
+        <w:t xml:space="preserve"> </w:t>
+      </w:r>
+      <w:r>
+        <w:t xml:space="preserve">limited treatment options and can profoundly affect quality of life.</w:t>
+      </w:r>
+      <w:r>
+        <w:t xml:space="preserve"> </w:t>
+      </w:r>
+      <w:r>
+        <w:t xml:space="preserve">Understanding how the kidney grows and develops is key to developing new</w:t>
+      </w:r>
+      <w:r>
+        <w:t xml:space="preserve"> </w:t>
+      </w:r>
+      <w:r>
+        <w:t xml:space="preserve">treatments that may improve kidney function or repair damage.</w:t>
       </w:r>
     </w:p>
     <w:p>
@@ -6500,7 +6768,7 @@
     </w:lvl>
   </w:abstractNum>
   <w:abstractNum w:abstractNumId="990">
-    <w:nsid w:val="252186ce"/>
+    <w:nsid w:val="20fd37f0"/>
     <w:multiLevelType w:val="multilevel"/>
     <w:lvl w:ilvl="0">
       <w:numFmt w:val="bullet"/>
@@ -6603,7 +6871,7 @@
     </w:lvl>
   </w:abstractNum>
   <w:abstractNum w:abstractNumId="99511">
-    <w:nsid w:val="107f62a9"/>
+    <w:nsid w:val="fc5b13cb"/>
     <w:multiLevelType w:val="multilevel"/>
     <w:lvl w:ilvl="0">
       <w:start w:val="1"/>
@@ -6715,7 +6983,7 @@
     </w:lvl>
   </w:abstractNum>
   <w:abstractNum w:abstractNumId="991">
-    <w:nsid w:val="45724de2"/>
+    <w:nsid w:val="414dff04"/>
     <w:multiLevelType w:val="multilevel"/>
     <w:lvl w:ilvl="0">
       <w:numFmt w:val="bullet"/>

</xml_diff>

<commit_message>
Draft kidney development section
</commit_message>
<xml_diff>
--- a/docs/thesis.docx
+++ b/docs/thesis.docx
@@ -5307,6 +5307,190 @@
       </w:pPr>
       <w:r>
         <w:t xml:space="preserve">Important genes</w:t>
+      </w:r>
+    </w:p>
+    <w:p>
+      <w:pPr>
+        <w:pStyle w:val="FirstParagraph"/>
+      </w:pPr>
+      <w:r>
+        <w:t xml:space="preserve">The kidney develops from a region of the early embryo called the intermediate</w:t>
+      </w:r>
+      <w:r>
+        <w:t xml:space="preserve"> </w:t>
+      </w:r>
+      <w:r>
+        <w:t xml:space="preserve">mesoderm and occurs in three phases with a specific spatial and temporal order.</w:t>
+      </w:r>
+      <w:r>
+        <w:t xml:space="preserve"> </w:t>
+      </w:r>
+      <w:r>
+        <w:t xml:space="preserve">The first phase results in the pronephros which consists of 6-10 pairs of</w:t>
+      </w:r>
+      <w:r>
+        <w:t xml:space="preserve"> </w:t>
+      </w:r>
+      <w:r>
+        <w:t xml:space="preserve">tubules that forms the mature kidney in most primitive vertebrates such as</w:t>
+      </w:r>
+      <w:r>
+        <w:t xml:space="preserve"> </w:t>
+      </w:r>
+      <w:r>
+        <w:t xml:space="preserve">hagfish. By about the fourth week of human embryonic development this structure</w:t>
+      </w:r>
+      <w:r>
+        <w:t xml:space="preserve"> </w:t>
+      </w:r>
+      <w:r>
+        <w:t xml:space="preserve">dies off and is replaced by the mesonephros which is the form of kidney present</w:t>
+      </w:r>
+      <w:r>
+        <w:t xml:space="preserve"> </w:t>
+      </w:r>
+      <w:r>
+        <w:t xml:space="preserve">in most fish and amphibians. The mesonephros is functional during weeks 4-8 of</w:t>
+      </w:r>
+      <w:r>
+        <w:t xml:space="preserve"> </w:t>
+      </w:r>
+      <w:r>
+        <w:t xml:space="preserve">human embryonic development before degenerating although parts of it’s duct</w:t>
+      </w:r>
+      <w:r>
+        <w:t xml:space="preserve"> </w:t>
+      </w:r>
+      <w:r>
+        <w:t xml:space="preserve">system go on for form part of the male reproductive system. The final phase of</w:t>
+      </w:r>
+      <w:r>
+        <w:t xml:space="preserve"> </w:t>
+      </w:r>
+      <w:r>
+        <w:t xml:space="preserve">human kidney development results in the metanephros which begins developing at</w:t>
+      </w:r>
+      <w:r>
+        <w:t xml:space="preserve"> </w:t>
+      </w:r>
+      <w:r>
+        <w:t xml:space="preserve">around five weeks to become the permanent and functional kidney. Individual</w:t>
+      </w:r>
+      <w:r>
+        <w:t xml:space="preserve"> </w:t>
+      </w:r>
+      <w:r>
+        <w:t xml:space="preserve">nephrons grow in a similar series of stages. Cells from the duct that will</w:t>
+      </w:r>
+      <w:r>
+        <w:t xml:space="preserve"> </w:t>
+      </w:r>
+      <w:r>
+        <w:t xml:space="preserve">become the ureter begin to invade the surrounding metanephric mesenchyme</w:t>
+      </w:r>
+      <w:r>
+        <w:t xml:space="preserve"> </w:t>
+      </w:r>
+      <w:r>
+        <w:t xml:space="preserve">forming a ureteric bud. Interactions between these cell types, including WNT</w:t>
+      </w:r>
+      <w:r>
+        <w:t xml:space="preserve"> </w:t>
+      </w:r>
+      <w:r>
+        <w:t xml:space="preserve">signaling, cause mesenchymal cells to condense around the ureteric bud forming</w:t>
+      </w:r>
+      <w:r>
+        <w:t xml:space="preserve"> </w:t>
+      </w:r>
+      <w:r>
+        <w:t xml:space="preserve">a stem cell population known as the cap mesenchyme that expresses genes such as</w:t>
+      </w:r>
+      <w:r>
+        <w:t xml:space="preserve"> </w:t>
+      </w:r>
+      <w:r>
+        <w:t xml:space="preserve">Six2 and Cited1. Cells from the cap mesenchyme first form a renal vesicle, a</w:t>
+      </w:r>
+      <w:r>
+        <w:t xml:space="preserve"> </w:t>
+      </w:r>
+      <w:r>
+        <w:t xml:space="preserve">primitive structure with a lumen, which extends to form an s-shaped body. By</w:t>
+      </w:r>
+      <w:r>
+        <w:t xml:space="preserve"> </w:t>
+      </w:r>
+      <w:r>
+        <w:t xml:space="preserve">this stage the lumen has joined with the ureteric bud to form a continuous</w:t>
+      </w:r>
+      <w:r>
+        <w:t xml:space="preserve"> </w:t>
+      </w:r>
+      <w:r>
+        <w:t xml:space="preserve">tubule. The s-shaped body continues to with podocytes beginning to develop and</w:t>
+      </w:r>
+      <w:r>
+        <w:t xml:space="preserve"> </w:t>
+      </w:r>
+      <w:r>
+        <w:t xml:space="preserve">form a glomerulus at one end and other specialised cells arising along the</w:t>
+      </w:r>
+      <w:r>
+        <w:t xml:space="preserve"> </w:t>
+      </w:r>
+      <w:r>
+        <w:t xml:space="preserve">length of the tubule to form the various nephron segments. Several signaling</w:t>
+      </w:r>
+      <w:r>
+        <w:t xml:space="preserve"> </w:t>
+      </w:r>
+      <w:r>
+        <w:t xml:space="preserve">pathways and cell-cell interactions are involved in this process including</w:t>
+      </w:r>
+      <w:r>
+        <w:t xml:space="preserve"> </w:t>
+      </w:r>
+      <w:r>
+        <w:t xml:space="preserve">Notch signaling.</w:t>
+      </w:r>
+    </w:p>
+    <w:p>
+      <w:pPr>
+        <w:pStyle w:val="BodyText"/>
+      </w:pPr>
+      <w:r>
+        <w:t xml:space="preserve">Most of our understanding of kidney development comes from studies using mouse</w:t>
+      </w:r>
+      <w:r>
+        <w:t xml:space="preserve"> </w:t>
+      </w:r>
+      <w:r>
+        <w:t xml:space="preserve">models and other model species. While these have greatly added to our knowledge</w:t>
+      </w:r>
+      <w:r>
+        <w:t xml:space="preserve"> </w:t>
+      </w:r>
+      <w:r>
+        <w:t xml:space="preserve">they do not completely replicate human kidney development and there are known</w:t>
+      </w:r>
+      <w:r>
+        <w:t xml:space="preserve"> </w:t>
+      </w:r>
+      <w:r>
+        <w:t xml:space="preserve">to be significant differences in the developmental timeline, signaling pathways</w:t>
+      </w:r>
+      <w:r>
+        <w:t xml:space="preserve"> </w:t>
+      </w:r>
+      <w:r>
+        <w:t xml:space="preserve">and gene expression between species. To better understand human kidney</w:t>
+      </w:r>
+      <w:r>
+        <w:t xml:space="preserve"> </w:t>
+      </w:r>
+      <w:r>
+        <w:t xml:space="preserve">development we need models that reproduce the human version of this process.</w:t>
       </w:r>
     </w:p>
     <w:p>
@@ -6768,7 +6952,7 @@
     </w:lvl>
   </w:abstractNum>
   <w:abstractNum w:abstractNumId="990">
-    <w:nsid w:val="20fd37f0"/>
+    <w:nsid w:val="fe226e39"/>
     <w:multiLevelType w:val="multilevel"/>
     <w:lvl w:ilvl="0">
       <w:numFmt w:val="bullet"/>
@@ -6871,7 +7055,7 @@
     </w:lvl>
   </w:abstractNum>
   <w:abstractNum w:abstractNumId="99511">
-    <w:nsid w:val="fc5b13cb"/>
+    <w:nsid w:val="e9804a13"/>
     <w:multiLevelType w:val="multilevel"/>
     <w:lvl w:ilvl="0">
       <w:start w:val="1"/>
@@ -6983,7 +7167,7 @@
     </w:lvl>
   </w:abstractNum>
   <w:abstractNum w:abstractNumId="991">
-    <w:nsid w:val="414dff04"/>
+    <w:nsid w:val="2e73354c"/>
     <w:multiLevelType w:val="multilevel"/>
     <w:lvl w:ilvl="0">
       <w:numFmt w:val="bullet"/>

</xml_diff>

<commit_message>
Draft clustering trees introduction
</commit_message>
<xml_diff>
--- a/docs/thesis.docx
+++ b/docs/thesis.docx
@@ -6472,36 +6472,335 @@
     </w:p>
     <w:p>
       <w:pPr>
+        <w:pStyle w:val="Heading2"/>
+      </w:pPr>
+      <w:bookmarkStart w:id="63" w:name="introduction-3"/>
+      <w:r>
+        <w:t xml:space="preserve">Introduction</w:t>
+      </w:r>
+      <w:bookmarkEnd w:id="63"/>
+    </w:p>
+    <w:p>
+      <w:pPr>
+        <w:pStyle w:val="FirstParagraph"/>
+      </w:pPr>
+      <w:r>
+        <w:t xml:space="preserve">Clustering of cells to form groups is a common task when analysing scRNA-seq</w:t>
+      </w:r>
+      <w:r>
+        <w:t xml:space="preserve"> </w:t>
+      </w:r>
+      <w:r>
+        <w:t xml:space="preserve">data that is not required for bulk RNA-seq experiments and one that has</w:t>
+      </w:r>
+      <w:r>
+        <w:t xml:space="preserve"> </w:t>
+      </w:r>
+      <w:r>
+        <w:t xml:space="preserve">received a lot of attention from analysis methods developers. The need to group</w:t>
+      </w:r>
+      <w:r>
+        <w:t xml:space="preserve"> </w:t>
+      </w:r>
+      <w:r>
+        <w:t xml:space="preserve">samples is not unique to genomic data and clustering techniques are used in</w:t>
+      </w:r>
+      <w:r>
+        <w:t xml:space="preserve"> </w:t>
+      </w:r>
+      <w:r>
+        <w:t xml:space="preserve">many other fields for a wide variety of purposes. Whatever kind of data you are</w:t>
+      </w:r>
+      <w:r>
+        <w:t xml:space="preserve"> </w:t>
+      </w:r>
+      <w:r>
+        <w:t xml:space="preserve">interested in and whatever clustering method is being used a question that</w:t>
+      </w:r>
+      <w:r>
+        <w:t xml:space="preserve"> </w:t>
+      </w:r>
+      <w:r>
+        <w:t xml:space="preserve">commonly comes up is how many clusters do we want to have? This can be</w:t>
+      </w:r>
+      <w:r>
+        <w:t xml:space="preserve"> </w:t>
+      </w:r>
+      <w:r>
+        <w:t xml:space="preserve">controlled by setting an exact value, changing a parameter that indirectly</w:t>
+      </w:r>
+      <w:r>
+        <w:t xml:space="preserve"> </w:t>
+      </w:r>
+      <w:r>
+        <w:t xml:space="preserve">controls the clustering resolution or affected by the values of other</w:t>
+      </w:r>
+      <w:r>
+        <w:t xml:space="preserve"> </w:t>
+      </w:r>
+      <w:r>
+        <w:t xml:space="preserve">parameters and the number of clusters that are used can often have a profound</w:t>
+      </w:r>
+      <w:r>
+        <w:t xml:space="preserve"> </w:t>
+      </w:r>
+      <w:r>
+        <w:t xml:space="preserve">affect on how the results are interpreted. Existing measures of clustering</w:t>
+      </w:r>
+      <w:r>
+        <w:t xml:space="preserve"> </w:t>
+      </w:r>
+      <w:r>
+        <w:t xml:space="preserve">typically only consider a single clustering resolution at a time or require</w:t>
+      </w:r>
+      <w:r>
+        <w:t xml:space="preserve"> </w:t>
+      </w:r>
+      <w:r>
+        <w:t xml:space="preserve">multiple rounds or permutations and clustering which can be infeasible for large</w:t>
+      </w:r>
+      <w:r>
+        <w:t xml:space="preserve"> </w:t>
+      </w:r>
+      <w:r>
+        <w:t xml:space="preserve">datasets. In this chapter I propose an alternative visualisation-based aid for</w:t>
+      </w:r>
+      <w:r>
+        <w:t xml:space="preserve"> </w:t>
+      </w:r>
+      <w:r>
+        <w:t xml:space="preserve">deciding which clustering resolution to use.</w:t>
+      </w:r>
+    </w:p>
+    <w:p>
+      <w:pPr>
+        <w:pStyle w:val="BodyText"/>
+      </w:pPr>
+      <w:r>
+        <w:t xml:space="preserve">Clusterings of the same dataset at different resolutions are often related and</w:t>
+      </w:r>
+      <w:r>
+        <w:t xml:space="preserve"> </w:t>
+      </w:r>
+      <w:r>
+        <w:t xml:space="preserve">it is common for new clusters formed at higher resolutions to be formed by</w:t>
+      </w:r>
+      <w:r>
+        <w:t xml:space="preserve"> </w:t>
+      </w:r>
+      <w:r>
+        <w:t xml:space="preserve">splitting existing clusters. However when comparing clusterings it is not</w:t>
+      </w:r>
+      <w:r>
+        <w:t xml:space="preserve"> </w:t>
+      </w:r>
+      <w:r>
+        <w:t xml:space="preserve">always clear what those relationships are and how significant they might be.</w:t>
+      </w:r>
+      <w:r>
+        <w:t xml:space="preserve"> </w:t>
+      </w:r>
+      <w:r>
+        <w:t xml:space="preserve">The method I describe here was published in</w:t>
+      </w:r>
+      <w:r>
+        <w:t xml:space="preserve"> </w:t>
+      </w:r>
+      <w:r>
+        <w:rPr>
+          <w:i/>
+        </w:rPr>
+        <w:t xml:space="preserve">GigaScience</w:t>
+      </w:r>
+      <w:r>
+        <w:t xml:space="preserve"> </w:t>
+      </w:r>
+      <w:r>
+        <w:t xml:space="preserve">and suggests</w:t>
+      </w:r>
+      <w:r>
+        <w:t xml:space="preserve"> </w:t>
+      </w:r>
+      <w:r>
+        <w:t xml:space="preserve">clustering datasets at multiple resolutions then considering the overlap in</w:t>
+      </w:r>
+      <w:r>
+        <w:t xml:space="preserve"> </w:t>
+      </w:r>
+      <w:r>
+        <w:t xml:space="preserve">samples at neighbouring resolutions. By doing this we can build a graph</w:t>
+      </w:r>
+      <w:r>
+        <w:t xml:space="preserve"> </w:t>
+      </w:r>
+      <w:r>
+        <w:t xml:space="preserve">structure we call a</w:t>
+      </w:r>
+      <w:r>
+        <w:t xml:space="preserve"> </w:t>
+      </w:r>
+      <w:r>
+        <w:t xml:space="preserve">“</w:t>
+      </w:r>
+      <w:r>
+        <w:t xml:space="preserve">clustering tree</w:t>
+      </w:r>
+      <w:r>
+        <w:t xml:space="preserve">”</w:t>
+      </w:r>
+      <w:r>
+        <w:t xml:space="preserve">. Visualising this tree allows us to see</w:t>
+      </w:r>
+      <w:r>
+        <w:t xml:space="preserve"> </w:t>
+      </w:r>
+      <w:r>
+        <w:t xml:space="preserve">where new clusters form, how they are related and the stability of particular</w:t>
+      </w:r>
+      <w:r>
+        <w:t xml:space="preserve"> </w:t>
+      </w:r>
+      <w:r>
+        <w:t xml:space="preserve">clustering resolutions. In the paper we demonstrate this approach using</w:t>
+      </w:r>
+      <w:r>
+        <w:t xml:space="preserve"> </w:t>
+      </w:r>
+      <w:r>
+        <w:t xml:space="preserve">simulated datasets, a simple dataset commonly used as an example for machine</w:t>
+      </w:r>
+      <w:r>
+        <w:t xml:space="preserve"> </w:t>
+      </w:r>
+      <w:r>
+        <w:t xml:space="preserve">learning techniques and a complex scRNA-seq dataset from blood.</w:t>
+      </w:r>
+    </w:p>
+    <w:p>
+      <w:pPr>
+        <w:pStyle w:val="BodyText"/>
+      </w:pPr>
+      <w:r>
+        <w:t xml:space="preserve">While the structure of clustering trees can help choose a clustering</w:t>
+      </w:r>
+      <w:r>
+        <w:t xml:space="preserve"> </w:t>
+      </w:r>
+      <w:r>
+        <w:t xml:space="preserve">resolutions to use they are more generally a compact, information dense</w:t>
+      </w:r>
+      <w:r>
+        <w:t xml:space="preserve"> </w:t>
+      </w:r>
+      <w:r>
+        <w:t xml:space="preserve">visualisation that can show information across clustering resolutions. This is</w:t>
+      </w:r>
+      <w:r>
+        <w:t xml:space="preserve"> </w:t>
+      </w:r>
+      <w:r>
+        <w:t xml:space="preserve">something that is not possible with traditional visualisations used for</w:t>
+      </w:r>
+      <w:r>
+        <w:t xml:space="preserve"> </w:t>
+      </w:r>
+      <w:r>
+        <w:t xml:space="preserve">clustering results such as t-SNE projections and is achieved by trading</w:t>
+      </w:r>
+      <w:r>
+        <w:t xml:space="preserve"> </w:t>
+      </w:r>
+      <w:r>
+        <w:t xml:space="preserve">individual information about each sample for summarised information about</w:t>
+      </w:r>
+      <w:r>
+        <w:t xml:space="preserve"> </w:t>
+      </w:r>
+      <w:r>
+        <w:t xml:space="preserve">clusters and adding a resolution dimension. Overlaying important domain</w:t>
+      </w:r>
+      <w:r>
+        <w:t xml:space="preserve"> </w:t>
+      </w:r>
+      <w:r>
+        <w:t xml:space="preserve">knowledge (such as the expression of known marker genes) onto these</w:t>
+      </w:r>
+      <w:r>
+        <w:t xml:space="preserve"> </w:t>
+      </w:r>
+      <w:r>
+        <w:t xml:space="preserve">visualisations can be particularly informative and we also demonstrate this in</w:t>
+      </w:r>
+      <w:r>
+        <w:t xml:space="preserve"> </w:t>
+      </w:r>
+      <w:r>
+        <w:t xml:space="preserve">our paper.</w:t>
+      </w:r>
+    </w:p>
+    <w:p>
+      <w:pPr>
+        <w:pStyle w:val="BodyText"/>
+      </w:pPr>
+      <w:r>
+        <w:t xml:space="preserve">Clustering trees can be produced using the clustree R package which is built on</w:t>
+      </w:r>
+      <w:r>
+        <w:t xml:space="preserve"> </w:t>
+      </w:r>
+      <w:r>
+        <w:t xml:space="preserve">the tidygraph and ggraph packages and is available from CRAN</w:t>
+      </w:r>
+      <w:r>
+        <w:t xml:space="preserve"> </w:t>
+      </w:r>
+      <w:r>
+        <w:t xml:space="preserve">(</w:t>
+      </w:r>
+      <w:hyperlink r:id="rId64">
+        <w:r>
+          <w:rPr>
+            <w:rStyle w:val="Hyperlink"/>
+          </w:rPr>
+          <w:t xml:space="preserve">https://cran.r-project.org/package=clustree</w:t>
+        </w:r>
+      </w:hyperlink>
+      <w:r>
+        <w:t xml:space="preserve">).</w:t>
+      </w:r>
+    </w:p>
+    <w:p>
+      <w:pPr>
         <w:pStyle w:val="Heading1"/>
       </w:pPr>
-      <w:bookmarkStart w:id="63" w:name="analysis-of-kidney-organoid-scrna-seq-data"/>
+      <w:bookmarkStart w:id="65" w:name="analysis-of-kidney-organoid-scrna-seq-data"/>
       <w:r>
         <w:t xml:space="preserve">Analysis of kidney organoid scRNA-seq data</w:t>
       </w:r>
-      <w:bookmarkEnd w:id="63"/>
+      <w:bookmarkEnd w:id="65"/>
     </w:p>
     <w:p>
       <w:pPr>
         <w:pStyle w:val="Heading1"/>
       </w:pPr>
-      <w:bookmarkStart w:id="64" w:name="conclusion"/>
+      <w:bookmarkStart w:id="66" w:name="conclusion"/>
       <w:r>
         <w:t xml:space="preserve">Conclusion</w:t>
       </w:r>
-      <w:bookmarkEnd w:id="64"/>
+      <w:bookmarkEnd w:id="66"/>
     </w:p>
     <w:p>
       <w:pPr>
         <w:pStyle w:val="Heading1"/>
       </w:pPr>
-      <w:bookmarkStart w:id="65" w:name="references"/>
+      <w:bookmarkStart w:id="67" w:name="references"/>
       <w:r>
         <w:t xml:space="preserve">References</w:t>
       </w:r>
-      <w:bookmarkEnd w:id="65"/>
-    </w:p>
-    <w:bookmarkStart w:id="66" w:name="refs"/>
-    <w:bookmarkEnd w:id="66"/>
+      <w:bookmarkEnd w:id="67"/>
+    </w:p>
+    <w:bookmarkStart w:id="68" w:name="refs"/>
+    <w:bookmarkEnd w:id="68"/>
     <w:sectPr>
       <w:headerReference w:type="even" r:id="rId10"/>
       <w:headerReference w:type="default" r:id="rId9"/>
@@ -7775,7 +8074,7 @@
     </w:lvl>
   </w:abstractNum>
   <w:abstractNum w:abstractNumId="990">
-    <w:nsid w:val="de43913b"/>
+    <w:nsid w:val="27e3f95e"/>
     <w:multiLevelType w:val="multilevel"/>
     <w:lvl w:ilvl="0">
       <w:numFmt w:val="bullet"/>
@@ -7878,7 +8177,7 @@
     </w:lvl>
   </w:abstractNum>
   <w:abstractNum w:abstractNumId="99511">
-    <w:nsid w:val="c9a16d16"/>
+    <w:nsid w:val="9341d4e2"/>
     <w:multiLevelType w:val="multilevel"/>
     <w:lvl w:ilvl="0">
       <w:start w:val="1"/>
@@ -7990,7 +8289,7 @@
     </w:lvl>
   </w:abstractNum>
   <w:abstractNum w:abstractNumId="991">
-    <w:nsid w:val="fe94584f"/>
+    <w:nsid w:val="d834dcaa"/>
     <w:multiLevelType w:val="multilevel"/>
     <w:lvl w:ilvl="0">
       <w:numFmt w:val="bullet"/>

</xml_diff>